<commit_message>
Added to erd write up
</commit_message>
<xml_diff>
--- a/report37.docx
+++ b/report37.docx
@@ -68,25 +68,7 @@
         <w:rPr>
           <w:rFonts w:ascii="Times New Roman" w:hAnsi="Times New Roman" w:cs="Times New Roman"/>
         </w:rPr>
-        <w:t xml:space="preserve">David </w:t>
-      </w:r>
-      <w:r>
-        <w:rPr>
-          <w:rFonts w:ascii="Times New Roman" w:hAnsi="Times New Roman" w:cs="Times New Roman"/>
-        </w:rPr>
-        <w:t>Mackenzie</w:t>
-      </w:r>
-      <w:r>
-        <w:rPr>
-          <w:rFonts w:ascii="Times New Roman" w:hAnsi="Times New Roman" w:cs="Times New Roman"/>
-        </w:rPr>
-        <w:t xml:space="preserve"> </w:t>
-      </w:r>
-      <w:r>
-        <w:rPr>
-          <w:rFonts w:ascii="Times New Roman" w:hAnsi="Times New Roman" w:cs="Times New Roman"/>
-        </w:rPr>
-        <w:t>40238376</w:t>
+        <w:t>David Mackenzie 40238376</w:t>
       </w:r>
     </w:p>
     <w:p>
@@ -116,43 +98,7 @@
         <w:rPr>
           <w:rFonts w:ascii="Times New Roman" w:hAnsi="Times New Roman" w:cs="Times New Roman"/>
         </w:rPr>
-        <w:t>Keelan</w:t>
-      </w:r>
-      <w:r>
-        <w:rPr>
-          <w:rFonts w:ascii="Times New Roman" w:hAnsi="Times New Roman" w:cs="Times New Roman"/>
-        </w:rPr>
-        <w:t xml:space="preserve"> </w:t>
-      </w:r>
-      <w:r>
-        <w:rPr>
-          <w:rFonts w:ascii="Times New Roman" w:hAnsi="Times New Roman" w:cs="Times New Roman"/>
-        </w:rPr>
-        <w:t>Christopher</w:t>
-      </w:r>
-      <w:r>
-        <w:rPr>
-          <w:rFonts w:ascii="Times New Roman" w:hAnsi="Times New Roman" w:cs="Times New Roman"/>
-        </w:rPr>
-        <w:t xml:space="preserve"> </w:t>
-      </w:r>
-      <w:r>
-        <w:rPr>
-          <w:rFonts w:ascii="Times New Roman" w:hAnsi="Times New Roman" w:cs="Times New Roman"/>
-        </w:rPr>
-        <w:t>Logan</w:t>
-      </w:r>
-      <w:r>
-        <w:rPr>
-          <w:rFonts w:ascii="Times New Roman" w:hAnsi="Times New Roman" w:cs="Times New Roman"/>
-        </w:rPr>
-        <w:t xml:space="preserve"> </w:t>
-      </w:r>
-      <w:r>
-        <w:rPr>
-          <w:rFonts w:ascii="Times New Roman" w:hAnsi="Times New Roman" w:cs="Times New Roman"/>
-        </w:rPr>
-        <w:t>40206821</w:t>
+        <w:t>Keelan Christopher Logan 40206821</w:t>
       </w:r>
     </w:p>
     <w:p>
@@ -196,13 +142,7 @@
         <w:rPr>
           <w:rFonts w:ascii="Times New Roman" w:hAnsi="Times New Roman" w:cs="Times New Roman"/>
         </w:rPr>
-        <w:t xml:space="preserve"> </w:t>
-      </w:r>
-      <w:r>
-        <w:rPr>
-          <w:rFonts w:ascii="Times New Roman" w:hAnsi="Times New Roman" w:cs="Times New Roman"/>
-        </w:rPr>
-        <w:t>40237264</w:t>
+        <w:t xml:space="preserve"> 40237264</w:t>
       </w:r>
     </w:p>
     <w:p>
@@ -232,19 +172,7 @@
         <w:rPr>
           <w:rFonts w:ascii="Times New Roman" w:hAnsi="Times New Roman" w:cs="Times New Roman"/>
         </w:rPr>
-        <w:t>Danie</w:t>
-      </w:r>
-      <w:r>
-        <w:rPr>
-          <w:rFonts w:ascii="Times New Roman" w:hAnsi="Times New Roman" w:cs="Times New Roman"/>
-        </w:rPr>
-        <w:t xml:space="preserve">l White </w:t>
-      </w:r>
-      <w:r>
-        <w:rPr>
-          <w:rFonts w:ascii="Times New Roman" w:hAnsi="Times New Roman" w:cs="Times New Roman"/>
-        </w:rPr>
-        <w:t>40233631</w:t>
+        <w:t>Daniel White 40233631</w:t>
       </w:r>
     </w:p>
     <w:p>
@@ -295,17 +223,95 @@
           <w:szCs w:val="72"/>
         </w:rPr>
         <w:lastRenderedPageBreak/>
-        <w:t>E</w:t>
-      </w:r>
-      <w:r>
+        <w:t>Entity Relationship Diagram</w:t>
+      </w:r>
+    </w:p>
+    <w:p>
+      <w:pPr>
+        <w:rPr>
+          <w:rFonts w:ascii="Times New Roman" w:hAnsi="Times New Roman" w:cs="Times New Roman"/>
+          <w:sz w:val="28"/>
+          <w:szCs w:val="72"/>
+        </w:rPr>
+      </w:pPr>
+      <w:r>
+        <w:rPr>
+          <w:rFonts w:ascii="Times New Roman" w:hAnsi="Times New Roman" w:cs="Times New Roman"/>
+          <w:noProof/>
+          <w:sz w:val="28"/>
+          <w:szCs w:val="72"/>
+        </w:rPr>
+        <w:drawing>
+          <wp:inline distT="0" distB="0" distL="0" distR="0">
+            <wp:extent cx="5731510" cy="6189345"/>
+            <wp:effectExtent l="0" t="0" r="2540" b="1905"/>
+            <wp:docPr id="1" name="Picture 1" descr="A close up of a map&#10;&#10;Description automatically generated"/>
+            <wp:cNvGraphicFramePr>
+              <a:graphicFrameLocks xmlns:a="http://schemas.openxmlformats.org/drawingml/2006/main" noChangeAspect="1"/>
+            </wp:cNvGraphicFramePr>
+            <a:graphic xmlns:a="http://schemas.openxmlformats.org/drawingml/2006/main">
+              <a:graphicData uri="http://schemas.openxmlformats.org/drawingml/2006/picture">
+                <pic:pic xmlns:pic="http://schemas.openxmlformats.org/drawingml/2006/picture">
+                  <pic:nvPicPr>
+                    <pic:cNvPr id="1" name="Final ERD-1.jpg"/>
+                    <pic:cNvPicPr/>
+                  </pic:nvPicPr>
+                  <pic:blipFill>
+                    <a:blip r:embed="rId9" cstate="print">
+                      <a:extLst>
+                        <a:ext uri="{28A0092B-C50C-407E-A947-70E740481C1C}">
+                          <a14:useLocalDpi xmlns:a14="http://schemas.microsoft.com/office/drawing/2010/main" val="0"/>
+                        </a:ext>
+                      </a:extLst>
+                    </a:blip>
+                    <a:stretch>
+                      <a:fillRect/>
+                    </a:stretch>
+                  </pic:blipFill>
+                  <pic:spPr>
+                    <a:xfrm>
+                      <a:off x="0" y="0"/>
+                      <a:ext cx="5731510" cy="6189345"/>
+                    </a:xfrm>
+                    <a:prstGeom prst="rect">
+                      <a:avLst/>
+                    </a:prstGeom>
+                  </pic:spPr>
+                </pic:pic>
+              </a:graphicData>
+            </a:graphic>
+          </wp:inline>
+        </w:drawing>
+      </w:r>
+      <w:bookmarkStart w:id="0" w:name="_GoBack"/>
+      <w:bookmarkEnd w:id="0"/>
+    </w:p>
+    <w:p>
+      <w:pPr>
+        <w:rPr>
+          <w:rFonts w:ascii="Times New Roman" w:hAnsi="Times New Roman" w:cs="Times New Roman"/>
+          <w:sz w:val="28"/>
+          <w:szCs w:val="72"/>
+        </w:rPr>
+      </w:pPr>
+      <w:r>
+        <w:rPr>
+          <w:rFonts w:ascii="Times New Roman" w:hAnsi="Times New Roman" w:cs="Times New Roman"/>
+          <w:sz w:val="28"/>
+          <w:szCs w:val="72"/>
+        </w:rPr>
+        <w:br w:type="page"/>
+      </w:r>
+    </w:p>
+    <w:p>
+      <w:pPr>
         <w:rPr>
           <w:rFonts w:ascii="Times New Roman" w:hAnsi="Times New Roman" w:cs="Times New Roman"/>
           <w:b/>
           <w:sz w:val="32"/>
           <w:szCs w:val="72"/>
         </w:rPr>
-        <w:t xml:space="preserve">ntity </w:t>
-      </w:r>
+      </w:pPr>
       <w:r>
         <w:rPr>
           <w:rFonts w:ascii="Times New Roman" w:hAnsi="Times New Roman" w:cs="Times New Roman"/>
@@ -313,69 +319,6 @@
           <w:sz w:val="32"/>
           <w:szCs w:val="72"/>
         </w:rPr>
-        <w:t>R</w:t>
-      </w:r>
-      <w:r>
-        <w:rPr>
-          <w:rFonts w:ascii="Times New Roman" w:hAnsi="Times New Roman" w:cs="Times New Roman"/>
-          <w:b/>
-          <w:sz w:val="32"/>
-          <w:szCs w:val="72"/>
-        </w:rPr>
-        <w:t>elationship</w:t>
-      </w:r>
-      <w:r>
-        <w:rPr>
-          <w:rFonts w:ascii="Times New Roman" w:hAnsi="Times New Roman" w:cs="Times New Roman"/>
-          <w:b/>
-          <w:sz w:val="32"/>
-          <w:szCs w:val="72"/>
-        </w:rPr>
-        <w:t xml:space="preserve"> Diagram</w:t>
-      </w:r>
-    </w:p>
-    <w:p>
-      <w:pPr>
-        <w:rPr>
-          <w:rFonts w:ascii="Times New Roman" w:hAnsi="Times New Roman" w:cs="Times New Roman"/>
-          <w:sz w:val="28"/>
-          <w:szCs w:val="72"/>
-        </w:rPr>
-      </w:pPr>
-    </w:p>
-    <w:p>
-      <w:pPr>
-        <w:rPr>
-          <w:rFonts w:ascii="Times New Roman" w:hAnsi="Times New Roman" w:cs="Times New Roman"/>
-          <w:sz w:val="28"/>
-          <w:szCs w:val="72"/>
-        </w:rPr>
-      </w:pPr>
-      <w:r>
-        <w:rPr>
-          <w:rFonts w:ascii="Times New Roman" w:hAnsi="Times New Roman" w:cs="Times New Roman"/>
-          <w:sz w:val="28"/>
-          <w:szCs w:val="72"/>
-        </w:rPr>
-        <w:br w:type="page"/>
-      </w:r>
-    </w:p>
-    <w:p>
-      <w:pPr>
-        <w:rPr>
-          <w:rFonts w:ascii="Times New Roman" w:hAnsi="Times New Roman" w:cs="Times New Roman"/>
-          <w:b/>
-          <w:sz w:val="32"/>
-          <w:szCs w:val="72"/>
-        </w:rPr>
-      </w:pPr>
-      <w:r>
-        <w:rPr>
-          <w:rFonts w:ascii="Times New Roman" w:hAnsi="Times New Roman" w:cs="Times New Roman"/>
-          <w:b/>
-          <w:sz w:val="32"/>
-          <w:szCs w:val="72"/>
-        </w:rPr>
         <w:lastRenderedPageBreak/>
         <w:t>List of Constraints and/or Assumptions in E-R Diagram Design</w:t>
       </w:r>
@@ -384,14 +327,14 @@
       <w:pPr>
         <w:rPr>
           <w:rFonts w:ascii="Times New Roman" w:hAnsi="Times New Roman" w:cs="Times New Roman"/>
-          <w:sz w:val="28"/>
-          <w:szCs w:val="72"/>
-        </w:rPr>
-      </w:pPr>
-      <w:r>
-        <w:rPr>
-          <w:rFonts w:ascii="Times New Roman" w:hAnsi="Times New Roman" w:cs="Times New Roman"/>
-          <w:sz w:val="28"/>
+          <w:sz w:val="24"/>
+          <w:szCs w:val="72"/>
+        </w:rPr>
+      </w:pPr>
+      <w:r>
+        <w:rPr>
+          <w:rFonts w:ascii="Times New Roman" w:hAnsi="Times New Roman" w:cs="Times New Roman"/>
+          <w:sz w:val="24"/>
           <w:szCs w:val="72"/>
         </w:rPr>
         <w:t xml:space="preserve">A building </w:t>
@@ -399,7 +342,7 @@
       <w:r>
         <w:rPr>
           <w:rFonts w:ascii="Times New Roman" w:hAnsi="Times New Roman" w:cs="Times New Roman"/>
-          <w:sz w:val="28"/>
+          <w:sz w:val="24"/>
           <w:szCs w:val="72"/>
         </w:rPr>
         <w:t xml:space="preserve">can </w:t>
@@ -407,7 +350,7 @@
       <w:r>
         <w:rPr>
           <w:rFonts w:ascii="Times New Roman" w:hAnsi="Times New Roman" w:cs="Times New Roman"/>
-          <w:sz w:val="28"/>
+          <w:sz w:val="24"/>
           <w:szCs w:val="72"/>
         </w:rPr>
         <w:t xml:space="preserve">contain one or many apartments, but an apartment </w:t>
@@ -415,7 +358,7 @@
       <w:r>
         <w:rPr>
           <w:rFonts w:ascii="Times New Roman" w:hAnsi="Times New Roman" w:cs="Times New Roman"/>
-          <w:sz w:val="28"/>
+          <w:sz w:val="24"/>
           <w:szCs w:val="72"/>
         </w:rPr>
         <w:t xml:space="preserve">must be contained </w:t>
@@ -423,7 +366,7 @@
       <w:r>
         <w:rPr>
           <w:rFonts w:ascii="Times New Roman" w:hAnsi="Times New Roman" w:cs="Times New Roman"/>
-          <w:sz w:val="28"/>
+          <w:sz w:val="24"/>
           <w:szCs w:val="72"/>
         </w:rPr>
         <w:t>within</w:t>
@@ -431,7 +374,7 @@
       <w:r>
         <w:rPr>
           <w:rFonts w:ascii="Times New Roman" w:hAnsi="Times New Roman" w:cs="Times New Roman"/>
-          <w:sz w:val="28"/>
+          <w:sz w:val="24"/>
           <w:szCs w:val="72"/>
         </w:rPr>
         <w:t xml:space="preserve"> one building.</w:t>
@@ -441,110 +384,174 @@
       <w:pPr>
         <w:rPr>
           <w:rFonts w:ascii="Times New Roman" w:hAnsi="Times New Roman" w:cs="Times New Roman"/>
-          <w:sz w:val="28"/>
-          <w:szCs w:val="72"/>
-        </w:rPr>
-      </w:pPr>
-      <w:r>
-        <w:rPr>
-          <w:rFonts w:ascii="Times New Roman" w:hAnsi="Times New Roman" w:cs="Times New Roman"/>
-          <w:sz w:val="28"/>
-          <w:szCs w:val="72"/>
-        </w:rPr>
-        <w:t>From the assignment, it is assumed than a person can be either an employee or a tenant</w:t>
-      </w:r>
-      <w:r>
-        <w:rPr>
-          <w:rFonts w:ascii="Times New Roman" w:hAnsi="Times New Roman" w:cs="Times New Roman"/>
-          <w:sz w:val="28"/>
-          <w:szCs w:val="72"/>
-        </w:rPr>
-        <w:t xml:space="preserve">, i.e. an employee is an instance of a person, or a tenant is an instance of a person. </w:t>
-      </w:r>
-      <w:r>
-        <w:rPr>
-          <w:rFonts w:ascii="Times New Roman" w:hAnsi="Times New Roman" w:cs="Times New Roman"/>
-          <w:sz w:val="28"/>
-          <w:szCs w:val="72"/>
-        </w:rPr>
-        <w:t>Furthermore, employee can be either a technician or a manager</w:t>
-      </w:r>
-      <w:r>
-        <w:rPr>
-          <w:rFonts w:ascii="Times New Roman" w:hAnsi="Times New Roman" w:cs="Times New Roman"/>
-          <w:sz w:val="28"/>
-          <w:szCs w:val="72"/>
-        </w:rPr>
-        <w:t xml:space="preserve">, i.e. </w:t>
-      </w:r>
-      <w:r>
-        <w:rPr>
-          <w:rFonts w:ascii="Times New Roman" w:hAnsi="Times New Roman" w:cs="Times New Roman"/>
-          <w:sz w:val="28"/>
-          <w:szCs w:val="72"/>
-        </w:rPr>
-        <w:t xml:space="preserve">a </w:t>
-      </w:r>
-      <w:r>
-        <w:rPr>
-          <w:rFonts w:ascii="Times New Roman" w:hAnsi="Times New Roman" w:cs="Times New Roman"/>
-          <w:sz w:val="28"/>
-          <w:szCs w:val="72"/>
-        </w:rPr>
-        <w:t>technician</w:t>
-      </w:r>
-      <w:r>
-        <w:rPr>
-          <w:rFonts w:ascii="Times New Roman" w:hAnsi="Times New Roman" w:cs="Times New Roman"/>
-          <w:sz w:val="28"/>
-          <w:szCs w:val="72"/>
-        </w:rPr>
-        <w:t xml:space="preserve"> is an instance of </w:t>
-      </w:r>
-      <w:r>
-        <w:rPr>
-          <w:rFonts w:ascii="Times New Roman" w:hAnsi="Times New Roman" w:cs="Times New Roman"/>
-          <w:sz w:val="28"/>
-          <w:szCs w:val="72"/>
-        </w:rPr>
-        <w:t>an employee</w:t>
-      </w:r>
-      <w:r>
-        <w:rPr>
-          <w:rFonts w:ascii="Times New Roman" w:hAnsi="Times New Roman" w:cs="Times New Roman"/>
-          <w:sz w:val="28"/>
-          <w:szCs w:val="72"/>
-        </w:rPr>
-        <w:t xml:space="preserve">, or a </w:t>
-      </w:r>
-      <w:r>
-        <w:rPr>
-          <w:rFonts w:ascii="Times New Roman" w:hAnsi="Times New Roman" w:cs="Times New Roman"/>
-          <w:sz w:val="28"/>
-          <w:szCs w:val="72"/>
-        </w:rPr>
-        <w:t>manager</w:t>
-      </w:r>
-      <w:r>
-        <w:rPr>
-          <w:rFonts w:ascii="Times New Roman" w:hAnsi="Times New Roman" w:cs="Times New Roman"/>
-          <w:sz w:val="28"/>
-          <w:szCs w:val="72"/>
-        </w:rPr>
-        <w:t xml:space="preserve"> is an instance of a</w:t>
-      </w:r>
-      <w:r>
-        <w:rPr>
-          <w:rFonts w:ascii="Times New Roman" w:hAnsi="Times New Roman" w:cs="Times New Roman"/>
-          <w:sz w:val="28"/>
-          <w:szCs w:val="72"/>
-        </w:rPr>
-        <w:t xml:space="preserve">n employee. </w:t>
-      </w:r>
-      <w:r>
-        <w:rPr>
-          <w:rFonts w:ascii="Times New Roman" w:hAnsi="Times New Roman" w:cs="Times New Roman"/>
-          <w:sz w:val="28"/>
+          <w:sz w:val="24"/>
+          <w:szCs w:val="72"/>
+        </w:rPr>
+      </w:pPr>
+      <w:r>
+        <w:rPr>
+          <w:rFonts w:ascii="Times New Roman" w:hAnsi="Times New Roman" w:cs="Times New Roman"/>
+          <w:sz w:val="24"/>
+          <w:szCs w:val="72"/>
+        </w:rPr>
+        <w:t xml:space="preserve">From the assignment, </w:t>
+      </w:r>
+      <w:r>
+        <w:rPr>
+          <w:rFonts w:ascii="Times New Roman" w:hAnsi="Times New Roman" w:cs="Times New Roman"/>
+          <w:sz w:val="24"/>
+          <w:szCs w:val="72"/>
+        </w:rPr>
+        <w:t xml:space="preserve">it states that </w:t>
+      </w:r>
+      <w:r>
+        <w:rPr>
+          <w:rFonts w:ascii="Times New Roman" w:hAnsi="Times New Roman" w:cs="Times New Roman"/>
+          <w:sz w:val="24"/>
+          <w:szCs w:val="72"/>
+        </w:rPr>
+        <w:t>QA manages two disjoint categories of people</w:t>
+      </w:r>
+      <w:r>
+        <w:rPr>
+          <w:rFonts w:ascii="Times New Roman" w:hAnsi="Times New Roman" w:cs="Times New Roman"/>
+          <w:sz w:val="24"/>
+          <w:szCs w:val="72"/>
+        </w:rPr>
+        <w:t xml:space="preserve">, </w:t>
+      </w:r>
+      <w:r>
+        <w:rPr>
+          <w:rFonts w:ascii="Times New Roman" w:hAnsi="Times New Roman" w:cs="Times New Roman"/>
+          <w:sz w:val="24"/>
+          <w:szCs w:val="72"/>
+        </w:rPr>
+        <w:t>tenants and employees</w:t>
+      </w:r>
+      <w:r>
+        <w:rPr>
+          <w:rFonts w:ascii="Times New Roman" w:hAnsi="Times New Roman" w:cs="Times New Roman"/>
+          <w:sz w:val="24"/>
+          <w:szCs w:val="72"/>
+        </w:rPr>
+        <w:t xml:space="preserve">, therefore </w:t>
+      </w:r>
+      <w:r>
+        <w:rPr>
+          <w:rFonts w:ascii="Times New Roman" w:hAnsi="Times New Roman" w:cs="Times New Roman"/>
+          <w:sz w:val="24"/>
+          <w:szCs w:val="72"/>
+        </w:rPr>
+        <w:t>it is assumed than a person can be either an employee or a tenant</w:t>
+      </w:r>
+      <w:r>
+        <w:rPr>
+          <w:rFonts w:ascii="Times New Roman" w:hAnsi="Times New Roman" w:cs="Times New Roman"/>
+          <w:sz w:val="24"/>
+          <w:szCs w:val="72"/>
+        </w:rPr>
+        <w:t xml:space="preserve"> but not both. There exists an </w:t>
+      </w:r>
+      <w:r>
+        <w:rPr>
+          <w:rFonts w:ascii="Times New Roman" w:hAnsi="Times New Roman" w:cs="Times New Roman"/>
+          <w:sz w:val="24"/>
+          <w:szCs w:val="72"/>
+        </w:rPr>
+        <w:t>“</w:t>
+      </w:r>
+      <w:r>
+        <w:rPr>
+          <w:rFonts w:ascii="Times New Roman" w:hAnsi="Times New Roman" w:cs="Times New Roman"/>
+          <w:sz w:val="24"/>
+          <w:szCs w:val="72"/>
+        </w:rPr>
+        <w:t>is a</w:t>
+      </w:r>
+      <w:r>
+        <w:rPr>
+          <w:rFonts w:ascii="Times New Roman" w:hAnsi="Times New Roman" w:cs="Times New Roman"/>
+          <w:sz w:val="24"/>
+          <w:szCs w:val="72"/>
+        </w:rPr>
+        <w:t>”</w:t>
+      </w:r>
+      <w:r>
+        <w:rPr>
+          <w:rFonts w:ascii="Times New Roman" w:hAnsi="Times New Roman" w:cs="Times New Roman"/>
+          <w:sz w:val="24"/>
+          <w:szCs w:val="72"/>
+        </w:rPr>
+        <w:t xml:space="preserve"> relationship between these entities, i.e.</w:t>
+      </w:r>
+      <w:r>
+        <w:rPr>
+          <w:rFonts w:ascii="Times New Roman" w:hAnsi="Times New Roman" w:cs="Times New Roman"/>
+          <w:sz w:val="24"/>
+          <w:szCs w:val="72"/>
+        </w:rPr>
+        <w:t xml:space="preserve"> an employee is an instance of a person, or a tenant is an instance of a person. </w:t>
+      </w:r>
+      <w:r>
+        <w:rPr>
+          <w:rFonts w:ascii="Times New Roman" w:hAnsi="Times New Roman" w:cs="Times New Roman"/>
+          <w:sz w:val="24"/>
+          <w:szCs w:val="72"/>
+        </w:rPr>
+        <w:t>Furthermore, employee can be either a technician</w:t>
+      </w:r>
+      <w:r>
+        <w:rPr>
+          <w:rFonts w:ascii="Times New Roman" w:hAnsi="Times New Roman" w:cs="Times New Roman"/>
+          <w:sz w:val="24"/>
+          <w:szCs w:val="72"/>
+        </w:rPr>
+        <w:t>, a</w:t>
+      </w:r>
+      <w:r>
+        <w:rPr>
+          <w:rFonts w:ascii="Times New Roman" w:hAnsi="Times New Roman" w:cs="Times New Roman"/>
+          <w:sz w:val="24"/>
+          <w:szCs w:val="72"/>
+        </w:rPr>
+        <w:t xml:space="preserve"> manager</w:t>
+      </w:r>
+      <w:r>
+        <w:rPr>
+          <w:rFonts w:ascii="Times New Roman" w:hAnsi="Times New Roman" w:cs="Times New Roman"/>
+          <w:sz w:val="24"/>
+          <w:szCs w:val="72"/>
+        </w:rPr>
+        <w:t xml:space="preserve"> or both. There also exists an “is a” relationship between these entities,</w:t>
+      </w:r>
+      <w:r>
+        <w:rPr>
+          <w:rFonts w:ascii="Times New Roman" w:hAnsi="Times New Roman" w:cs="Times New Roman"/>
+          <w:sz w:val="24"/>
+          <w:szCs w:val="72"/>
+        </w:rPr>
+        <w:t xml:space="preserve"> i.e. a technician is an instance of an employee, </w:t>
+      </w:r>
+      <w:r>
+        <w:rPr>
+          <w:rFonts w:ascii="Times New Roman" w:hAnsi="Times New Roman" w:cs="Times New Roman"/>
+          <w:sz w:val="24"/>
+          <w:szCs w:val="72"/>
+        </w:rPr>
+        <w:t xml:space="preserve">and </w:t>
+      </w:r>
+      <w:r>
+        <w:rPr>
+          <w:rFonts w:ascii="Times New Roman" w:hAnsi="Times New Roman" w:cs="Times New Roman"/>
+          <w:sz w:val="24"/>
+          <w:szCs w:val="72"/>
+        </w:rPr>
+        <w:t xml:space="preserve">or a manager is an instance of an employee. </w:t>
+      </w:r>
+      <w:r>
+        <w:rPr>
+          <w:rFonts w:ascii="Times New Roman" w:hAnsi="Times New Roman" w:cs="Times New Roman"/>
+          <w:sz w:val="24"/>
           <w:szCs w:val="72"/>
         </w:rPr>
         <w:t xml:space="preserve">Each person must also have </w:t>
@@ -552,7 +559,7 @@
       <w:r>
         <w:rPr>
           <w:rFonts w:ascii="Times New Roman" w:hAnsi="Times New Roman" w:cs="Times New Roman"/>
-          <w:sz w:val="28"/>
+          <w:sz w:val="24"/>
           <w:szCs w:val="72"/>
         </w:rPr>
         <w:t xml:space="preserve">their </w:t>
@@ -560,7 +567,7 @@
       <w:r>
         <w:rPr>
           <w:rFonts w:ascii="Times New Roman" w:hAnsi="Times New Roman" w:cs="Times New Roman"/>
-          <w:sz w:val="28"/>
+          <w:sz w:val="24"/>
           <w:szCs w:val="72"/>
         </w:rPr>
         <w:t>bank details recorded as employees are paid a salary and tenants must pay rent. The constraint in the ERD shows that each instance of a bank account must have one related person.</w:t>
@@ -568,7 +575,7 @@
       <w:r>
         <w:rPr>
           <w:rFonts w:ascii="Times New Roman" w:hAnsi="Times New Roman" w:cs="Times New Roman"/>
-          <w:sz w:val="28"/>
+          <w:sz w:val="24"/>
           <w:szCs w:val="72"/>
         </w:rPr>
         <w:t xml:space="preserve"> </w:t>
@@ -578,22 +585,111 @@
       <w:pPr>
         <w:rPr>
           <w:rFonts w:ascii="Times New Roman" w:hAnsi="Times New Roman" w:cs="Times New Roman"/>
-          <w:sz w:val="28"/>
-          <w:szCs w:val="72"/>
-        </w:rPr>
-      </w:pPr>
-      <w:r>
-        <w:rPr>
-          <w:rFonts w:ascii="Times New Roman" w:hAnsi="Times New Roman" w:cs="Times New Roman"/>
-          <w:sz w:val="28"/>
-          <w:szCs w:val="72"/>
-        </w:rPr>
-        <w:t xml:space="preserve">In relation to lease, a lease must be signed by one or more tenants, must be signed </w:t>
-      </w:r>
-      <w:r>
-        <w:rPr>
-          <w:rFonts w:ascii="Times New Roman" w:hAnsi="Times New Roman" w:cs="Times New Roman"/>
-          <w:sz w:val="28"/>
+          <w:sz w:val="24"/>
+          <w:szCs w:val="72"/>
+        </w:rPr>
+      </w:pPr>
+      <w:r>
+        <w:rPr>
+          <w:rFonts w:ascii="Times New Roman" w:hAnsi="Times New Roman" w:cs="Times New Roman"/>
+          <w:sz w:val="24"/>
+          <w:szCs w:val="72"/>
+        </w:rPr>
+        <w:t xml:space="preserve">Each “Technician” can have one or more of the 3 outlined skills. Therefore, a “Skills” table was created to store the 3 skills and a separate TechnicianSkills table was created to store what skills each </w:t>
+      </w:r>
+      <w:r>
+        <w:rPr>
+          <w:rFonts w:ascii="Times New Roman" w:hAnsi="Times New Roman" w:cs="Times New Roman"/>
+          <w:sz w:val="24"/>
+          <w:szCs w:val="72"/>
+        </w:rPr>
+        <w:t xml:space="preserve">instance of a </w:t>
+      </w:r>
+      <w:r>
+        <w:rPr>
+          <w:rFonts w:ascii="Times New Roman" w:hAnsi="Times New Roman" w:cs="Times New Roman"/>
+          <w:sz w:val="24"/>
+          <w:szCs w:val="72"/>
+        </w:rPr>
+        <w:t xml:space="preserve">technician has. This was required for technicians with more than one skill </w:t>
+      </w:r>
+      <w:r>
+        <w:rPr>
+          <w:rFonts w:ascii="Times New Roman" w:hAnsi="Times New Roman" w:cs="Times New Roman"/>
+          <w:sz w:val="24"/>
+          <w:szCs w:val="72"/>
+        </w:rPr>
+        <w:t xml:space="preserve">in order </w:t>
+      </w:r>
+      <w:r>
+        <w:rPr>
+          <w:rFonts w:ascii="Times New Roman" w:hAnsi="Times New Roman" w:cs="Times New Roman"/>
+          <w:sz w:val="24"/>
+          <w:szCs w:val="72"/>
+        </w:rPr>
+        <w:t>to follow the relational database convention, otherwise it would be stored in a multi-valued attribute which is not allowed.</w:t>
+      </w:r>
+      <w:r>
+        <w:rPr>
+          <w:rFonts w:ascii="Times New Roman" w:hAnsi="Times New Roman" w:cs="Times New Roman"/>
+          <w:sz w:val="24"/>
+          <w:szCs w:val="72"/>
+        </w:rPr>
+        <w:t xml:space="preserve"> Therefore, each Technician can have one or many TechnicianSkills, and each instance of TechnicianSkills must have one associated Technician. As well as this, each instance of TechnicianSkills must have one associated Skill and each Skill can have many associated TechnicianSkills.</w:t>
+      </w:r>
+    </w:p>
+    <w:p>
+      <w:pPr>
+        <w:rPr>
+          <w:rFonts w:ascii="Times New Roman" w:hAnsi="Times New Roman" w:cs="Times New Roman"/>
+          <w:sz w:val="24"/>
+          <w:szCs w:val="72"/>
+        </w:rPr>
+      </w:pPr>
+      <w:r>
+        <w:rPr>
+          <w:rFonts w:ascii="Times New Roman" w:hAnsi="Times New Roman" w:cs="Times New Roman"/>
+          <w:sz w:val="24"/>
+          <w:szCs w:val="72"/>
+        </w:rPr>
+        <w:t xml:space="preserve">In relation to </w:t>
+      </w:r>
+      <w:r>
+        <w:rPr>
+          <w:rFonts w:ascii="Times New Roman" w:hAnsi="Times New Roman" w:cs="Times New Roman"/>
+          <w:sz w:val="24"/>
+          <w:szCs w:val="72"/>
+        </w:rPr>
+        <w:t>“L</w:t>
+      </w:r>
+      <w:r>
+        <w:rPr>
+          <w:rFonts w:ascii="Times New Roman" w:hAnsi="Times New Roman" w:cs="Times New Roman"/>
+          <w:sz w:val="24"/>
+          <w:szCs w:val="72"/>
+        </w:rPr>
+        <w:t>ease</w:t>
+      </w:r>
+      <w:r>
+        <w:rPr>
+          <w:rFonts w:ascii="Times New Roman" w:hAnsi="Times New Roman" w:cs="Times New Roman"/>
+          <w:sz w:val="24"/>
+          <w:szCs w:val="72"/>
+        </w:rPr>
+        <w:t>”</w:t>
+      </w:r>
+      <w:r>
+        <w:rPr>
+          <w:rFonts w:ascii="Times New Roman" w:hAnsi="Times New Roman" w:cs="Times New Roman"/>
+          <w:sz w:val="24"/>
+          <w:szCs w:val="72"/>
+        </w:rPr>
+        <w:t xml:space="preserve">, a lease must be signed by one or more tenants, must be signed </w:t>
+      </w:r>
+      <w:r>
+        <w:rPr>
+          <w:rFonts w:ascii="Times New Roman" w:hAnsi="Times New Roman" w:cs="Times New Roman"/>
+          <w:sz w:val="24"/>
           <w:szCs w:val="72"/>
         </w:rPr>
         <w:t>only one</w:t>
@@ -601,7 +697,7 @@
       <w:r>
         <w:rPr>
           <w:rFonts w:ascii="Times New Roman" w:hAnsi="Times New Roman" w:cs="Times New Roman"/>
-          <w:sz w:val="28"/>
+          <w:sz w:val="24"/>
           <w:szCs w:val="72"/>
         </w:rPr>
         <w:t xml:space="preserve"> manager and must have </w:t>
@@ -609,7 +705,7 @@
       <w:r>
         <w:rPr>
           <w:rFonts w:ascii="Times New Roman" w:hAnsi="Times New Roman" w:cs="Times New Roman"/>
-          <w:sz w:val="28"/>
+          <w:sz w:val="24"/>
           <w:szCs w:val="72"/>
         </w:rPr>
         <w:t xml:space="preserve">only </w:t>
@@ -617,15 +713,31 @@
       <w:r>
         <w:rPr>
           <w:rFonts w:ascii="Times New Roman" w:hAnsi="Times New Roman" w:cs="Times New Roman"/>
-          <w:sz w:val="28"/>
-          <w:szCs w:val="72"/>
-        </w:rPr>
-        <w:t>one related apartment. A tenant can sign one or many leases as they may stay in different apartments over time, and the system will have both expired and current lease</w:t>
-      </w:r>
-      <w:r>
-        <w:rPr>
-          <w:rFonts w:ascii="Times New Roman" w:hAnsi="Times New Roman" w:cs="Times New Roman"/>
-          <w:sz w:val="28"/>
+          <w:sz w:val="24"/>
+          <w:szCs w:val="72"/>
+        </w:rPr>
+        <w:t xml:space="preserve">one related apartment. </w:t>
+      </w:r>
+      <w:r>
+        <w:rPr>
+          <w:rFonts w:ascii="Times New Roman" w:hAnsi="Times New Roman" w:cs="Times New Roman"/>
+          <w:sz w:val="24"/>
+          <w:szCs w:val="72"/>
+        </w:rPr>
+        <w:t xml:space="preserve">Another entity called “LeaseTenants” was created to allow the storage of multiple tenants under one lease agreement. This was necessary to ensure we were following relational database convention as multi-valued attributes are not allowed. </w:t>
+      </w:r>
+      <w:r>
+        <w:rPr>
+          <w:rFonts w:ascii="Times New Roman" w:hAnsi="Times New Roman" w:cs="Times New Roman"/>
+          <w:sz w:val="24"/>
+          <w:szCs w:val="72"/>
+        </w:rPr>
+        <w:t>A tenant can sign one or many leases as they may stay in different apartments over time, and the system will have both expired and current lease</w:t>
+      </w:r>
+      <w:r>
+        <w:rPr>
+          <w:rFonts w:ascii="Times New Roman" w:hAnsi="Times New Roman" w:cs="Times New Roman"/>
+          <w:sz w:val="24"/>
           <w:szCs w:val="72"/>
         </w:rPr>
         <w:t>s</w:t>
@@ -633,7 +745,7 @@
       <w:r>
         <w:rPr>
           <w:rFonts w:ascii="Times New Roman" w:hAnsi="Times New Roman" w:cs="Times New Roman"/>
-          <w:sz w:val="28"/>
+          <w:sz w:val="24"/>
           <w:szCs w:val="72"/>
         </w:rPr>
         <w:t xml:space="preserve"> stored as required in the assignment. Additionally, </w:t>
@@ -641,25 +753,23 @@
       <w:r>
         <w:rPr>
           <w:rFonts w:ascii="Times New Roman" w:hAnsi="Times New Roman" w:cs="Times New Roman"/>
-          <w:sz w:val="28"/>
+          <w:sz w:val="24"/>
           <w:szCs w:val="72"/>
         </w:rPr>
         <w:t xml:space="preserve">a lease must have only one </w:t>
       </w:r>
-      <w:proofErr w:type="gramStart"/>
-      <w:r>
-        <w:rPr>
-          <w:rFonts w:ascii="Times New Roman" w:hAnsi="Times New Roman" w:cs="Times New Roman"/>
-          <w:sz w:val="28"/>
-          <w:szCs w:val="72"/>
-        </w:rPr>
-        <w:t>apartment</w:t>
-      </w:r>
-      <w:proofErr w:type="gramEnd"/>
-      <w:r>
-        <w:rPr>
-          <w:rFonts w:ascii="Times New Roman" w:hAnsi="Times New Roman" w:cs="Times New Roman"/>
-          <w:sz w:val="28"/>
+      <w:r>
+        <w:rPr>
+          <w:rFonts w:ascii="Times New Roman" w:hAnsi="Times New Roman" w:cs="Times New Roman"/>
+          <w:sz w:val="24"/>
+          <w:szCs w:val="72"/>
+        </w:rPr>
+        <w:t>apartment,</w:t>
+      </w:r>
+      <w:r>
+        <w:rPr>
+          <w:rFonts w:ascii="Times New Roman" w:hAnsi="Times New Roman" w:cs="Times New Roman"/>
+          <w:sz w:val="24"/>
           <w:szCs w:val="72"/>
         </w:rPr>
         <w:t xml:space="preserve"> but </w:t>
@@ -667,7 +777,7 @@
       <w:r>
         <w:rPr>
           <w:rFonts w:ascii="Times New Roman" w:hAnsi="Times New Roman" w:cs="Times New Roman"/>
-          <w:sz w:val="28"/>
+          <w:sz w:val="24"/>
           <w:szCs w:val="72"/>
         </w:rPr>
         <w:t xml:space="preserve">each apartment can have </w:t>
@@ -675,7 +785,7 @@
       <w:r>
         <w:rPr>
           <w:rFonts w:ascii="Times New Roman" w:hAnsi="Times New Roman" w:cs="Times New Roman"/>
-          <w:sz w:val="28"/>
+          <w:sz w:val="24"/>
           <w:szCs w:val="72"/>
         </w:rPr>
         <w:t>one</w:t>
@@ -683,7 +793,7 @@
       <w:r>
         <w:rPr>
           <w:rFonts w:ascii="Times New Roman" w:hAnsi="Times New Roman" w:cs="Times New Roman"/>
-          <w:sz w:val="28"/>
+          <w:sz w:val="24"/>
           <w:szCs w:val="72"/>
         </w:rPr>
         <w:t xml:space="preserve"> or </w:t>
@@ -691,7 +801,7 @@
       <w:r>
         <w:rPr>
           <w:rFonts w:ascii="Times New Roman" w:hAnsi="Times New Roman" w:cs="Times New Roman"/>
-          <w:sz w:val="28"/>
+          <w:sz w:val="24"/>
           <w:szCs w:val="72"/>
         </w:rPr>
         <w:t>many</w:t>
@@ -699,7 +809,7 @@
       <w:r>
         <w:rPr>
           <w:rFonts w:ascii="Times New Roman" w:hAnsi="Times New Roman" w:cs="Times New Roman"/>
-          <w:sz w:val="28"/>
+          <w:sz w:val="24"/>
           <w:szCs w:val="72"/>
         </w:rPr>
         <w:t xml:space="preserve"> leases</w:t>
@@ -707,7 +817,7 @@
       <w:r>
         <w:rPr>
           <w:rFonts w:ascii="Times New Roman" w:hAnsi="Times New Roman" w:cs="Times New Roman"/>
-          <w:sz w:val="28"/>
+          <w:sz w:val="24"/>
           <w:szCs w:val="72"/>
         </w:rPr>
         <w:t xml:space="preserve"> as the system will have both current and expired leases. Also, each lease must have one manager to approve the lease and each manager can </w:t>
@@ -715,17 +825,15 @@
       <w:r>
         <w:rPr>
           <w:rFonts w:ascii="Times New Roman" w:hAnsi="Times New Roman" w:cs="Times New Roman"/>
-          <w:sz w:val="28"/>
+          <w:sz w:val="24"/>
           <w:szCs w:val="72"/>
         </w:rPr>
         <w:t>approve</w:t>
       </w:r>
-      <w:bookmarkStart w:id="0" w:name="_GoBack"/>
-      <w:bookmarkEnd w:id="0"/>
-      <w:r>
-        <w:rPr>
-          <w:rFonts w:ascii="Times New Roman" w:hAnsi="Times New Roman" w:cs="Times New Roman"/>
-          <w:sz w:val="28"/>
+      <w:r>
+        <w:rPr>
+          <w:rFonts w:ascii="Times New Roman" w:hAnsi="Times New Roman" w:cs="Times New Roman"/>
+          <w:sz w:val="24"/>
           <w:szCs w:val="72"/>
         </w:rPr>
         <w:t xml:space="preserve"> one or many leases.</w:t>
@@ -735,31 +843,95 @@
       <w:pPr>
         <w:rPr>
           <w:rFonts w:ascii="Times New Roman" w:hAnsi="Times New Roman" w:cs="Times New Roman"/>
-          <w:sz w:val="28"/>
-          <w:szCs w:val="72"/>
-        </w:rPr>
-      </w:pPr>
-      <w:r>
-        <w:rPr>
-          <w:rFonts w:ascii="Times New Roman" w:hAnsi="Times New Roman" w:cs="Times New Roman"/>
-          <w:sz w:val="28"/>
-          <w:szCs w:val="72"/>
-        </w:rPr>
-        <w:t>In relation to apartment and manager, by following the assignment document, it can be assumed than each apartment requires only one manager, therefore in the created ERD each manager manages one or many apartments and each apartment must have one manager.</w:t>
-      </w:r>
-    </w:p>
-    <w:p>
-      <w:pPr>
-        <w:rPr>
-          <w:rFonts w:ascii="Times New Roman" w:hAnsi="Times New Roman" w:cs="Times New Roman"/>
-          <w:sz w:val="28"/>
-          <w:szCs w:val="72"/>
-        </w:rPr>
-      </w:pPr>
-      <w:r>
-        <w:rPr>
-          <w:rFonts w:ascii="Times New Roman" w:hAnsi="Times New Roman" w:cs="Times New Roman"/>
-          <w:sz w:val="28"/>
+          <w:sz w:val="24"/>
+          <w:szCs w:val="72"/>
+        </w:rPr>
+      </w:pPr>
+      <w:r>
+        <w:rPr>
+          <w:rFonts w:ascii="Times New Roman" w:hAnsi="Times New Roman" w:cs="Times New Roman"/>
+          <w:sz w:val="24"/>
+          <w:szCs w:val="72"/>
+        </w:rPr>
+        <w:t xml:space="preserve">In relation to </w:t>
+      </w:r>
+      <w:r>
+        <w:rPr>
+          <w:rFonts w:ascii="Times New Roman" w:hAnsi="Times New Roman" w:cs="Times New Roman"/>
+          <w:sz w:val="24"/>
+          <w:szCs w:val="72"/>
+        </w:rPr>
+        <w:t>“A</w:t>
+      </w:r>
+      <w:r>
+        <w:rPr>
+          <w:rFonts w:ascii="Times New Roman" w:hAnsi="Times New Roman" w:cs="Times New Roman"/>
+          <w:sz w:val="24"/>
+          <w:szCs w:val="72"/>
+        </w:rPr>
+        <w:t>partment</w:t>
+      </w:r>
+      <w:r>
+        <w:rPr>
+          <w:rFonts w:ascii="Times New Roman" w:hAnsi="Times New Roman" w:cs="Times New Roman"/>
+          <w:sz w:val="24"/>
+          <w:szCs w:val="72"/>
+        </w:rPr>
+        <w:t>”</w:t>
+      </w:r>
+      <w:r>
+        <w:rPr>
+          <w:rFonts w:ascii="Times New Roman" w:hAnsi="Times New Roman" w:cs="Times New Roman"/>
+          <w:sz w:val="24"/>
+          <w:szCs w:val="72"/>
+        </w:rPr>
+        <w:t xml:space="preserve"> and </w:t>
+      </w:r>
+      <w:r>
+        <w:rPr>
+          <w:rFonts w:ascii="Times New Roman" w:hAnsi="Times New Roman" w:cs="Times New Roman"/>
+          <w:sz w:val="24"/>
+          <w:szCs w:val="72"/>
+        </w:rPr>
+        <w:t>“M</w:t>
+      </w:r>
+      <w:r>
+        <w:rPr>
+          <w:rFonts w:ascii="Times New Roman" w:hAnsi="Times New Roman" w:cs="Times New Roman"/>
+          <w:sz w:val="24"/>
+          <w:szCs w:val="72"/>
+        </w:rPr>
+        <w:t>anager</w:t>
+      </w:r>
+      <w:r>
+        <w:rPr>
+          <w:rFonts w:ascii="Times New Roman" w:hAnsi="Times New Roman" w:cs="Times New Roman"/>
+          <w:sz w:val="24"/>
+          <w:szCs w:val="72"/>
+        </w:rPr>
+        <w:t>”</w:t>
+      </w:r>
+      <w:r>
+        <w:rPr>
+          <w:rFonts w:ascii="Times New Roman" w:hAnsi="Times New Roman" w:cs="Times New Roman"/>
+          <w:sz w:val="24"/>
+          <w:szCs w:val="72"/>
+        </w:rPr>
+        <w:t>, by following the assignment document, it can be assumed than each apartment requires only one manager, therefore in the created ERD each manager manages one or many apartments and each apartment must have one manager.</w:t>
+      </w:r>
+    </w:p>
+    <w:p>
+      <w:pPr>
+        <w:rPr>
+          <w:rFonts w:ascii="Times New Roman" w:hAnsi="Times New Roman" w:cs="Times New Roman"/>
+          <w:sz w:val="24"/>
+          <w:szCs w:val="72"/>
+        </w:rPr>
+      </w:pPr>
+      <w:r>
+        <w:rPr>
+          <w:rFonts w:ascii="Times New Roman" w:hAnsi="Times New Roman" w:cs="Times New Roman"/>
+          <w:sz w:val="24"/>
           <w:szCs w:val="72"/>
         </w:rPr>
         <w:t xml:space="preserve">In relation </w:t>
@@ -767,7 +939,7 @@
       <w:r>
         <w:rPr>
           <w:rFonts w:ascii="Times New Roman" w:hAnsi="Times New Roman" w:cs="Times New Roman"/>
-          <w:sz w:val="28"/>
+          <w:sz w:val="24"/>
           <w:szCs w:val="72"/>
         </w:rPr>
         <w:t xml:space="preserve">to </w:t>
@@ -775,23 +947,39 @@
       <w:r>
         <w:rPr>
           <w:rFonts w:ascii="Times New Roman" w:hAnsi="Times New Roman" w:cs="Times New Roman"/>
-          <w:sz w:val="28"/>
-          <w:szCs w:val="72"/>
-        </w:rPr>
-        <w:t>office, each manager is assigned to one office and each office can have one manager.</w:t>
-      </w:r>
-      <w:r>
-        <w:rPr>
-          <w:rFonts w:ascii="Times New Roman" w:hAnsi="Times New Roman" w:cs="Times New Roman"/>
-          <w:sz w:val="28"/>
-          <w:szCs w:val="72"/>
-        </w:rPr>
-        <w:t xml:space="preserve"> Also, in the assignment it states that each office is located within an apartment owned by QA, hence in the ERD each office must be contained within one apartment and each apartment can have zero or many office</w:t>
-      </w:r>
-      <w:r>
-        <w:rPr>
-          <w:rFonts w:ascii="Times New Roman" w:hAnsi="Times New Roman" w:cs="Times New Roman"/>
-          <w:sz w:val="28"/>
+          <w:sz w:val="24"/>
+          <w:szCs w:val="72"/>
+        </w:rPr>
+        <w:t>“O</w:t>
+      </w:r>
+      <w:r>
+        <w:rPr>
+          <w:rFonts w:ascii="Times New Roman" w:hAnsi="Times New Roman" w:cs="Times New Roman"/>
+          <w:sz w:val="24"/>
+          <w:szCs w:val="72"/>
+        </w:rPr>
+        <w:t>ffice</w:t>
+      </w:r>
+      <w:r>
+        <w:rPr>
+          <w:rFonts w:ascii="Times New Roman" w:hAnsi="Times New Roman" w:cs="Times New Roman"/>
+          <w:sz w:val="24"/>
+          <w:szCs w:val="72"/>
+        </w:rPr>
+        <w:t>”</w:t>
+      </w:r>
+      <w:r>
+        <w:rPr>
+          <w:rFonts w:ascii="Times New Roman" w:hAnsi="Times New Roman" w:cs="Times New Roman"/>
+          <w:sz w:val="24"/>
+          <w:szCs w:val="72"/>
+        </w:rPr>
+        <w:t>, each manager is assigned to one office and each office can have one manager. Also, in the assignment it states that each office is located within an apartment owned by QA, hence in the ERD each office must be contained within one apartment and each apartment can have zero or many office</w:t>
+      </w:r>
+      <w:r>
+        <w:rPr>
+          <w:rFonts w:ascii="Times New Roman" w:hAnsi="Times New Roman" w:cs="Times New Roman"/>
+          <w:sz w:val="24"/>
           <w:szCs w:val="72"/>
         </w:rPr>
         <w:t>s</w:t>
@@ -799,7 +987,7 @@
       <w:r>
         <w:rPr>
           <w:rFonts w:ascii="Times New Roman" w:hAnsi="Times New Roman" w:cs="Times New Roman"/>
-          <w:sz w:val="28"/>
+          <w:sz w:val="24"/>
           <w:szCs w:val="72"/>
         </w:rPr>
         <w:t>.</w:t>
@@ -1263,6 +1451,36 @@
       <w:shd w:val="clear" w:color="auto" w:fill="E1DFDD"/>
     </w:rPr>
   </w:style>
+  <w:style w:type="paragraph" w:styleId="BalloonText">
+    <w:name w:val="Balloon Text"/>
+    <w:basedOn w:val="Normal"/>
+    <w:link w:val="BalloonTextChar"/>
+    <w:uiPriority w:val="99"/>
+    <w:semiHidden/>
+    <w:unhideWhenUsed/>
+    <w:rsid w:val="00563616"/>
+    <w:pPr>
+      <w:spacing w:after="0" w:line="240" w:lineRule="auto"/>
+    </w:pPr>
+    <w:rPr>
+      <w:rFonts w:ascii="Segoe UI" w:hAnsi="Segoe UI" w:cs="Segoe UI"/>
+      <w:sz w:val="18"/>
+      <w:szCs w:val="18"/>
+    </w:rPr>
+  </w:style>
+  <w:style w:type="character" w:customStyle="1" w:styleId="BalloonTextChar">
+    <w:name w:val="Balloon Text Char"/>
+    <w:basedOn w:val="DefaultParagraphFont"/>
+    <w:link w:val="BalloonText"/>
+    <w:uiPriority w:val="99"/>
+    <w:semiHidden/>
+    <w:rsid w:val="00563616"/>
+    <w:rPr>
+      <w:rFonts w:ascii="Segoe UI" w:hAnsi="Segoe UI" w:cs="Segoe UI"/>
+      <w:sz w:val="18"/>
+      <w:szCs w:val="18"/>
+    </w:rPr>
+  </w:style>
 </w:styles>
 </file>
 

</xml_diff>

<commit_message>
Added my contribution record and explained my sql query
</commit_message>
<xml_diff>
--- a/report37.docx
+++ b/report37.docx
@@ -3087,8 +3087,6 @@
           <w:szCs w:val="72"/>
         </w:rPr>
       </w:pPr>
-      <w:bookmarkStart w:id="1" w:name="_GoBack"/>
-      <w:bookmarkEnd w:id="1"/>
     </w:p>
     <w:p>
       <w:pPr>
@@ -3263,6 +3261,158 @@
           <w:rFonts w:ascii="Times New Roman" w:hAnsi="Times New Roman" w:cs="Times New Roman"/>
         </w:rPr>
       </w:pPr>
+    </w:p>
+    <w:p>
+      <w:pPr>
+        <w:rPr>
+          <w:rFonts w:ascii="Times New Roman" w:hAnsi="Times New Roman" w:cs="Times New Roman"/>
+        </w:rPr>
+      </w:pPr>
+      <w:r>
+        <w:rPr>
+          <w:rFonts w:ascii="Times New Roman" w:hAnsi="Times New Roman" w:cs="Times New Roman"/>
+        </w:rPr>
+        <w:br w:type="page"/>
+      </w:r>
+    </w:p>
+    <w:p>
+      <w:pPr>
+        <w:spacing w:after="0"/>
+        <w:jc w:val="center"/>
+        <w:rPr>
+          <w:rFonts w:ascii="Times New Roman" w:hAnsi="Times New Roman" w:cs="Times New Roman"/>
+          <w:b/>
+          <w:sz w:val="28"/>
+        </w:rPr>
+      </w:pPr>
+      <w:r>
+        <w:rPr>
+          <w:rFonts w:ascii="Times New Roman" w:hAnsi="Times New Roman" w:cs="Times New Roman"/>
+          <w:b/>
+          <w:sz w:val="28"/>
+        </w:rPr>
+        <w:lastRenderedPageBreak/>
+        <w:t>Individual Contributions Record</w:t>
+      </w:r>
+    </w:p>
+    <w:p>
+      <w:pPr>
+        <w:spacing w:after="0"/>
+        <w:jc w:val="center"/>
+        <w:rPr>
+          <w:rFonts w:ascii="Times New Roman" w:hAnsi="Times New Roman" w:cs="Times New Roman"/>
+          <w:b/>
+          <w:sz w:val="28"/>
+        </w:rPr>
+      </w:pPr>
+      <w:bookmarkStart w:id="1" w:name="_GoBack"/>
+      <w:bookmarkEnd w:id="1"/>
+    </w:p>
+    <w:p>
+      <w:pPr>
+        <w:spacing w:after="0"/>
+        <w:rPr>
+          <w:rFonts w:ascii="Times New Roman" w:hAnsi="Times New Roman" w:cs="Times New Roman"/>
+          <w:sz w:val="24"/>
+        </w:rPr>
+      </w:pPr>
+      <w:r>
+        <w:rPr>
+          <w:rFonts w:ascii="Times New Roman" w:hAnsi="Times New Roman" w:cs="Times New Roman"/>
+          <w:sz w:val="24"/>
+        </w:rPr>
+        <w:t>Nathan Donaghy 40226743:</w:t>
+      </w:r>
+    </w:p>
+    <w:p>
+      <w:pPr>
+        <w:spacing w:after="0"/>
+        <w:rPr>
+          <w:rFonts w:ascii="Times New Roman" w:hAnsi="Times New Roman" w:cs="Times New Roman"/>
+          <w:sz w:val="24"/>
+          <w:szCs w:val="24"/>
+        </w:rPr>
+      </w:pPr>
+      <w:r>
+        <w:rPr>
+          <w:rFonts w:ascii="Times New Roman" w:hAnsi="Times New Roman" w:cs="Times New Roman"/>
+          <w:sz w:val="24"/>
+          <w:szCs w:val="24"/>
+        </w:rPr>
+        <w:t xml:space="preserve">I spent a lot of my time working on the ER diagram trying to figure </w:t>
+      </w:r>
+      <w:r>
+        <w:rPr>
+          <w:rFonts w:ascii="Times New Roman" w:hAnsi="Times New Roman" w:cs="Times New Roman"/>
+          <w:sz w:val="24"/>
+          <w:szCs w:val="24"/>
+        </w:rPr>
+        <w:t xml:space="preserve">out </w:t>
+      </w:r>
+      <w:r>
+        <w:rPr>
+          <w:rFonts w:ascii="Times New Roman" w:hAnsi="Times New Roman" w:cs="Times New Roman"/>
+          <w:sz w:val="24"/>
+          <w:szCs w:val="24"/>
+        </w:rPr>
+        <w:t>what entities were needed and the the links and constraints between these entities. However, my initial diagram was</w:t>
+      </w:r>
+      <w:r>
+        <w:rPr>
+          <w:rFonts w:ascii="Times New Roman" w:hAnsi="Times New Roman" w:cs="Times New Roman"/>
+          <w:sz w:val="24"/>
+          <w:szCs w:val="24"/>
+        </w:rPr>
+        <w:t xml:space="preserve"> quite complex, so I worked alongside </w:t>
+      </w:r>
+      <w:r>
+        <w:rPr>
+          <w:rFonts w:ascii="Times New Roman" w:hAnsi="Times New Roman" w:cs="Times New Roman"/>
+          <w:sz w:val="24"/>
+          <w:szCs w:val="24"/>
+        </w:rPr>
+        <w:t>Daniel White</w:t>
+      </w:r>
+      <w:r>
+        <w:rPr>
+          <w:rFonts w:ascii="Times New Roman" w:hAnsi="Times New Roman" w:cs="Times New Roman"/>
+          <w:sz w:val="24"/>
+          <w:szCs w:val="24"/>
+        </w:rPr>
+        <w:t xml:space="preserve"> to simplify it</w:t>
+      </w:r>
+      <w:r>
+        <w:rPr>
+          <w:rFonts w:ascii="Times New Roman" w:hAnsi="Times New Roman" w:cs="Times New Roman"/>
+          <w:sz w:val="24"/>
+          <w:szCs w:val="24"/>
+        </w:rPr>
+        <w:t xml:space="preserve"> down to what was used in the submission</w:t>
+      </w:r>
+      <w:r>
+        <w:rPr>
+          <w:rFonts w:ascii="Times New Roman" w:hAnsi="Times New Roman" w:cs="Times New Roman"/>
+          <w:sz w:val="24"/>
+          <w:szCs w:val="24"/>
+        </w:rPr>
+        <w:t>. In addition to this, I created the cleandb37 and David Mac</w:t>
+      </w:r>
+      <w:r>
+        <w:rPr>
+          <w:rFonts w:ascii="Times New Roman" w:hAnsi="Times New Roman" w:cs="Times New Roman"/>
+          <w:sz w:val="24"/>
+          <w:szCs w:val="24"/>
+        </w:rPr>
+        <w:t>k</w:t>
+      </w:r>
+      <w:r>
+        <w:rPr>
+          <w:rFonts w:ascii="Times New Roman" w:hAnsi="Times New Roman" w:cs="Times New Roman"/>
+          <w:sz w:val="24"/>
+          <w:szCs w:val="24"/>
+        </w:rPr>
+        <w:t>ensie and I worked together completing the createdb37. Furthermore, I was responsible for designing and creating query 1 in our groups querydb48 file.</w:t>
+      </w:r>
     </w:p>
     <w:sectPr>
       <w:pgSz w:w="11906" w:h="16838"/>

</xml_diff>

<commit_message>
Added My SQL Query and contributions
</commit_message>
<xml_diff>
--- a/report37.docx
+++ b/report37.docx
@@ -1,6 +1,6 @@
 
 <file path=word/document.xml><?xml version="1.0" encoding="utf-8"?>
-<w:document xmlns:wpc="http://schemas.microsoft.com/office/word/2010/wordprocessingCanvas" xmlns:cx="http://schemas.microsoft.com/office/drawing/2014/chartex" xmlns:cx1="http://schemas.microsoft.com/office/drawing/2015/9/8/chartex" xmlns:mc="http://schemas.openxmlformats.org/markup-compatibility/2006" xmlns:o="urn:schemas-microsoft-com:office:office" xmlns:r="http://schemas.openxmlformats.org/officeDocument/2006/relationships" xmlns:m="http://schemas.openxmlformats.org/officeDocument/2006/math" xmlns:v="urn:schemas-microsoft-com:vml" xmlns:wp14="http://schemas.microsoft.com/office/word/2010/wordprocessingDrawing" xmlns:wp="http://schemas.openxmlformats.org/drawingml/2006/wordprocessingDrawing" xmlns:w10="urn:schemas-microsoft-com:office:word" xmlns:w="http://schemas.openxmlformats.org/wordprocessingml/2006/main" xmlns:w14="http://schemas.microsoft.com/office/word/2010/wordml" xmlns:w15="http://schemas.microsoft.com/office/word/2012/wordml" xmlns:w16se="http://schemas.microsoft.com/office/word/2015/wordml/symex" xmlns:wpg="http://schemas.microsoft.com/office/word/2010/wordprocessingGroup" xmlns:wpi="http://schemas.microsoft.com/office/word/2010/wordprocessingInk" xmlns:wne="http://schemas.microsoft.com/office/word/2006/wordml" xmlns:wps="http://schemas.microsoft.com/office/word/2010/wordprocessingShape" mc:Ignorable="w14 w15 w16se wp14">
+<w:document xmlns:wpc="http://schemas.microsoft.com/office/word/2010/wordprocessingCanvas" xmlns:mc="http://schemas.openxmlformats.org/markup-compatibility/2006" xmlns:o="urn:schemas-microsoft-com:office:office" xmlns:r="http://schemas.openxmlformats.org/officeDocument/2006/relationships" xmlns:m="http://schemas.openxmlformats.org/officeDocument/2006/math" xmlns:v="urn:schemas-microsoft-com:vml" xmlns:wp14="http://schemas.microsoft.com/office/word/2010/wordprocessingDrawing" xmlns:wp="http://schemas.openxmlformats.org/drawingml/2006/wordprocessingDrawing" xmlns:w10="urn:schemas-microsoft-com:office:word" xmlns:w="http://schemas.openxmlformats.org/wordprocessingml/2006/main" xmlns:w14="http://schemas.microsoft.com/office/word/2010/wordml" xmlns:wpg="http://schemas.microsoft.com/office/word/2010/wordprocessingGroup" xmlns:wpi="http://schemas.microsoft.com/office/word/2010/wordprocessingInk" xmlns:wne="http://schemas.microsoft.com/office/word/2006/wordml" xmlns:wps="http://schemas.microsoft.com/office/word/2010/wordprocessingShape" mc:Ignorable="w14 wp14">
   <w:body>
     <w:p>
       <w:pPr>
@@ -10,6 +10,16 @@
           <w:szCs w:val="72"/>
         </w:rPr>
       </w:pPr>
+      <w:proofErr w:type="gramStart"/>
+      <w:r>
+        <w:rPr>
+          <w:rFonts w:ascii="Times New Roman" w:hAnsi="Times New Roman" w:cs="Times New Roman"/>
+          <w:sz w:val="56"/>
+          <w:szCs w:val="72"/>
+        </w:rPr>
+        <w:t>report37.doc</w:t>
+      </w:r>
+      <w:proofErr w:type="gramEnd"/>
       <w:r>
         <w:rPr>
           <w:rFonts w:ascii="Times New Roman" w:hAnsi="Times New Roman" w:cs="Times New Roman"/>
@@ -87,8 +97,8 @@
                               <w:tblLook w:val="04A0" w:firstRow="1" w:lastRow="0" w:firstColumn="1" w:lastColumn="0" w:noHBand="0" w:noVBand="1"/>
                             </w:tblPr>
                             <w:tblGrid>
-                              <w:gridCol w:w="5749"/>
-                              <w:gridCol w:w="5445"/>
+                              <w:gridCol w:w="6127"/>
+                              <w:gridCol w:w="5802"/>
                             </w:tblGrid>
                             <w:tr>
                               <w:trPr>
@@ -371,7 +381,7 @@
           </mc:Choice>
           <mc:Fallback>
             <w:pict>
-              <v:shapetype w14:anchorId="68286E92" id="_x0000_t202" coordsize="21600,21600" o:spt="202" path="m,l,21600r21600,l21600,xe">
+              <v:shapetype id="_x0000_t202" coordsize="21600,21600" o:spt="202" path="m,l,21600r21600,l21600,xe">
                 <v:stroke joinstyle="miter"/>
                 <v:path gradientshapeok="t" o:connecttype="rect"/>
               </v:shapetype>
@@ -394,8 +404,8 @@
                         <w:tblLook w:val="04A0" w:firstRow="1" w:lastRow="0" w:firstColumn="1" w:lastColumn="0" w:noHBand="0" w:noVBand="1"/>
                       </w:tblPr>
                       <w:tblGrid>
-                        <w:gridCol w:w="5749"/>
-                        <w:gridCol w:w="5445"/>
+                        <w:gridCol w:w="6127"/>
+                        <w:gridCol w:w="5802"/>
                       </w:tblGrid>
                       <w:tr>
                         <w:trPr>
@@ -838,7 +848,7 @@
                     </pic:cNvPicPr>
                   </pic:nvPicPr>
                   <pic:blipFill>
-                    <a:blip r:embed="rId5" cstate="print">
+                    <a:blip r:embed="rId6" cstate="print">
                       <a:extLst>
                         <a:ext uri="{28A0092B-C50C-407E-A947-70E740481C1C}">
                           <a14:useLocalDpi xmlns:a14="http://schemas.microsoft.com/office/drawing/2010/main" val="0"/>
@@ -938,7 +948,6 @@
           <w:sz w:val="32"/>
           <w:szCs w:val="72"/>
         </w:rPr>
-        <w:lastRenderedPageBreak/>
         <w:t>List of Constraints and/or Assumptions in E-R Diagram Design</w:t>
       </w:r>
     </w:p>
@@ -1616,6 +1625,7 @@
           <w:sz w:val="32"/>
           <w:szCs w:val="32"/>
         </w:rPr>
+        <w:lastRenderedPageBreak/>
         <w:t>Table Schemas</w:t>
       </w:r>
     </w:p>
@@ -2231,19 +2241,11 @@
           <w:rFonts w:ascii="Times New Roman" w:hAnsi="Times New Roman" w:cs="Times New Roman"/>
         </w:rPr>
       </w:pPr>
-      <w:proofErr w:type="spellStart"/>
-      <w:r>
-        <w:rPr>
-          <w:rFonts w:ascii="Times New Roman" w:hAnsi="Times New Roman" w:cs="Times New Roman"/>
-        </w:rPr>
-        <w:t>TechnicianSkill</w:t>
-      </w:r>
-      <w:proofErr w:type="spellEnd"/>
-      <w:r>
-        <w:rPr>
-          <w:rFonts w:ascii="Times New Roman" w:hAnsi="Times New Roman" w:cs="Times New Roman"/>
-        </w:rPr>
-        <w:t xml:space="preserve"> (</w:t>
+      <w:r>
+        <w:rPr>
+          <w:rFonts w:ascii="Times New Roman" w:hAnsi="Times New Roman" w:cs="Times New Roman"/>
+        </w:rPr>
+        <w:t>TechnicianSkill (</w:t>
       </w:r>
       <w:proofErr w:type="spellStart"/>
       <w:r>
@@ -2309,6 +2311,7 @@
           <w:sz w:val="32"/>
           <w:szCs w:val="72"/>
         </w:rPr>
+        <w:lastRenderedPageBreak/>
         <w:t>SQL Querying – Query 1</w:t>
       </w:r>
     </w:p>
@@ -3710,6 +3713,7 @@
           <w:sz w:val="32"/>
           <w:szCs w:val="72"/>
         </w:rPr>
+        <w:lastRenderedPageBreak/>
         <w:t>SQL Querying – Query 2</w:t>
       </w:r>
     </w:p>
@@ -4170,6 +4174,7 @@
           <w:shd w:val="clear" w:color="auto" w:fill="FFFFFF"/>
           <w:lang w:eastAsia="en-GB"/>
         </w:rPr>
+        <w:lastRenderedPageBreak/>
         <w:t>SQL Querying - Query 3</w:t>
       </w:r>
     </w:p>
@@ -4363,9 +4368,26 @@
           <w:sz w:val="24"/>
           <w:lang w:eastAsia="en-GB"/>
         </w:rPr>
-        <w:t xml:space="preserve">, </w:t>
-      </w:r>
-      <w:proofErr w:type="spellStart"/>
+        <w:t xml:space="preserve">, Person.FName </w:t>
+      </w:r>
+      <w:r>
+        <w:rPr>
+          <w:rFonts w:ascii="Times New Roman" w:eastAsia="Times New Roman" w:hAnsi="Times New Roman" w:cs="Times New Roman"/>
+          <w:color w:val="FF0000"/>
+          <w:sz w:val="24"/>
+          <w:lang w:eastAsia="en-GB"/>
+        </w:rPr>
+        <w:t>AS</w:t>
+      </w:r>
+      <w:r>
+        <w:rPr>
+          <w:rFonts w:ascii="Times New Roman" w:eastAsia="Times New Roman" w:hAnsi="Times New Roman" w:cs="Times New Roman"/>
+          <w:color w:val="000000"/>
+          <w:sz w:val="24"/>
+          <w:lang w:eastAsia="en-GB"/>
+        </w:rPr>
+        <w:t xml:space="preserve"> 'First Name', </w:t>
+      </w:r>
       <w:r>
         <w:rPr>
           <w:rFonts w:ascii="Times New Roman" w:eastAsia="Times New Roman" w:hAnsi="Times New Roman" w:cs="Times New Roman"/>
@@ -4373,55 +4395,7 @@
           <w:sz w:val="24"/>
           <w:lang w:eastAsia="en-GB"/>
         </w:rPr>
-        <w:t>Person.FName</w:t>
-      </w:r>
-      <w:proofErr w:type="spellEnd"/>
-      <w:r>
-        <w:rPr>
-          <w:rFonts w:ascii="Times New Roman" w:eastAsia="Times New Roman" w:hAnsi="Times New Roman" w:cs="Times New Roman"/>
-          <w:color w:val="4472C4" w:themeColor="accent1"/>
-          <w:sz w:val="24"/>
-          <w:lang w:eastAsia="en-GB"/>
-        </w:rPr>
-        <w:t xml:space="preserve"> </w:t>
-      </w:r>
-      <w:r>
-        <w:rPr>
-          <w:rFonts w:ascii="Times New Roman" w:eastAsia="Times New Roman" w:hAnsi="Times New Roman" w:cs="Times New Roman"/>
-          <w:color w:val="FF0000"/>
-          <w:sz w:val="24"/>
-          <w:lang w:eastAsia="en-GB"/>
-        </w:rPr>
-        <w:t>AS</w:t>
-      </w:r>
-      <w:r>
-        <w:rPr>
-          <w:rFonts w:ascii="Times New Roman" w:eastAsia="Times New Roman" w:hAnsi="Times New Roman" w:cs="Times New Roman"/>
-          <w:color w:val="000000"/>
-          <w:sz w:val="24"/>
-          <w:lang w:eastAsia="en-GB"/>
-        </w:rPr>
-        <w:t xml:space="preserve"> 'First Name', </w:t>
-      </w:r>
-      <w:proofErr w:type="spellStart"/>
-      <w:r>
-        <w:rPr>
-          <w:rFonts w:ascii="Times New Roman" w:eastAsia="Times New Roman" w:hAnsi="Times New Roman" w:cs="Times New Roman"/>
-          <w:color w:val="4472C4" w:themeColor="accent1"/>
-          <w:sz w:val="24"/>
-          <w:lang w:eastAsia="en-GB"/>
-        </w:rPr>
-        <w:t>Person.SName</w:t>
-      </w:r>
-      <w:proofErr w:type="spellEnd"/>
-      <w:r>
-        <w:rPr>
-          <w:rFonts w:ascii="Times New Roman" w:eastAsia="Times New Roman" w:hAnsi="Times New Roman" w:cs="Times New Roman"/>
-          <w:color w:val="4472C4" w:themeColor="accent1"/>
-          <w:sz w:val="24"/>
-          <w:lang w:eastAsia="en-GB"/>
-        </w:rPr>
-        <w:t xml:space="preserve"> </w:t>
+        <w:t xml:space="preserve">Person.SName </w:t>
       </w:r>
       <w:r>
         <w:rPr>
@@ -4570,7 +4544,6 @@
         </w:rPr>
         <w:t xml:space="preserve">on </w:t>
       </w:r>
-      <w:proofErr w:type="spellStart"/>
       <w:r>
         <w:rPr>
           <w:rFonts w:ascii="Times New Roman" w:eastAsia="Times New Roman" w:hAnsi="Times New Roman" w:cs="Times New Roman"/>
@@ -4578,9 +4551,17 @@
           <w:sz w:val="24"/>
           <w:lang w:eastAsia="en-GB"/>
         </w:rPr>
-        <w:t>Person.PersonID</w:t>
-      </w:r>
-      <w:proofErr w:type="spellEnd"/>
+        <w:t xml:space="preserve">Person.PersonID </w:t>
+      </w:r>
+      <w:r>
+        <w:rPr>
+          <w:rFonts w:ascii="Times New Roman" w:eastAsia="Times New Roman" w:hAnsi="Times New Roman" w:cs="Times New Roman"/>
+          <w:color w:val="FF0000"/>
+          <w:sz w:val="24"/>
+          <w:lang w:eastAsia="en-GB"/>
+        </w:rPr>
+        <w:t xml:space="preserve">= </w:t>
+      </w:r>
       <w:r>
         <w:rPr>
           <w:rFonts w:ascii="Times New Roman" w:eastAsia="Times New Roman" w:hAnsi="Times New Roman" w:cs="Times New Roman"/>
@@ -4588,28 +4569,8 @@
           <w:sz w:val="24"/>
           <w:lang w:eastAsia="en-GB"/>
         </w:rPr>
-        <w:t xml:space="preserve"> </w:t>
-      </w:r>
-      <w:r>
-        <w:rPr>
-          <w:rFonts w:ascii="Times New Roman" w:eastAsia="Times New Roman" w:hAnsi="Times New Roman" w:cs="Times New Roman"/>
-          <w:color w:val="FF0000"/>
-          <w:sz w:val="24"/>
-          <w:lang w:eastAsia="en-GB"/>
-        </w:rPr>
-        <w:t xml:space="preserve">= </w:t>
-      </w:r>
-      <w:proofErr w:type="spellStart"/>
-      <w:r>
-        <w:rPr>
-          <w:rFonts w:ascii="Times New Roman" w:eastAsia="Times New Roman" w:hAnsi="Times New Roman" w:cs="Times New Roman"/>
-          <w:color w:val="4472C4" w:themeColor="accent1"/>
-          <w:sz w:val="24"/>
-          <w:lang w:eastAsia="en-GB"/>
-        </w:rPr>
         <w:t>Employee.PersonID</w:t>
       </w:r>
-      <w:proofErr w:type="spellEnd"/>
     </w:p>
     <w:p>
       <w:pPr>
@@ -4666,7 +4627,6 @@
         </w:rPr>
         <w:t xml:space="preserve">on </w:t>
       </w:r>
-      <w:proofErr w:type="spellStart"/>
       <w:r>
         <w:rPr>
           <w:rFonts w:ascii="Times New Roman" w:eastAsia="Times New Roman" w:hAnsi="Times New Roman" w:cs="Times New Roman"/>
@@ -4674,17 +4634,7 @@
           <w:sz w:val="24"/>
           <w:lang w:eastAsia="en-GB"/>
         </w:rPr>
-        <w:t>Employee.EmployeeID</w:t>
-      </w:r>
-      <w:proofErr w:type="spellEnd"/>
-      <w:r>
-        <w:rPr>
-          <w:rFonts w:ascii="Times New Roman" w:eastAsia="Times New Roman" w:hAnsi="Times New Roman" w:cs="Times New Roman"/>
-          <w:color w:val="4472C4" w:themeColor="accent1"/>
-          <w:sz w:val="24"/>
-          <w:lang w:eastAsia="en-GB"/>
-        </w:rPr>
-        <w:t xml:space="preserve"> </w:t>
+        <w:t xml:space="preserve">Employee.EmployeeID </w:t>
       </w:r>
       <w:r>
         <w:rPr>
@@ -4840,7 +4790,6 @@
         </w:rPr>
         <w:t xml:space="preserve">GROUP BY </w:t>
       </w:r>
-      <w:proofErr w:type="spellStart"/>
       <w:r>
         <w:rPr>
           <w:rFonts w:ascii="Times New Roman" w:eastAsia="Times New Roman" w:hAnsi="Times New Roman" w:cs="Times New Roman"/>
@@ -4850,7 +4799,6 @@
         </w:rPr>
         <w:t>Person.PersonID</w:t>
       </w:r>
-      <w:proofErr w:type="spellEnd"/>
     </w:p>
     <w:p>
       <w:pPr>
@@ -5083,6 +5031,779 @@
           <w:szCs w:val="72"/>
         </w:rPr>
       </w:pPr>
+    </w:p>
+    <w:p>
+      <w:pPr>
+        <w:rPr>
+          <w:rFonts w:ascii="Times New Roman" w:hAnsi="Times New Roman" w:cs="Times New Roman"/>
+          <w:sz w:val="24"/>
+          <w:szCs w:val="72"/>
+        </w:rPr>
+      </w:pPr>
+      <w:r>
+        <w:rPr>
+          <w:rFonts w:ascii="Times New Roman" w:hAnsi="Times New Roman" w:cs="Times New Roman"/>
+          <w:sz w:val="24"/>
+          <w:szCs w:val="72"/>
+        </w:rPr>
+        <w:br w:type="page"/>
+      </w:r>
+    </w:p>
+    <w:p>
+      <w:pPr>
+        <w:rPr>
+          <w:rFonts w:ascii="Times New Roman" w:eastAsia="Times New Roman" w:hAnsi="Times New Roman" w:cs="Times New Roman"/>
+          <w:b/>
+          <w:color w:val="000000"/>
+          <w:sz w:val="32"/>
+          <w:szCs w:val="24"/>
+          <w:bdr w:val="none" w:sz="0" w:space="0" w:color="auto" w:frame="1"/>
+          <w:shd w:val="clear" w:color="auto" w:fill="FFFFFF"/>
+          <w:lang w:eastAsia="en-GB"/>
+        </w:rPr>
+      </w:pPr>
+      <w:r>
+        <w:rPr>
+          <w:rFonts w:ascii="Times New Roman" w:eastAsia="Times New Roman" w:hAnsi="Times New Roman" w:cs="Times New Roman"/>
+          <w:b/>
+          <w:color w:val="000000"/>
+          <w:sz w:val="32"/>
+          <w:szCs w:val="24"/>
+          <w:bdr w:val="none" w:sz="0" w:space="0" w:color="auto" w:frame="1"/>
+          <w:shd w:val="clear" w:color="auto" w:fill="FFFFFF"/>
+          <w:lang w:eastAsia="en-GB"/>
+        </w:rPr>
+        <w:lastRenderedPageBreak/>
+        <w:t>SQL Querying - Query 4</w:t>
+      </w:r>
+    </w:p>
+    <w:p>
+      <w:pPr>
+        <w:spacing w:line="240" w:lineRule="auto"/>
+        <w:rPr>
+          <w:rFonts w:ascii="Times New Roman" w:eastAsia="Times New Roman" w:hAnsi="Times New Roman" w:cs="Times New Roman"/>
+          <w:color w:val="000000"/>
+          <w:sz w:val="24"/>
+          <w:szCs w:val="24"/>
+          <w:lang w:eastAsia="en-GB"/>
+        </w:rPr>
+      </w:pPr>
+      <w:r>
+        <w:rPr>
+          <w:rFonts w:ascii="Times New Roman" w:eastAsia="Times New Roman" w:hAnsi="Times New Roman" w:cs="Times New Roman"/>
+          <w:color w:val="000000"/>
+          <w:sz w:val="24"/>
+          <w:szCs w:val="24"/>
+          <w:lang w:eastAsia="en-GB"/>
+        </w:rPr>
+        <w:t xml:space="preserve">QA wants to conduct an end of year review </w:t>
+      </w:r>
+      <w:r>
+        <w:rPr>
+          <w:rFonts w:ascii="Times New Roman" w:eastAsia="Times New Roman" w:hAnsi="Times New Roman" w:cs="Times New Roman"/>
+          <w:color w:val="000000"/>
+          <w:sz w:val="24"/>
+          <w:szCs w:val="24"/>
+          <w:lang w:eastAsia="en-GB"/>
+        </w:rPr>
+        <w:t>into their technicians and specifically want to know who the most valuable technicians are to potentially give a raise to. QA wants a list of all technicians with multiple skills and to see their current salary.</w:t>
+      </w:r>
+    </w:p>
+    <w:p>
+      <w:pPr>
+        <w:spacing w:line="240" w:lineRule="auto"/>
+        <w:rPr>
+          <w:rFonts w:ascii="Times New Roman" w:hAnsi="Times New Roman" w:cs="Times New Roman"/>
+          <w:sz w:val="24"/>
+          <w:szCs w:val="24"/>
+        </w:rPr>
+      </w:pPr>
+      <w:r>
+        <w:rPr>
+          <w:rFonts w:ascii="Times New Roman" w:hAnsi="Times New Roman" w:cs="Times New Roman"/>
+          <w:color w:val="FF0000"/>
+          <w:sz w:val="24"/>
+          <w:szCs w:val="24"/>
+        </w:rPr>
+        <w:t xml:space="preserve">SELECT </w:t>
+      </w:r>
+      <w:r>
+        <w:rPr>
+          <w:rFonts w:ascii="Times New Roman" w:hAnsi="Times New Roman" w:cs="Times New Roman"/>
+          <w:color w:val="4472C4" w:themeColor="accent1"/>
+          <w:sz w:val="24"/>
+          <w:szCs w:val="24"/>
+        </w:rPr>
+        <w:t>Technician.TechnicianID</w:t>
+      </w:r>
+      <w:r>
+        <w:rPr>
+          <w:rFonts w:ascii="Times New Roman" w:hAnsi="Times New Roman" w:cs="Times New Roman"/>
+          <w:sz w:val="24"/>
+          <w:szCs w:val="24"/>
+        </w:rPr>
+        <w:t>, CONCAT(</w:t>
+      </w:r>
+      <w:r>
+        <w:rPr>
+          <w:rFonts w:ascii="Times New Roman" w:hAnsi="Times New Roman" w:cs="Times New Roman"/>
+          <w:color w:val="4472C4" w:themeColor="accent1"/>
+          <w:sz w:val="24"/>
+          <w:szCs w:val="24"/>
+        </w:rPr>
+        <w:t>Person.FName</w:t>
+      </w:r>
+      <w:r>
+        <w:rPr>
+          <w:rFonts w:ascii="Times New Roman" w:hAnsi="Times New Roman" w:cs="Times New Roman"/>
+          <w:sz w:val="24"/>
+          <w:szCs w:val="24"/>
+        </w:rPr>
+        <w:t xml:space="preserve">, ' ', </w:t>
+      </w:r>
+      <w:r>
+        <w:rPr>
+          <w:rFonts w:ascii="Times New Roman" w:hAnsi="Times New Roman" w:cs="Times New Roman"/>
+          <w:color w:val="4472C4" w:themeColor="accent1"/>
+          <w:sz w:val="24"/>
+          <w:szCs w:val="24"/>
+        </w:rPr>
+        <w:t>Person.SName</w:t>
+      </w:r>
+      <w:proofErr w:type="gramStart"/>
+      <w:r>
+        <w:rPr>
+          <w:rFonts w:ascii="Times New Roman" w:hAnsi="Times New Roman" w:cs="Times New Roman"/>
+          <w:sz w:val="24"/>
+          <w:szCs w:val="24"/>
+        </w:rPr>
+        <w:t>)</w:t>
+      </w:r>
+      <w:r>
+        <w:rPr>
+          <w:rFonts w:ascii="Times New Roman" w:hAnsi="Times New Roman" w:cs="Times New Roman"/>
+          <w:color w:val="FF0000"/>
+          <w:sz w:val="24"/>
+          <w:szCs w:val="24"/>
+        </w:rPr>
+        <w:t>AS</w:t>
+      </w:r>
+      <w:proofErr w:type="gramEnd"/>
+      <w:r>
+        <w:rPr>
+          <w:rFonts w:ascii="Times New Roman" w:hAnsi="Times New Roman" w:cs="Times New Roman"/>
+          <w:color w:val="FF0000"/>
+          <w:sz w:val="24"/>
+          <w:szCs w:val="24"/>
+        </w:rPr>
+        <w:t xml:space="preserve"> </w:t>
+      </w:r>
+      <w:r>
+        <w:rPr>
+          <w:rFonts w:ascii="Times New Roman" w:hAnsi="Times New Roman" w:cs="Times New Roman"/>
+          <w:sz w:val="24"/>
+          <w:szCs w:val="24"/>
+        </w:rPr>
+        <w:t>'Technician Name',</w:t>
+      </w:r>
+      <w:r>
+        <w:rPr>
+          <w:rFonts w:ascii="Times New Roman" w:hAnsi="Times New Roman" w:cs="Times New Roman"/>
+          <w:sz w:val="24"/>
+          <w:szCs w:val="24"/>
+        </w:rPr>
+        <w:t xml:space="preserve"> </w:t>
+      </w:r>
+      <w:r>
+        <w:rPr>
+          <w:rFonts w:ascii="Times New Roman" w:hAnsi="Times New Roman" w:cs="Times New Roman"/>
+          <w:color w:val="4472C4" w:themeColor="accent1"/>
+          <w:sz w:val="24"/>
+          <w:szCs w:val="24"/>
+        </w:rPr>
+        <w:t>Employee.Salary</w:t>
+      </w:r>
+      <w:r>
+        <w:rPr>
+          <w:rFonts w:ascii="Times New Roman" w:hAnsi="Times New Roman" w:cs="Times New Roman"/>
+          <w:sz w:val="24"/>
+          <w:szCs w:val="24"/>
+        </w:rPr>
+        <w:t xml:space="preserve">, </w:t>
+      </w:r>
+      <w:r>
+        <w:rPr>
+          <w:rFonts w:ascii="Times New Roman" w:hAnsi="Times New Roman" w:cs="Times New Roman"/>
+          <w:color w:val="4472C4" w:themeColor="accent1"/>
+          <w:sz w:val="24"/>
+          <w:szCs w:val="24"/>
+        </w:rPr>
+        <w:t>COUNT(*)</w:t>
+      </w:r>
+      <w:r>
+        <w:rPr>
+          <w:rFonts w:ascii="Times New Roman" w:hAnsi="Times New Roman" w:cs="Times New Roman"/>
+          <w:color w:val="FF0000"/>
+          <w:sz w:val="24"/>
+          <w:szCs w:val="24"/>
+        </w:rPr>
+        <w:t xml:space="preserve">AS </w:t>
+      </w:r>
+      <w:r>
+        <w:rPr>
+          <w:rFonts w:ascii="Times New Roman" w:hAnsi="Times New Roman" w:cs="Times New Roman"/>
+          <w:sz w:val="24"/>
+          <w:szCs w:val="24"/>
+        </w:rPr>
+        <w:t>'Number of Skills'</w:t>
+      </w:r>
+    </w:p>
+    <w:p>
+      <w:pPr>
+        <w:spacing w:line="240" w:lineRule="auto"/>
+        <w:rPr>
+          <w:rFonts w:ascii="Times New Roman" w:hAnsi="Times New Roman" w:cs="Times New Roman"/>
+          <w:color w:val="4472C4" w:themeColor="accent1"/>
+          <w:sz w:val="24"/>
+          <w:szCs w:val="24"/>
+        </w:rPr>
+      </w:pPr>
+      <w:r>
+        <w:rPr>
+          <w:rFonts w:ascii="Times New Roman" w:hAnsi="Times New Roman" w:cs="Times New Roman"/>
+          <w:color w:val="FF0000"/>
+          <w:sz w:val="24"/>
+          <w:szCs w:val="24"/>
+        </w:rPr>
+        <w:t xml:space="preserve">FROM </w:t>
+      </w:r>
+      <w:r>
+        <w:rPr>
+          <w:rFonts w:ascii="Times New Roman" w:hAnsi="Times New Roman" w:cs="Times New Roman"/>
+          <w:sz w:val="24"/>
+          <w:szCs w:val="24"/>
+        </w:rPr>
+        <w:t>(</w:t>
+      </w:r>
+      <w:r>
+        <w:rPr>
+          <w:rFonts w:ascii="Times New Roman" w:hAnsi="Times New Roman" w:cs="Times New Roman"/>
+          <w:color w:val="FF0000"/>
+          <w:sz w:val="24"/>
+          <w:szCs w:val="24"/>
+        </w:rPr>
+        <w:t xml:space="preserve">SELECT </w:t>
+      </w:r>
+      <w:r>
+        <w:rPr>
+          <w:rFonts w:ascii="Times New Roman" w:hAnsi="Times New Roman" w:cs="Times New Roman"/>
+          <w:color w:val="4472C4" w:themeColor="accent1"/>
+          <w:sz w:val="24"/>
+          <w:szCs w:val="24"/>
+        </w:rPr>
+        <w:t xml:space="preserve">Technician.TechnicianID </w:t>
+      </w:r>
+    </w:p>
+    <w:p>
+      <w:pPr>
+        <w:spacing w:line="240" w:lineRule="auto"/>
+        <w:rPr>
+          <w:rFonts w:ascii="Times New Roman" w:hAnsi="Times New Roman" w:cs="Times New Roman"/>
+          <w:sz w:val="24"/>
+          <w:szCs w:val="24"/>
+        </w:rPr>
+      </w:pPr>
+      <w:r>
+        <w:rPr>
+          <w:rFonts w:ascii="Times New Roman" w:hAnsi="Times New Roman" w:cs="Times New Roman"/>
+          <w:color w:val="FF0000"/>
+          <w:sz w:val="24"/>
+          <w:szCs w:val="24"/>
+        </w:rPr>
+        <w:t xml:space="preserve">FROM </w:t>
+      </w:r>
+      <w:r>
+        <w:rPr>
+          <w:rFonts w:ascii="Times New Roman" w:hAnsi="Times New Roman" w:cs="Times New Roman"/>
+          <w:color w:val="4472C4" w:themeColor="accent1"/>
+          <w:sz w:val="24"/>
+          <w:szCs w:val="24"/>
+        </w:rPr>
+        <w:t xml:space="preserve">Technician </w:t>
+      </w:r>
+    </w:p>
+    <w:p>
+      <w:pPr>
+        <w:spacing w:line="240" w:lineRule="auto"/>
+        <w:rPr>
+          <w:rFonts w:ascii="Times New Roman" w:hAnsi="Times New Roman" w:cs="Times New Roman"/>
+          <w:sz w:val="24"/>
+          <w:szCs w:val="24"/>
+        </w:rPr>
+      </w:pPr>
+      <w:r>
+        <w:rPr>
+          <w:rFonts w:ascii="Times New Roman" w:hAnsi="Times New Roman" w:cs="Times New Roman"/>
+          <w:color w:val="FF0000"/>
+          <w:sz w:val="24"/>
+          <w:szCs w:val="24"/>
+        </w:rPr>
+        <w:t xml:space="preserve">INNER JOIN </w:t>
+      </w:r>
+      <w:r>
+        <w:rPr>
+          <w:rFonts w:ascii="Times New Roman" w:hAnsi="Times New Roman" w:cs="Times New Roman"/>
+          <w:sz w:val="24"/>
+          <w:szCs w:val="24"/>
+        </w:rPr>
+        <w:t xml:space="preserve">TechnicianSkill </w:t>
+      </w:r>
+      <w:r>
+        <w:rPr>
+          <w:rFonts w:ascii="Times New Roman" w:hAnsi="Times New Roman" w:cs="Times New Roman"/>
+          <w:color w:val="FF0000"/>
+          <w:sz w:val="24"/>
+          <w:szCs w:val="24"/>
+        </w:rPr>
+        <w:t xml:space="preserve">ON </w:t>
+      </w:r>
+      <w:r>
+        <w:rPr>
+          <w:rFonts w:ascii="Times New Roman" w:hAnsi="Times New Roman" w:cs="Times New Roman"/>
+          <w:color w:val="4472C4" w:themeColor="accent1"/>
+          <w:sz w:val="24"/>
+          <w:szCs w:val="24"/>
+        </w:rPr>
+        <w:t xml:space="preserve">Technician.TechnicianID </w:t>
+      </w:r>
+      <w:r>
+        <w:rPr>
+          <w:rFonts w:ascii="Times New Roman" w:hAnsi="Times New Roman" w:cs="Times New Roman"/>
+          <w:color w:val="FF0000"/>
+          <w:sz w:val="24"/>
+          <w:szCs w:val="24"/>
+        </w:rPr>
+        <w:t>=</w:t>
+      </w:r>
+      <w:r>
+        <w:rPr>
+          <w:rFonts w:ascii="Times New Roman" w:hAnsi="Times New Roman" w:cs="Times New Roman"/>
+          <w:sz w:val="24"/>
+          <w:szCs w:val="24"/>
+        </w:rPr>
+        <w:t xml:space="preserve"> </w:t>
+      </w:r>
+      <w:r>
+        <w:rPr>
+          <w:rFonts w:ascii="Times New Roman" w:hAnsi="Times New Roman" w:cs="Times New Roman"/>
+          <w:color w:val="4472C4" w:themeColor="accent1"/>
+          <w:sz w:val="24"/>
+          <w:szCs w:val="24"/>
+        </w:rPr>
+        <w:t>TechnicianSk</w:t>
+      </w:r>
+      <w:r>
+        <w:rPr>
+          <w:rFonts w:ascii="Times New Roman" w:hAnsi="Times New Roman" w:cs="Times New Roman"/>
+          <w:color w:val="4472C4" w:themeColor="accent1"/>
+          <w:sz w:val="24"/>
+          <w:szCs w:val="24"/>
+        </w:rPr>
+        <w:t>ill.TechnicianID</w:t>
+      </w:r>
+    </w:p>
+    <w:p>
+      <w:pPr>
+        <w:spacing w:line="240" w:lineRule="auto"/>
+        <w:rPr>
+          <w:rFonts w:ascii="Times New Roman" w:hAnsi="Times New Roman" w:cs="Times New Roman"/>
+          <w:sz w:val="24"/>
+          <w:szCs w:val="24"/>
+        </w:rPr>
+      </w:pPr>
+      <w:r>
+        <w:rPr>
+          <w:rFonts w:ascii="Times New Roman" w:hAnsi="Times New Roman" w:cs="Times New Roman"/>
+          <w:color w:val="FF0000"/>
+          <w:sz w:val="24"/>
+          <w:szCs w:val="24"/>
+        </w:rPr>
+        <w:t xml:space="preserve">GROUP BY </w:t>
+      </w:r>
+      <w:r>
+        <w:rPr>
+          <w:rFonts w:ascii="Times New Roman" w:hAnsi="Times New Roman" w:cs="Times New Roman"/>
+          <w:color w:val="4472C4" w:themeColor="accent1"/>
+          <w:sz w:val="24"/>
+          <w:szCs w:val="24"/>
+        </w:rPr>
+        <w:t>Technician.TechnicianID</w:t>
+      </w:r>
+    </w:p>
+    <w:p>
+      <w:pPr>
+        <w:spacing w:line="240" w:lineRule="auto"/>
+        <w:rPr>
+          <w:rFonts w:ascii="Times New Roman" w:hAnsi="Times New Roman" w:cs="Times New Roman"/>
+          <w:sz w:val="24"/>
+          <w:szCs w:val="24"/>
+        </w:rPr>
+      </w:pPr>
+      <w:r>
+        <w:rPr>
+          <w:rFonts w:ascii="Times New Roman" w:hAnsi="Times New Roman" w:cs="Times New Roman"/>
+          <w:color w:val="FF0000"/>
+          <w:sz w:val="24"/>
+          <w:szCs w:val="24"/>
+        </w:rPr>
+        <w:t>HAVING</w:t>
+      </w:r>
+      <w:r>
+        <w:rPr>
+          <w:rFonts w:ascii="Times New Roman" w:hAnsi="Times New Roman" w:cs="Times New Roman"/>
+          <w:sz w:val="24"/>
+          <w:szCs w:val="24"/>
+        </w:rPr>
+        <w:t xml:space="preserve"> </w:t>
+      </w:r>
+      <w:r>
+        <w:rPr>
+          <w:rFonts w:ascii="Times New Roman" w:hAnsi="Times New Roman" w:cs="Times New Roman"/>
+          <w:color w:val="4472C4" w:themeColor="accent1"/>
+          <w:sz w:val="24"/>
+          <w:szCs w:val="24"/>
+        </w:rPr>
+        <w:t>COUNT(*)&gt;</w:t>
+      </w:r>
+      <w:r>
+        <w:rPr>
+          <w:rFonts w:ascii="Times New Roman" w:hAnsi="Times New Roman" w:cs="Times New Roman"/>
+          <w:sz w:val="24"/>
+          <w:szCs w:val="24"/>
+        </w:rPr>
+        <w:t>1)</w:t>
+      </w:r>
+    </w:p>
+    <w:p>
+      <w:pPr>
+        <w:spacing w:line="240" w:lineRule="auto"/>
+        <w:rPr>
+          <w:rFonts w:ascii="Times New Roman" w:hAnsi="Times New Roman" w:cs="Times New Roman"/>
+          <w:sz w:val="24"/>
+          <w:szCs w:val="24"/>
+        </w:rPr>
+      </w:pPr>
+      <w:r>
+        <w:rPr>
+          <w:rFonts w:ascii="Times New Roman" w:hAnsi="Times New Roman" w:cs="Times New Roman"/>
+          <w:color w:val="FF0000"/>
+          <w:sz w:val="24"/>
+          <w:szCs w:val="24"/>
+        </w:rPr>
+        <w:t xml:space="preserve">INNER JOIN </w:t>
+      </w:r>
+      <w:r>
+        <w:rPr>
+          <w:rFonts w:ascii="Times New Roman" w:hAnsi="Times New Roman" w:cs="Times New Roman"/>
+          <w:sz w:val="24"/>
+          <w:szCs w:val="24"/>
+        </w:rPr>
+        <w:t xml:space="preserve">Employee </w:t>
+      </w:r>
+      <w:r>
+        <w:rPr>
+          <w:rFonts w:ascii="Times New Roman" w:hAnsi="Times New Roman" w:cs="Times New Roman"/>
+          <w:color w:val="FF0000"/>
+          <w:sz w:val="24"/>
+          <w:szCs w:val="24"/>
+        </w:rPr>
+        <w:t xml:space="preserve">ON </w:t>
+      </w:r>
+      <w:r>
+        <w:rPr>
+          <w:rFonts w:ascii="Times New Roman" w:hAnsi="Times New Roman" w:cs="Times New Roman"/>
+          <w:color w:val="4472C4" w:themeColor="accent1"/>
+          <w:sz w:val="24"/>
+          <w:szCs w:val="24"/>
+        </w:rPr>
+        <w:t xml:space="preserve">Technician.EmployeeID </w:t>
+      </w:r>
+      <w:r>
+        <w:rPr>
+          <w:rFonts w:ascii="Times New Roman" w:hAnsi="Times New Roman" w:cs="Times New Roman"/>
+          <w:color w:val="FF0000"/>
+          <w:sz w:val="24"/>
+          <w:szCs w:val="24"/>
+        </w:rPr>
+        <w:t xml:space="preserve">= </w:t>
+      </w:r>
+      <w:r>
+        <w:rPr>
+          <w:rFonts w:ascii="Times New Roman" w:hAnsi="Times New Roman" w:cs="Times New Roman"/>
+          <w:color w:val="4472C4" w:themeColor="accent1"/>
+          <w:sz w:val="24"/>
+          <w:szCs w:val="24"/>
+        </w:rPr>
+        <w:t>Employee.EmployeeID</w:t>
+      </w:r>
+    </w:p>
+    <w:p>
+      <w:pPr>
+        <w:spacing w:line="240" w:lineRule="auto"/>
+        <w:rPr>
+          <w:rFonts w:ascii="Times New Roman" w:hAnsi="Times New Roman" w:cs="Times New Roman"/>
+          <w:sz w:val="24"/>
+          <w:szCs w:val="24"/>
+        </w:rPr>
+      </w:pPr>
+      <w:r>
+        <w:rPr>
+          <w:rFonts w:ascii="Times New Roman" w:hAnsi="Times New Roman" w:cs="Times New Roman"/>
+          <w:color w:val="FF0000"/>
+          <w:sz w:val="24"/>
+          <w:szCs w:val="24"/>
+        </w:rPr>
+        <w:t xml:space="preserve">INNER JOIN </w:t>
+      </w:r>
+      <w:r>
+        <w:rPr>
+          <w:rFonts w:ascii="Times New Roman" w:hAnsi="Times New Roman" w:cs="Times New Roman"/>
+          <w:sz w:val="24"/>
+          <w:szCs w:val="24"/>
+        </w:rPr>
+        <w:t xml:space="preserve">Person </w:t>
+      </w:r>
+      <w:r>
+        <w:rPr>
+          <w:rFonts w:ascii="Times New Roman" w:hAnsi="Times New Roman" w:cs="Times New Roman"/>
+          <w:color w:val="FF0000"/>
+          <w:sz w:val="24"/>
+          <w:szCs w:val="24"/>
+        </w:rPr>
+        <w:t xml:space="preserve">ON </w:t>
+      </w:r>
+      <w:r>
+        <w:rPr>
+          <w:rFonts w:ascii="Times New Roman" w:hAnsi="Times New Roman" w:cs="Times New Roman"/>
+          <w:color w:val="4472C4" w:themeColor="accent1"/>
+          <w:sz w:val="24"/>
+          <w:szCs w:val="24"/>
+        </w:rPr>
+        <w:t xml:space="preserve">Employee.PersonID </w:t>
+      </w:r>
+      <w:r>
+        <w:rPr>
+          <w:rFonts w:ascii="Times New Roman" w:hAnsi="Times New Roman" w:cs="Times New Roman"/>
+          <w:color w:val="FF0000"/>
+          <w:sz w:val="24"/>
+          <w:szCs w:val="24"/>
+        </w:rPr>
+        <w:t xml:space="preserve">= </w:t>
+      </w:r>
+      <w:r>
+        <w:rPr>
+          <w:rFonts w:ascii="Times New Roman" w:hAnsi="Times New Roman" w:cs="Times New Roman"/>
+          <w:color w:val="4472C4" w:themeColor="accent1"/>
+          <w:sz w:val="24"/>
+          <w:szCs w:val="24"/>
+        </w:rPr>
+        <w:t>Person.PersonID</w:t>
+      </w:r>
+      <w:r>
+        <w:rPr>
+          <w:rFonts w:ascii="Times New Roman" w:hAnsi="Times New Roman" w:cs="Times New Roman"/>
+          <w:sz w:val="24"/>
+          <w:szCs w:val="24"/>
+        </w:rPr>
+        <w:t>;</w:t>
+      </w:r>
+    </w:p>
+    <w:p>
+      <w:pPr>
+        <w:spacing w:line="240" w:lineRule="auto"/>
+        <w:rPr>
+          <w:rFonts w:ascii="Times New Roman" w:hAnsi="Times New Roman" w:cs="Times New Roman"/>
+          <w:sz w:val="24"/>
+          <w:szCs w:val="24"/>
+        </w:rPr>
+      </w:pPr>
+      <w:r>
+        <w:rPr>
+          <w:rFonts w:ascii="Times New Roman" w:hAnsi="Times New Roman" w:cs="Times New Roman"/>
+          <w:sz w:val="24"/>
+          <w:szCs w:val="24"/>
+        </w:rPr>
+        <w:t>The Query selects all relevant information about the technician, ID, name, salary and their number of associated skills. This is selected from the sub queries results which should limit the data to only</w:t>
+      </w:r>
+      <w:r>
+        <w:rPr>
+          <w:rFonts w:ascii="Times New Roman" w:hAnsi="Times New Roman" w:cs="Times New Roman"/>
+          <w:sz w:val="24"/>
+          <w:szCs w:val="24"/>
+        </w:rPr>
+        <w:t xml:space="preserve"> technicians with more than 1 skill which is specified by the “</w:t>
+      </w:r>
+      <w:r>
+        <w:rPr>
+          <w:rFonts w:ascii="Times New Roman" w:hAnsi="Times New Roman" w:cs="Times New Roman"/>
+          <w:color w:val="FF0000"/>
+          <w:sz w:val="24"/>
+          <w:szCs w:val="24"/>
+        </w:rPr>
+        <w:t>HAVING</w:t>
+      </w:r>
+      <w:r>
+        <w:rPr>
+          <w:rFonts w:ascii="Times New Roman" w:hAnsi="Times New Roman" w:cs="Times New Roman"/>
+          <w:sz w:val="24"/>
+          <w:szCs w:val="24"/>
+        </w:rPr>
+        <w:t xml:space="preserve"> </w:t>
+      </w:r>
+      <w:r>
+        <w:rPr>
+          <w:rFonts w:ascii="Times New Roman" w:hAnsi="Times New Roman" w:cs="Times New Roman"/>
+          <w:color w:val="4472C4" w:themeColor="accent1"/>
+          <w:sz w:val="24"/>
+          <w:szCs w:val="24"/>
+        </w:rPr>
+        <w:t>COUNT (</w:t>
+      </w:r>
+      <w:r>
+        <w:rPr>
+          <w:rFonts w:ascii="Times New Roman" w:hAnsi="Times New Roman" w:cs="Times New Roman"/>
+          <w:color w:val="4472C4" w:themeColor="accent1"/>
+          <w:sz w:val="24"/>
+          <w:szCs w:val="24"/>
+        </w:rPr>
+        <w:t>*)&gt;</w:t>
+      </w:r>
+      <w:r>
+        <w:rPr>
+          <w:rFonts w:ascii="Times New Roman" w:hAnsi="Times New Roman" w:cs="Times New Roman"/>
+          <w:sz w:val="24"/>
+          <w:szCs w:val="24"/>
+        </w:rPr>
+        <w:t>1</w:t>
+      </w:r>
+      <w:r>
+        <w:rPr>
+          <w:rFonts w:ascii="Times New Roman" w:hAnsi="Times New Roman" w:cs="Times New Roman"/>
+          <w:sz w:val="24"/>
+          <w:szCs w:val="24"/>
+        </w:rPr>
+        <w:t xml:space="preserve">” section. </w:t>
+      </w:r>
+    </w:p>
+    <w:p>
+      <w:pPr>
+        <w:spacing w:line="240" w:lineRule="auto"/>
+        <w:rPr>
+          <w:rFonts w:ascii="Times New Roman" w:hAnsi="Times New Roman" w:cs="Times New Roman"/>
+          <w:sz w:val="24"/>
+          <w:szCs w:val="72"/>
+        </w:rPr>
+      </w:pPr>
+      <w:r>
+        <w:rPr>
+          <w:rFonts w:ascii="Times New Roman" w:hAnsi="Times New Roman" w:cs="Times New Roman"/>
+          <w:sz w:val="24"/>
+          <w:szCs w:val="24"/>
+        </w:rPr>
+        <w:t>The sub query returns the Technicians ID of any matches in the system, the following two joins to “Employee” and “Person” are there so the initial select can return the “</w:t>
+      </w:r>
+      <w:r>
+        <w:rPr>
+          <w:rFonts w:ascii="Times New Roman" w:hAnsi="Times New Roman" w:cs="Times New Roman"/>
+          <w:color w:val="4472C4" w:themeColor="accent1"/>
+          <w:sz w:val="24"/>
+          <w:szCs w:val="24"/>
+        </w:rPr>
+        <w:t>Employee.Salary</w:t>
+      </w:r>
+      <w:r>
+        <w:rPr>
+          <w:rFonts w:ascii="Times New Roman" w:hAnsi="Times New Roman" w:cs="Times New Roman"/>
+          <w:sz w:val="24"/>
+          <w:szCs w:val="24"/>
+        </w:rPr>
+        <w:t>”</w:t>
+      </w:r>
+      <w:r>
+        <w:rPr>
+          <w:rFonts w:ascii="Times New Roman" w:hAnsi="Times New Roman" w:cs="Times New Roman"/>
+          <w:sz w:val="24"/>
+          <w:szCs w:val="24"/>
+        </w:rPr>
+        <w:t xml:space="preserve"> and “</w:t>
+      </w:r>
+      <w:r>
+        <w:rPr>
+          <w:rFonts w:ascii="Times New Roman" w:hAnsi="Times New Roman" w:cs="Times New Roman"/>
+          <w:sz w:val="24"/>
+          <w:szCs w:val="24"/>
+        </w:rPr>
+        <w:t>CONCAT(</w:t>
+      </w:r>
+      <w:r>
+        <w:rPr>
+          <w:rFonts w:ascii="Times New Roman" w:hAnsi="Times New Roman" w:cs="Times New Roman"/>
+          <w:color w:val="4472C4" w:themeColor="accent1"/>
+          <w:sz w:val="24"/>
+          <w:szCs w:val="24"/>
+        </w:rPr>
+        <w:t>Person.FName</w:t>
+      </w:r>
+      <w:r>
+        <w:rPr>
+          <w:rFonts w:ascii="Times New Roman" w:hAnsi="Times New Roman" w:cs="Times New Roman"/>
+          <w:sz w:val="24"/>
+          <w:szCs w:val="24"/>
+        </w:rPr>
+        <w:t xml:space="preserve">, ' ', </w:t>
+      </w:r>
+      <w:r>
+        <w:rPr>
+          <w:rFonts w:ascii="Times New Roman" w:hAnsi="Times New Roman" w:cs="Times New Roman"/>
+          <w:color w:val="4472C4" w:themeColor="accent1"/>
+          <w:sz w:val="24"/>
+          <w:szCs w:val="24"/>
+        </w:rPr>
+        <w:t>Person.SName</w:t>
+      </w:r>
+      <w:r>
+        <w:rPr>
+          <w:rFonts w:ascii="Times New Roman" w:hAnsi="Times New Roman" w:cs="Times New Roman"/>
+          <w:sz w:val="24"/>
+          <w:szCs w:val="24"/>
+        </w:rPr>
+        <w:t>)</w:t>
+      </w:r>
+      <w:r>
+        <w:rPr>
+          <w:rFonts w:ascii="Times New Roman" w:hAnsi="Times New Roman" w:cs="Times New Roman"/>
+          <w:color w:val="FF0000"/>
+          <w:sz w:val="24"/>
+          <w:szCs w:val="24"/>
+        </w:rPr>
+        <w:t xml:space="preserve">AS </w:t>
+      </w:r>
+      <w:r>
+        <w:rPr>
+          <w:rFonts w:ascii="Times New Roman" w:hAnsi="Times New Roman" w:cs="Times New Roman"/>
+          <w:sz w:val="24"/>
+          <w:szCs w:val="24"/>
+        </w:rPr>
+        <w:t>'Technician Name'</w:t>
+      </w:r>
+      <w:r>
+        <w:rPr>
+          <w:rFonts w:ascii="Times New Roman" w:hAnsi="Times New Roman" w:cs="Times New Roman"/>
+          <w:sz w:val="24"/>
+          <w:szCs w:val="24"/>
+        </w:rPr>
+        <w:t>” respectively.</w:t>
+      </w:r>
       <w:r>
         <w:rPr>
           <w:rFonts w:ascii="Times New Roman" w:hAnsi="Times New Roman" w:cs="Times New Roman"/>
@@ -5100,6 +5821,7 @@
           <w:szCs w:val="32"/>
           <w:u w:val="single"/>
         </w:rPr>
+        <w:lastRenderedPageBreak/>
         <w:t>Coping with changes</w:t>
       </w:r>
     </w:p>
@@ -5375,27 +6097,7 @@
                 <w:sz w:val="24"/>
                 <w:szCs w:val="20"/>
               </w:rPr>
-              <w:t>Task(</w:t>
-            </w:r>
-            <w:proofErr w:type="spellStart"/>
-            <w:r>
-              <w:rPr>
-                <w:rFonts w:ascii="Times New Roman" w:hAnsi="Times New Roman" w:cs="Times New Roman"/>
-                <w:bCs/>
-                <w:sz w:val="24"/>
-                <w:szCs w:val="20"/>
-              </w:rPr>
-              <w:t>i</w:t>
-            </w:r>
-            <w:proofErr w:type="spellEnd"/>
-            <w:r>
-              <w:rPr>
-                <w:rFonts w:ascii="Times New Roman" w:hAnsi="Times New Roman" w:cs="Times New Roman"/>
-                <w:bCs/>
-                <w:sz w:val="24"/>
-                <w:szCs w:val="20"/>
-              </w:rPr>
-              <w:t>)</w:t>
+              <w:t>Task(i)</w:t>
             </w:r>
           </w:p>
         </w:tc>
@@ -5779,6 +6481,15 @@
                 <w:szCs w:val="20"/>
               </w:rPr>
             </w:pPr>
+            <w:r>
+              <w:rPr>
+                <w:rFonts w:ascii="Times New Roman" w:hAnsi="Times New Roman" w:cs="Times New Roman"/>
+                <w:bCs/>
+                <w:sz w:val="24"/>
+                <w:szCs w:val="20"/>
+              </w:rPr>
+              <w:t>Peter Sleith</w:t>
+            </w:r>
           </w:p>
         </w:tc>
         <w:tc>
@@ -5795,6 +6506,15 @@
                 <w:szCs w:val="20"/>
               </w:rPr>
             </w:pPr>
+            <w:r>
+              <w:rPr>
+                <w:rFonts w:ascii="Times New Roman" w:hAnsi="Times New Roman" w:cs="Times New Roman"/>
+                <w:bCs/>
+                <w:sz w:val="24"/>
+                <w:szCs w:val="20"/>
+              </w:rPr>
+              <w:t>40237264</w:t>
+            </w:r>
           </w:p>
         </w:tc>
         <w:tc>
@@ -6558,6 +7278,7 @@
           <w:szCs w:val="24"/>
           <w:lang w:eastAsia="en-GB"/>
         </w:rPr>
+        <w:lastRenderedPageBreak/>
         <w:t>Daniel White 40233631</w:t>
       </w:r>
     </w:p>
@@ -6682,50 +7403,161 @@
           <w:szCs w:val="24"/>
           <w:lang w:eastAsia="en-GB"/>
         </w:rPr>
-        <w:t>file, and collated other team members insert data into t</w:t>
+        <w:t>file, and collated other team members insert data into this document as well. In addition to this I was</w:t>
+      </w:r>
+      <w:r>
+        <w:rPr>
+          <w:rFonts w:ascii="Times New Roman" w:eastAsia="Times New Roman" w:hAnsi="Times New Roman" w:cs="Times New Roman"/>
+          <w:color w:val="000000"/>
+          <w:sz w:val="24"/>
+          <w:szCs w:val="24"/>
+          <w:lang w:eastAsia="en-GB"/>
+        </w:rPr>
+        <w:t xml:space="preserve"> </w:t>
+      </w:r>
+      <w:r>
+        <w:rPr>
+          <w:rFonts w:ascii="Times New Roman" w:eastAsia="Times New Roman" w:hAnsi="Times New Roman" w:cs="Times New Roman"/>
+          <w:color w:val="000000"/>
+          <w:sz w:val="24"/>
+          <w:szCs w:val="24"/>
+          <w:lang w:eastAsia="en-GB"/>
+        </w:rPr>
+        <w:t>responsible for the third query and during team meetings offered suggestions for the coping with changes section.</w:t>
+      </w:r>
+    </w:p>
+    <w:p>
+      <w:pPr>
+        <w:spacing w:after="0"/>
+        <w:rPr>
+          <w:rFonts w:ascii="Times New Roman" w:hAnsi="Times New Roman" w:cs="Times New Roman"/>
+          <w:sz w:val="24"/>
+          <w:szCs w:val="24"/>
+        </w:rPr>
+      </w:pPr>
+    </w:p>
+    <w:p>
+      <w:pPr>
+        <w:spacing w:after="0"/>
+        <w:rPr>
+          <w:rFonts w:ascii="Times New Roman" w:hAnsi="Times New Roman" w:cs="Times New Roman"/>
+          <w:sz w:val="24"/>
+          <w:szCs w:val="24"/>
+        </w:rPr>
+      </w:pPr>
+      <w:r>
+        <w:rPr>
+          <w:rFonts w:ascii="Times New Roman" w:hAnsi="Times New Roman" w:cs="Times New Roman"/>
+          <w:sz w:val="24"/>
+          <w:szCs w:val="24"/>
+        </w:rPr>
+        <w:t xml:space="preserve">Peter </w:t>
+      </w:r>
+      <w:proofErr w:type="spellStart"/>
+      <w:r>
+        <w:rPr>
+          <w:rFonts w:ascii="Times New Roman" w:hAnsi="Times New Roman" w:cs="Times New Roman"/>
+          <w:sz w:val="24"/>
+          <w:szCs w:val="24"/>
+        </w:rPr>
+        <w:t>Sleith</w:t>
+      </w:r>
+      <w:proofErr w:type="spellEnd"/>
+      <w:r>
+        <w:rPr>
+          <w:rFonts w:ascii="Times New Roman" w:hAnsi="Times New Roman" w:cs="Times New Roman"/>
+          <w:sz w:val="24"/>
+          <w:szCs w:val="24"/>
+        </w:rPr>
+        <w:t xml:space="preserve"> 40237264</w:t>
+      </w:r>
+    </w:p>
+    <w:p>
+      <w:pPr>
+        <w:spacing w:after="0"/>
+        <w:rPr>
+          <w:rFonts w:ascii="Times New Roman" w:hAnsi="Times New Roman" w:cs="Times New Roman"/>
+          <w:sz w:val="24"/>
+          <w:szCs w:val="24"/>
+        </w:rPr>
+      </w:pPr>
+      <w:r>
+        <w:rPr>
+          <w:rFonts w:ascii="Times New Roman" w:hAnsi="Times New Roman" w:cs="Times New Roman"/>
+          <w:sz w:val="24"/>
+          <w:szCs w:val="24"/>
+        </w:rPr>
+        <w:t>I spent a lot of my time during the project working on the ER diagram and ensuring the ER diagram matched the initial brief and was represented well, with me creating and updating the final ER with all the correct relationships between entities</w:t>
+      </w:r>
+      <w:r>
+        <w:rPr>
+          <w:rFonts w:ascii="Times New Roman" w:hAnsi="Times New Roman" w:cs="Times New Roman"/>
+          <w:sz w:val="24"/>
+          <w:szCs w:val="24"/>
+        </w:rPr>
+        <w:t>,</w:t>
+      </w:r>
+      <w:r>
+        <w:rPr>
+          <w:rFonts w:ascii="Times New Roman" w:hAnsi="Times New Roman" w:cs="Times New Roman"/>
+          <w:sz w:val="24"/>
+          <w:szCs w:val="24"/>
+        </w:rPr>
+        <w:t xml:space="preserve"> so myself and Nathan </w:t>
+      </w:r>
+      <w:proofErr w:type="spellStart"/>
+      <w:r>
+        <w:rPr>
+          <w:rFonts w:ascii="Times New Roman" w:hAnsi="Times New Roman" w:cs="Times New Roman"/>
+          <w:sz w:val="24"/>
+          <w:szCs w:val="24"/>
+        </w:rPr>
+        <w:t>Donaghy</w:t>
+      </w:r>
+      <w:proofErr w:type="spellEnd"/>
+      <w:r>
+        <w:rPr>
+          <w:rFonts w:ascii="Times New Roman" w:hAnsi="Times New Roman" w:cs="Times New Roman"/>
+          <w:sz w:val="24"/>
+          <w:szCs w:val="24"/>
+        </w:rPr>
+        <w:t xml:space="preserve"> worked to improve upon an initial </w:t>
+      </w:r>
+      <w:r>
+        <w:rPr>
+          <w:rFonts w:ascii="Times New Roman" w:hAnsi="Times New Roman" w:cs="Times New Roman"/>
+          <w:sz w:val="24"/>
+          <w:szCs w:val="24"/>
+        </w:rPr>
+        <w:t>design,</w:t>
       </w:r>
       <w:bookmarkStart w:id="1" w:name="_GoBack"/>
       <w:bookmarkEnd w:id="1"/>
       <w:r>
         <w:rPr>
-          <w:rFonts w:ascii="Times New Roman" w:eastAsia="Times New Roman" w:hAnsi="Times New Roman" w:cs="Times New Roman"/>
-          <w:color w:val="000000"/>
-          <w:sz w:val="24"/>
-          <w:szCs w:val="24"/>
-          <w:lang w:eastAsia="en-GB"/>
-        </w:rPr>
-        <w:t>his document as well. In addition to this I was</w:t>
-      </w:r>
-      <w:r>
-        <w:rPr>
-          <w:rFonts w:ascii="Times New Roman" w:eastAsia="Times New Roman" w:hAnsi="Times New Roman" w:cs="Times New Roman"/>
-          <w:color w:val="000000"/>
-          <w:sz w:val="24"/>
-          <w:szCs w:val="24"/>
-          <w:lang w:eastAsia="en-GB"/>
-        </w:rPr>
-        <w:t xml:space="preserve"> </w:t>
-      </w:r>
-      <w:r>
-        <w:rPr>
-          <w:rFonts w:ascii="Times New Roman" w:eastAsia="Times New Roman" w:hAnsi="Times New Roman" w:cs="Times New Roman"/>
-          <w:color w:val="000000"/>
-          <w:sz w:val="24"/>
-          <w:szCs w:val="24"/>
-          <w:lang w:eastAsia="en-GB"/>
-        </w:rPr>
-        <w:t>responsible for the third query and during team meetings offered suggestions for the coping with changes section.</w:t>
-      </w:r>
-    </w:p>
-    <w:p>
-      <w:pPr>
-        <w:spacing w:after="0"/>
-        <w:rPr>
-          <w:rFonts w:ascii="Times New Roman" w:hAnsi="Times New Roman" w:cs="Times New Roman"/>
-          <w:sz w:val="24"/>
-          <w:szCs w:val="24"/>
-        </w:rPr>
-      </w:pPr>
+          <w:rFonts w:ascii="Times New Roman" w:hAnsi="Times New Roman" w:cs="Times New Roman"/>
+          <w:sz w:val="24"/>
+          <w:szCs w:val="24"/>
+        </w:rPr>
+        <w:t xml:space="preserve"> create the ER diagram and correct any fields that didn’t fit with the initial brief or had been placed into the wrong table in part 2. In addition to this I was responsible for the 4</w:t>
+      </w:r>
+      <w:r>
+        <w:rPr>
+          <w:rFonts w:ascii="Times New Roman" w:hAnsi="Times New Roman" w:cs="Times New Roman"/>
+          <w:sz w:val="24"/>
+          <w:szCs w:val="24"/>
+          <w:vertAlign w:val="superscript"/>
+        </w:rPr>
+        <w:t>th</w:t>
+      </w:r>
+      <w:r>
+        <w:rPr>
+          <w:rFonts w:ascii="Times New Roman" w:hAnsi="Times New Roman" w:cs="Times New Roman"/>
+          <w:sz w:val="24"/>
+          <w:szCs w:val="24"/>
+        </w:rPr>
+        <w:t xml:space="preserve"> SQL query and offering suggestions for the coping with changes section </w:t>
+      </w:r>
     </w:p>
     <w:sectPr>
       <w:pgSz w:w="11906" w:h="16838"/>
@@ -6738,8 +7570,8 @@
 </file>
 
 <file path=word/numbering.xml><?xml version="1.0" encoding="utf-8"?>
-<w:numbering xmlns:wpc="http://schemas.microsoft.com/office/word/2010/wordprocessingCanvas" xmlns:cx="http://schemas.microsoft.com/office/drawing/2014/chartex" xmlns:cx1="http://schemas.microsoft.com/office/drawing/2015/9/8/chartex" xmlns:mc="http://schemas.openxmlformats.org/markup-compatibility/2006" xmlns:o="urn:schemas-microsoft-com:office:office" xmlns:r="http://schemas.openxmlformats.org/officeDocument/2006/relationships" xmlns:m="http://schemas.openxmlformats.org/officeDocument/2006/math" xmlns:v="urn:schemas-microsoft-com:vml" xmlns:wp14="http://schemas.microsoft.com/office/word/2010/wordprocessingDrawing" xmlns:wp="http://schemas.openxmlformats.org/drawingml/2006/wordprocessingDrawing" xmlns:w10="urn:schemas-microsoft-com:office:word" xmlns:w="http://schemas.openxmlformats.org/wordprocessingml/2006/main" xmlns:w14="http://schemas.microsoft.com/office/word/2010/wordml" xmlns:w15="http://schemas.microsoft.com/office/word/2012/wordml" xmlns:w16se="http://schemas.microsoft.com/office/word/2015/wordml/symex" xmlns:wpg="http://schemas.microsoft.com/office/word/2010/wordprocessingGroup" xmlns:wpi="http://schemas.microsoft.com/office/word/2010/wordprocessingInk" xmlns:wne="http://schemas.microsoft.com/office/word/2006/wordml" xmlns:wps="http://schemas.microsoft.com/office/word/2010/wordprocessingShape" mc:Ignorable="w14 w15 w16se wp14">
-  <w:abstractNum w:abstractNumId="0" w15:restartNumberingAfterBreak="0">
+<w:numbering xmlns:wpc="http://schemas.microsoft.com/office/word/2010/wordprocessingCanvas" xmlns:mc="http://schemas.openxmlformats.org/markup-compatibility/2006" xmlns:o="urn:schemas-microsoft-com:office:office" xmlns:r="http://schemas.openxmlformats.org/officeDocument/2006/relationships" xmlns:m="http://schemas.openxmlformats.org/officeDocument/2006/math" xmlns:v="urn:schemas-microsoft-com:vml" xmlns:wp14="http://schemas.microsoft.com/office/word/2010/wordprocessingDrawing" xmlns:wp="http://schemas.openxmlformats.org/drawingml/2006/wordprocessingDrawing" xmlns:w10="urn:schemas-microsoft-com:office:word" xmlns:w="http://schemas.openxmlformats.org/wordprocessingml/2006/main" xmlns:w14="http://schemas.microsoft.com/office/word/2010/wordml" xmlns:wpg="http://schemas.microsoft.com/office/word/2010/wordprocessingGroup" xmlns:wpi="http://schemas.microsoft.com/office/word/2010/wordprocessingInk" xmlns:wne="http://schemas.microsoft.com/office/word/2006/wordml" xmlns:wps="http://schemas.microsoft.com/office/word/2010/wordprocessingShape" mc:Ignorable="w14 wp14">
+  <w:abstractNum w:abstractNumId="0">
     <w:nsid w:val="5E760D9F"/>
     <w:multiLevelType w:val="hybridMultilevel"/>
     <w:tmpl w:val="84DA3ED2"/>
@@ -6829,7 +7661,7 @@
       </w:pPr>
     </w:lvl>
   </w:abstractNum>
-  <w:abstractNum w:abstractNumId="1" w15:restartNumberingAfterBreak="0">
+  <w:abstractNum w:abstractNumId="1">
     <w:nsid w:val="618E5BCF"/>
     <w:multiLevelType w:val="hybridMultilevel"/>
     <w:tmpl w:val="E14CD4FE"/>
@@ -6942,7 +7774,7 @@
       </w:rPr>
     </w:lvl>
   </w:abstractNum>
-  <w:abstractNum w:abstractNumId="2" w15:restartNumberingAfterBreak="0">
+  <w:abstractNum w:abstractNumId="2">
     <w:nsid w:val="771F335C"/>
     <w:multiLevelType w:val="hybridMultilevel"/>
     <w:tmpl w:val="DA9AFDD6"/>
@@ -7068,7 +7900,7 @@
 </file>
 
 <file path=word/styles.xml><?xml version="1.0" encoding="utf-8"?>
-<w:styles xmlns:mc="http://schemas.openxmlformats.org/markup-compatibility/2006" xmlns:r="http://schemas.openxmlformats.org/officeDocument/2006/relationships" xmlns:w="http://schemas.openxmlformats.org/wordprocessingml/2006/main" xmlns:w14="http://schemas.microsoft.com/office/word/2010/wordml" xmlns:w15="http://schemas.microsoft.com/office/word/2012/wordml" xmlns:w16se="http://schemas.microsoft.com/office/word/2015/wordml/symex" mc:Ignorable="w14 w15 w16se">
+<w:styles xmlns:mc="http://schemas.openxmlformats.org/markup-compatibility/2006" xmlns:r="http://schemas.openxmlformats.org/officeDocument/2006/relationships" xmlns:w="http://schemas.openxmlformats.org/wordprocessingml/2006/main" xmlns:w14="http://schemas.microsoft.com/office/word/2010/wordml" mc:Ignorable="w14">
   <w:docDefaults>
     <w:rPrDefault>
       <w:rPr>
@@ -7084,378 +7916,144 @@
       </w:pPr>
     </w:pPrDefault>
   </w:docDefaults>
-  <w:latentStyles w:defLockedState="0" w:defUIPriority="99" w:defSemiHidden="0" w:defUnhideWhenUsed="0" w:defQFormat="0" w:count="371">
-    <w:lsdException w:name="Normal" w:uiPriority="0" w:qFormat="1"/>
-    <w:lsdException w:name="heading 1" w:uiPriority="9" w:qFormat="1"/>
-    <w:lsdException w:name="heading 2" w:semiHidden="1" w:uiPriority="9" w:unhideWhenUsed="1" w:qFormat="1"/>
-    <w:lsdException w:name="heading 3" w:semiHidden="1" w:uiPriority="9" w:unhideWhenUsed="1" w:qFormat="1"/>
-    <w:lsdException w:name="heading 4" w:semiHidden="1" w:uiPriority="9" w:unhideWhenUsed="1" w:qFormat="1"/>
-    <w:lsdException w:name="heading 5" w:semiHidden="1" w:uiPriority="9" w:unhideWhenUsed="1" w:qFormat="1"/>
-    <w:lsdException w:name="heading 6" w:semiHidden="1" w:uiPriority="9" w:unhideWhenUsed="1" w:qFormat="1"/>
-    <w:lsdException w:name="heading 7" w:semiHidden="1" w:uiPriority="9" w:unhideWhenUsed="1" w:qFormat="1"/>
-    <w:lsdException w:name="heading 8" w:semiHidden="1" w:uiPriority="9" w:unhideWhenUsed="1" w:qFormat="1"/>
-    <w:lsdException w:name="heading 9" w:semiHidden="1" w:uiPriority="9" w:unhideWhenUsed="1" w:qFormat="1"/>
-    <w:lsdException w:name="index 1" w:semiHidden="1" w:unhideWhenUsed="1"/>
-    <w:lsdException w:name="index 2" w:semiHidden="1" w:unhideWhenUsed="1"/>
-    <w:lsdException w:name="index 3" w:semiHidden="1" w:unhideWhenUsed="1"/>
-    <w:lsdException w:name="index 4" w:semiHidden="1" w:unhideWhenUsed="1"/>
-    <w:lsdException w:name="index 5" w:semiHidden="1" w:unhideWhenUsed="1"/>
-    <w:lsdException w:name="index 6" w:semiHidden="1" w:unhideWhenUsed="1"/>
-    <w:lsdException w:name="index 7" w:semiHidden="1" w:unhideWhenUsed="1"/>
-    <w:lsdException w:name="index 8" w:semiHidden="1" w:unhideWhenUsed="1"/>
-    <w:lsdException w:name="index 9" w:semiHidden="1" w:unhideWhenUsed="1"/>
-    <w:lsdException w:name="toc 1" w:semiHidden="1" w:uiPriority="39" w:unhideWhenUsed="1"/>
-    <w:lsdException w:name="toc 2" w:semiHidden="1" w:uiPriority="39" w:unhideWhenUsed="1"/>
-    <w:lsdException w:name="toc 3" w:semiHidden="1" w:uiPriority="39" w:unhideWhenUsed="1"/>
-    <w:lsdException w:name="toc 4" w:semiHidden="1" w:uiPriority="39" w:unhideWhenUsed="1"/>
-    <w:lsdException w:name="toc 5" w:semiHidden="1" w:uiPriority="39" w:unhideWhenUsed="1"/>
-    <w:lsdException w:name="toc 6" w:semiHidden="1" w:uiPriority="39" w:unhideWhenUsed="1"/>
-    <w:lsdException w:name="toc 7" w:semiHidden="1" w:uiPriority="39" w:unhideWhenUsed="1"/>
-    <w:lsdException w:name="toc 8" w:semiHidden="1" w:uiPriority="39" w:unhideWhenUsed="1"/>
-    <w:lsdException w:name="toc 9" w:semiHidden="1" w:uiPriority="39" w:unhideWhenUsed="1"/>
-    <w:lsdException w:name="Normal Indent" w:semiHidden="1" w:unhideWhenUsed="1"/>
-    <w:lsdException w:name="footnote text" w:semiHidden="1" w:unhideWhenUsed="1"/>
-    <w:lsdException w:name="annotation text" w:semiHidden="1" w:unhideWhenUsed="1"/>
-    <w:lsdException w:name="header" w:semiHidden="1" w:unhideWhenUsed="1"/>
-    <w:lsdException w:name="footer" w:semiHidden="1" w:unhideWhenUsed="1"/>
-    <w:lsdException w:name="index heading" w:semiHidden="1" w:unhideWhenUsed="1"/>
-    <w:lsdException w:name="caption" w:semiHidden="1" w:uiPriority="35" w:unhideWhenUsed="1" w:qFormat="1"/>
-    <w:lsdException w:name="table of figures" w:semiHidden="1" w:unhideWhenUsed="1"/>
-    <w:lsdException w:name="envelope address" w:semiHidden="1" w:unhideWhenUsed="1"/>
-    <w:lsdException w:name="envelope return" w:semiHidden="1" w:unhideWhenUsed="1"/>
-    <w:lsdException w:name="footnote reference" w:semiHidden="1" w:unhideWhenUsed="1"/>
-    <w:lsdException w:name="annotation reference" w:semiHidden="1" w:unhideWhenUsed="1"/>
-    <w:lsdException w:name="line number" w:semiHidden="1" w:unhideWhenUsed="1"/>
-    <w:lsdException w:name="page number" w:semiHidden="1" w:unhideWhenUsed="1"/>
-    <w:lsdException w:name="endnote reference" w:semiHidden="1" w:unhideWhenUsed="1"/>
-    <w:lsdException w:name="endnote text" w:semiHidden="1" w:unhideWhenUsed="1"/>
-    <w:lsdException w:name="table of authorities" w:semiHidden="1" w:unhideWhenUsed="1"/>
-    <w:lsdException w:name="macro" w:semiHidden="1" w:unhideWhenUsed="1"/>
-    <w:lsdException w:name="toa heading" w:semiHidden="1" w:unhideWhenUsed="1"/>
-    <w:lsdException w:name="List" w:semiHidden="1" w:unhideWhenUsed="1"/>
-    <w:lsdException w:name="List Bullet" w:semiHidden="1" w:unhideWhenUsed="1"/>
-    <w:lsdException w:name="List Number" w:semiHidden="1" w:unhideWhenUsed="1"/>
-    <w:lsdException w:name="List 2" w:semiHidden="1" w:unhideWhenUsed="1"/>
-    <w:lsdException w:name="List 3" w:semiHidden="1" w:unhideWhenUsed="1"/>
-    <w:lsdException w:name="List 4" w:semiHidden="1" w:unhideWhenUsed="1"/>
-    <w:lsdException w:name="List 5" w:semiHidden="1" w:unhideWhenUsed="1"/>
-    <w:lsdException w:name="List Bullet 2" w:semiHidden="1" w:unhideWhenUsed="1"/>
-    <w:lsdException w:name="List Bullet 3" w:semiHidden="1" w:unhideWhenUsed="1"/>
-    <w:lsdException w:name="List Bullet 4" w:semiHidden="1" w:unhideWhenUsed="1"/>
-    <w:lsdException w:name="List Bullet 5" w:semiHidden="1" w:unhideWhenUsed="1"/>
-    <w:lsdException w:name="List Number 2" w:semiHidden="1" w:unhideWhenUsed="1"/>
-    <w:lsdException w:name="List Number 3" w:semiHidden="1" w:unhideWhenUsed="1"/>
-    <w:lsdException w:name="List Number 4" w:semiHidden="1" w:unhideWhenUsed="1"/>
-    <w:lsdException w:name="List Number 5" w:semiHidden="1" w:unhideWhenUsed="1"/>
-    <w:lsdException w:name="Title" w:uiPriority="10" w:qFormat="1"/>
-    <w:lsdException w:name="Closing" w:semiHidden="1" w:unhideWhenUsed="1"/>
-    <w:lsdException w:name="Signature" w:semiHidden="1" w:unhideWhenUsed="1"/>
-    <w:lsdException w:name="Default Paragraph Font" w:semiHidden="1" w:uiPriority="1" w:unhideWhenUsed="1"/>
-    <w:lsdException w:name="Body Text" w:semiHidden="1" w:unhideWhenUsed="1"/>
-    <w:lsdException w:name="Body Text Indent" w:semiHidden="1" w:unhideWhenUsed="1"/>
-    <w:lsdException w:name="List Continue" w:semiHidden="1" w:unhideWhenUsed="1"/>
-    <w:lsdException w:name="List Continue 2" w:semiHidden="1" w:unhideWhenUsed="1"/>
-    <w:lsdException w:name="List Continue 3" w:semiHidden="1" w:unhideWhenUsed="1"/>
-    <w:lsdException w:name="List Continue 4" w:semiHidden="1" w:unhideWhenUsed="1"/>
-    <w:lsdException w:name="List Continue 5" w:semiHidden="1" w:unhideWhenUsed="1"/>
-    <w:lsdException w:name="Message Header" w:semiHidden="1" w:unhideWhenUsed="1"/>
-    <w:lsdException w:name="Subtitle" w:uiPriority="11" w:qFormat="1"/>
-    <w:lsdException w:name="Salutation" w:semiHidden="1" w:unhideWhenUsed="1"/>
-    <w:lsdException w:name="Date" w:semiHidden="1" w:unhideWhenUsed="1"/>
-    <w:lsdException w:name="Body Text First Indent" w:semiHidden="1" w:unhideWhenUsed="1"/>
-    <w:lsdException w:name="Body Text First Indent 2" w:semiHidden="1" w:unhideWhenUsed="1"/>
-    <w:lsdException w:name="Note Heading" w:semiHidden="1" w:unhideWhenUsed="1"/>
-    <w:lsdException w:name="Body Text 2" w:semiHidden="1" w:unhideWhenUsed="1"/>
-    <w:lsdException w:name="Body Text 3" w:semiHidden="1" w:unhideWhenUsed="1"/>
-    <w:lsdException w:name="Body Text Indent 2" w:semiHidden="1" w:unhideWhenUsed="1"/>
-    <w:lsdException w:name="Body Text Indent 3" w:semiHidden="1" w:unhideWhenUsed="1"/>
-    <w:lsdException w:name="Block Text" w:semiHidden="1" w:unhideWhenUsed="1"/>
-    <w:lsdException w:name="Hyperlink" w:semiHidden="1" w:unhideWhenUsed="1"/>
-    <w:lsdException w:name="FollowedHyperlink" w:semiHidden="1" w:unhideWhenUsed="1"/>
-    <w:lsdException w:name="Strong" w:uiPriority="22" w:qFormat="1"/>
-    <w:lsdException w:name="Emphasis" w:uiPriority="20" w:qFormat="1"/>
-    <w:lsdException w:name="Document Map" w:semiHidden="1" w:unhideWhenUsed="1"/>
-    <w:lsdException w:name="Plain Text" w:semiHidden="1" w:unhideWhenUsed="1"/>
-    <w:lsdException w:name="E-mail Signature" w:semiHidden="1" w:unhideWhenUsed="1"/>
-    <w:lsdException w:name="HTML Top of Form" w:semiHidden="1" w:unhideWhenUsed="1"/>
-    <w:lsdException w:name="HTML Bottom of Form" w:semiHidden="1" w:unhideWhenUsed="1"/>
-    <w:lsdException w:name="Normal (Web)" w:semiHidden="1" w:unhideWhenUsed="1"/>
-    <w:lsdException w:name="HTML Acronym" w:semiHidden="1" w:unhideWhenUsed="1"/>
-    <w:lsdException w:name="HTML Address" w:semiHidden="1" w:unhideWhenUsed="1"/>
-    <w:lsdException w:name="HTML Cite" w:semiHidden="1" w:unhideWhenUsed="1"/>
-    <w:lsdException w:name="HTML Code" w:semiHidden="1" w:unhideWhenUsed="1"/>
-    <w:lsdException w:name="HTML Definition" w:semiHidden="1" w:unhideWhenUsed="1"/>
-    <w:lsdException w:name="HTML Keyboard" w:semiHidden="1" w:unhideWhenUsed="1"/>
-    <w:lsdException w:name="HTML Preformatted" w:semiHidden="1" w:unhideWhenUsed="1"/>
-    <w:lsdException w:name="HTML Sample" w:semiHidden="1" w:unhideWhenUsed="1"/>
-    <w:lsdException w:name="HTML Typewriter" w:semiHidden="1" w:unhideWhenUsed="1"/>
-    <w:lsdException w:name="HTML Variable" w:semiHidden="1" w:unhideWhenUsed="1"/>
-    <w:lsdException w:name="Normal Table" w:semiHidden="1" w:unhideWhenUsed="1"/>
-    <w:lsdException w:name="annotation subject" w:semiHidden="1" w:unhideWhenUsed="1"/>
-    <w:lsdException w:name="No List" w:semiHidden="1" w:unhideWhenUsed="1"/>
-    <w:lsdException w:name="Outline List 1" w:semiHidden="1" w:unhideWhenUsed="1"/>
-    <w:lsdException w:name="Outline List 2" w:semiHidden="1" w:unhideWhenUsed="1"/>
-    <w:lsdException w:name="Outline List 3" w:semiHidden="1" w:unhideWhenUsed="1"/>
-    <w:lsdException w:name="Table Simple 1" w:semiHidden="1" w:unhideWhenUsed="1"/>
-    <w:lsdException w:name="Table Simple 2" w:semiHidden="1" w:unhideWhenUsed="1"/>
-    <w:lsdException w:name="Table Simple 3" w:semiHidden="1" w:unhideWhenUsed="1"/>
-    <w:lsdException w:name="Table Classic 1" w:semiHidden="1" w:unhideWhenUsed="1"/>
-    <w:lsdException w:name="Table Classic 2" w:semiHidden="1" w:unhideWhenUsed="1"/>
-    <w:lsdException w:name="Table Classic 3" w:semiHidden="1" w:unhideWhenUsed="1"/>
-    <w:lsdException w:name="Table Classic 4" w:semiHidden="1" w:unhideWhenUsed="1"/>
-    <w:lsdException w:name="Table Colorful 1" w:semiHidden="1" w:unhideWhenUsed="1"/>
-    <w:lsdException w:name="Table Colorful 2" w:semiHidden="1" w:unhideWhenUsed="1"/>
-    <w:lsdException w:name="Table Colorful 3" w:semiHidden="1" w:unhideWhenUsed="1"/>
-    <w:lsdException w:name="Table Columns 1" w:semiHidden="1" w:unhideWhenUsed="1"/>
-    <w:lsdException w:name="Table Columns 2" w:semiHidden="1" w:unhideWhenUsed="1"/>
-    <w:lsdException w:name="Table Columns 3" w:semiHidden="1" w:unhideWhenUsed="1"/>
-    <w:lsdException w:name="Table Columns 4" w:semiHidden="1" w:unhideWhenUsed="1"/>
-    <w:lsdException w:name="Table Columns 5" w:semiHidden="1" w:unhideWhenUsed="1"/>
-    <w:lsdException w:name="Table Grid 1" w:semiHidden="1" w:unhideWhenUsed="1"/>
-    <w:lsdException w:name="Table Grid 2" w:semiHidden="1" w:unhideWhenUsed="1"/>
-    <w:lsdException w:name="Table Grid 3" w:semiHidden="1" w:unhideWhenUsed="1"/>
-    <w:lsdException w:name="Table Grid 4" w:semiHidden="1" w:unhideWhenUsed="1"/>
-    <w:lsdException w:name="Table Grid 5" w:semiHidden="1" w:unhideWhenUsed="1"/>
-    <w:lsdException w:name="Table Grid 6" w:semiHidden="1" w:unhideWhenUsed="1"/>
-    <w:lsdException w:name="Table Grid 7" w:semiHidden="1" w:unhideWhenUsed="1"/>
-    <w:lsdException w:name="Table Grid 8" w:semiHidden="1" w:unhideWhenUsed="1"/>
-    <w:lsdException w:name="Table List 1" w:semiHidden="1" w:unhideWhenUsed="1"/>
-    <w:lsdException w:name="Table List 2" w:semiHidden="1" w:unhideWhenUsed="1"/>
-    <w:lsdException w:name="Table List 3" w:semiHidden="1" w:unhideWhenUsed="1"/>
-    <w:lsdException w:name="Table List 4" w:semiHidden="1" w:unhideWhenUsed="1"/>
-    <w:lsdException w:name="Table List 5" w:semiHidden="1" w:unhideWhenUsed="1"/>
-    <w:lsdException w:name="Table List 6" w:semiHidden="1" w:unhideWhenUsed="1"/>
-    <w:lsdException w:name="Table List 7" w:semiHidden="1" w:unhideWhenUsed="1"/>
-    <w:lsdException w:name="Table List 8" w:semiHidden="1" w:unhideWhenUsed="1"/>
-    <w:lsdException w:name="Table 3D effects 1" w:semiHidden="1" w:unhideWhenUsed="1"/>
-    <w:lsdException w:name="Table 3D effects 2" w:semiHidden="1" w:unhideWhenUsed="1"/>
-    <w:lsdException w:name="Table 3D effects 3" w:semiHidden="1" w:unhideWhenUsed="1"/>
-    <w:lsdException w:name="Table Contemporary" w:semiHidden="1" w:unhideWhenUsed="1"/>
-    <w:lsdException w:name="Table Elegant" w:semiHidden="1" w:unhideWhenUsed="1"/>
-    <w:lsdException w:name="Table Professional" w:semiHidden="1" w:unhideWhenUsed="1"/>
-    <w:lsdException w:name="Table Subtle 1" w:semiHidden="1" w:unhideWhenUsed="1"/>
-    <w:lsdException w:name="Table Subtle 2" w:semiHidden="1" w:unhideWhenUsed="1"/>
-    <w:lsdException w:name="Table Web 1" w:semiHidden="1" w:unhideWhenUsed="1"/>
-    <w:lsdException w:name="Table Web 2" w:semiHidden="1" w:unhideWhenUsed="1"/>
-    <w:lsdException w:name="Table Web 3" w:semiHidden="1" w:unhideWhenUsed="1"/>
-    <w:lsdException w:name="Balloon Text" w:semiHidden="1" w:unhideWhenUsed="1"/>
-    <w:lsdException w:name="Table Grid" w:uiPriority="39"/>
-    <w:lsdException w:name="Table Theme" w:semiHidden="1" w:unhideWhenUsed="1"/>
-    <w:lsdException w:name="Placeholder Text" w:semiHidden="1"/>
-    <w:lsdException w:name="No Spacing" w:uiPriority="1" w:qFormat="1"/>
-    <w:lsdException w:name="Light Shading" w:uiPriority="60"/>
-    <w:lsdException w:name="Light List" w:uiPriority="61"/>
-    <w:lsdException w:name="Light Grid" w:uiPriority="62"/>
-    <w:lsdException w:name="Medium Shading 1" w:uiPriority="63"/>
-    <w:lsdException w:name="Medium Shading 2" w:uiPriority="64"/>
-    <w:lsdException w:name="Medium List 1" w:uiPriority="65"/>
-    <w:lsdException w:name="Medium List 2" w:uiPriority="66"/>
-    <w:lsdException w:name="Medium Grid 1" w:uiPriority="67"/>
-    <w:lsdException w:name="Medium Grid 2" w:uiPriority="68"/>
-    <w:lsdException w:name="Medium Grid 3" w:uiPriority="69"/>
-    <w:lsdException w:name="Dark List" w:uiPriority="70"/>
-    <w:lsdException w:name="Colorful Shading" w:uiPriority="71"/>
-    <w:lsdException w:name="Colorful List" w:uiPriority="72"/>
-    <w:lsdException w:name="Colorful Grid" w:uiPriority="73"/>
-    <w:lsdException w:name="Light Shading Accent 1" w:uiPriority="60"/>
-    <w:lsdException w:name="Light List Accent 1" w:uiPriority="61"/>
-    <w:lsdException w:name="Light Grid Accent 1" w:uiPriority="62"/>
-    <w:lsdException w:name="Medium Shading 1 Accent 1" w:uiPriority="63"/>
-    <w:lsdException w:name="Medium Shading 2 Accent 1" w:uiPriority="64"/>
-    <w:lsdException w:name="Medium List 1 Accent 1" w:uiPriority="65"/>
-    <w:lsdException w:name="Revision" w:semiHidden="1"/>
-    <w:lsdException w:name="List Paragraph" w:uiPriority="34" w:qFormat="1"/>
-    <w:lsdException w:name="Quote" w:uiPriority="29" w:qFormat="1"/>
-    <w:lsdException w:name="Intense Quote" w:uiPriority="30" w:qFormat="1"/>
-    <w:lsdException w:name="Medium List 2 Accent 1" w:uiPriority="66"/>
-    <w:lsdException w:name="Medium Grid 1 Accent 1" w:uiPriority="67"/>
-    <w:lsdException w:name="Medium Grid 2 Accent 1" w:uiPriority="68"/>
-    <w:lsdException w:name="Medium Grid 3 Accent 1" w:uiPriority="69"/>
-    <w:lsdException w:name="Dark List Accent 1" w:uiPriority="70"/>
-    <w:lsdException w:name="Colorful Shading Accent 1" w:uiPriority="71"/>
-    <w:lsdException w:name="Colorful List Accent 1" w:uiPriority="72"/>
-    <w:lsdException w:name="Colorful Grid Accent 1" w:uiPriority="73"/>
-    <w:lsdException w:name="Light Shading Accent 2" w:uiPriority="60"/>
-    <w:lsdException w:name="Light List Accent 2" w:uiPriority="61"/>
-    <w:lsdException w:name="Light Grid Accent 2" w:uiPriority="62"/>
-    <w:lsdException w:name="Medium Shading 1 Accent 2" w:uiPriority="63"/>
-    <w:lsdException w:name="Medium Shading 2 Accent 2" w:uiPriority="64"/>
-    <w:lsdException w:name="Medium List 1 Accent 2" w:uiPriority="65"/>
-    <w:lsdException w:name="Medium List 2 Accent 2" w:uiPriority="66"/>
-    <w:lsdException w:name="Medium Grid 1 Accent 2" w:uiPriority="67"/>
-    <w:lsdException w:name="Medium Grid 2 Accent 2" w:uiPriority="68"/>
-    <w:lsdException w:name="Medium Grid 3 Accent 2" w:uiPriority="69"/>
-    <w:lsdException w:name="Dark List Accent 2" w:uiPriority="70"/>
-    <w:lsdException w:name="Colorful Shading Accent 2" w:uiPriority="71"/>
-    <w:lsdException w:name="Colorful List Accent 2" w:uiPriority="72"/>
-    <w:lsdException w:name="Colorful Grid Accent 2" w:uiPriority="73"/>
-    <w:lsdException w:name="Light Shading Accent 3" w:uiPriority="60"/>
-    <w:lsdException w:name="Light List Accent 3" w:uiPriority="61"/>
-    <w:lsdException w:name="Light Grid Accent 3" w:uiPriority="62"/>
-    <w:lsdException w:name="Medium Shading 1 Accent 3" w:uiPriority="63"/>
-    <w:lsdException w:name="Medium Shading 2 Accent 3" w:uiPriority="64"/>
-    <w:lsdException w:name="Medium List 1 Accent 3" w:uiPriority="65"/>
-    <w:lsdException w:name="Medium List 2 Accent 3" w:uiPriority="66"/>
-    <w:lsdException w:name="Medium Grid 1 Accent 3" w:uiPriority="67"/>
-    <w:lsdException w:name="Medium Grid 2 Accent 3" w:uiPriority="68"/>
-    <w:lsdException w:name="Medium Grid 3 Accent 3" w:uiPriority="69"/>
-    <w:lsdException w:name="Dark List Accent 3" w:uiPriority="70"/>
-    <w:lsdException w:name="Colorful Shading Accent 3" w:uiPriority="71"/>
-    <w:lsdException w:name="Colorful List Accent 3" w:uiPriority="72"/>
-    <w:lsdException w:name="Colorful Grid Accent 3" w:uiPriority="73"/>
-    <w:lsdException w:name="Light Shading Accent 4" w:uiPriority="60"/>
-    <w:lsdException w:name="Light List Accent 4" w:uiPriority="61"/>
-    <w:lsdException w:name="Light Grid Accent 4" w:uiPriority="62"/>
-    <w:lsdException w:name="Medium Shading 1 Accent 4" w:uiPriority="63"/>
-    <w:lsdException w:name="Medium Shading 2 Accent 4" w:uiPriority="64"/>
-    <w:lsdException w:name="Medium List 1 Accent 4" w:uiPriority="65"/>
-    <w:lsdException w:name="Medium List 2 Accent 4" w:uiPriority="66"/>
-    <w:lsdException w:name="Medium Grid 1 Accent 4" w:uiPriority="67"/>
-    <w:lsdException w:name="Medium Grid 2 Accent 4" w:uiPriority="68"/>
-    <w:lsdException w:name="Medium Grid 3 Accent 4" w:uiPriority="69"/>
-    <w:lsdException w:name="Dark List Accent 4" w:uiPriority="70"/>
-    <w:lsdException w:name="Colorful Shading Accent 4" w:uiPriority="71"/>
-    <w:lsdException w:name="Colorful List Accent 4" w:uiPriority="72"/>
-    <w:lsdException w:name="Colorful Grid Accent 4" w:uiPriority="73"/>
-    <w:lsdException w:name="Light Shading Accent 5" w:uiPriority="60"/>
-    <w:lsdException w:name="Light List Accent 5" w:uiPriority="61"/>
-    <w:lsdException w:name="Light Grid Accent 5" w:uiPriority="62"/>
-    <w:lsdException w:name="Medium Shading 1 Accent 5" w:uiPriority="63"/>
-    <w:lsdException w:name="Medium Shading 2 Accent 5" w:uiPriority="64"/>
-    <w:lsdException w:name="Medium List 1 Accent 5" w:uiPriority="65"/>
-    <w:lsdException w:name="Medium List 2 Accent 5" w:uiPriority="66"/>
-    <w:lsdException w:name="Medium Grid 1 Accent 5" w:uiPriority="67"/>
-    <w:lsdException w:name="Medium Grid 2 Accent 5" w:uiPriority="68"/>
-    <w:lsdException w:name="Medium Grid 3 Accent 5" w:uiPriority="69"/>
-    <w:lsdException w:name="Dark List Accent 5" w:uiPriority="70"/>
-    <w:lsdException w:name="Colorful Shading Accent 5" w:uiPriority="71"/>
-    <w:lsdException w:name="Colorful List Accent 5" w:uiPriority="72"/>
-    <w:lsdException w:name="Colorful Grid Accent 5" w:uiPriority="73"/>
-    <w:lsdException w:name="Light Shading Accent 6" w:uiPriority="60"/>
-    <w:lsdException w:name="Light List Accent 6" w:uiPriority="61"/>
-    <w:lsdException w:name="Light Grid Accent 6" w:uiPriority="62"/>
-    <w:lsdException w:name="Medium Shading 1 Accent 6" w:uiPriority="63"/>
-    <w:lsdException w:name="Medium Shading 2 Accent 6" w:uiPriority="64"/>
-    <w:lsdException w:name="Medium List 1 Accent 6" w:uiPriority="65"/>
-    <w:lsdException w:name="Medium List 2 Accent 6" w:uiPriority="66"/>
-    <w:lsdException w:name="Medium Grid 1 Accent 6" w:uiPriority="67"/>
-    <w:lsdException w:name="Medium Grid 2 Accent 6" w:uiPriority="68"/>
-    <w:lsdException w:name="Medium Grid 3 Accent 6" w:uiPriority="69"/>
-    <w:lsdException w:name="Dark List Accent 6" w:uiPriority="70"/>
-    <w:lsdException w:name="Colorful Shading Accent 6" w:uiPriority="71"/>
-    <w:lsdException w:name="Colorful List Accent 6" w:uiPriority="72"/>
-    <w:lsdException w:name="Colorful Grid Accent 6" w:uiPriority="73"/>
-    <w:lsdException w:name="Subtle Emphasis" w:uiPriority="19" w:qFormat="1"/>
-    <w:lsdException w:name="Intense Emphasis" w:uiPriority="21" w:qFormat="1"/>
-    <w:lsdException w:name="Subtle Reference" w:uiPriority="31" w:qFormat="1"/>
-    <w:lsdException w:name="Intense Reference" w:uiPriority="32" w:qFormat="1"/>
-    <w:lsdException w:name="Book Title" w:uiPriority="33" w:qFormat="1"/>
-    <w:lsdException w:name="Bibliography" w:semiHidden="1" w:uiPriority="37" w:unhideWhenUsed="1"/>
-    <w:lsdException w:name="TOC Heading" w:semiHidden="1" w:uiPriority="39" w:unhideWhenUsed="1" w:qFormat="1"/>
-    <w:lsdException w:name="Plain Table 1" w:uiPriority="41"/>
-    <w:lsdException w:name="Plain Table 2" w:uiPriority="42"/>
-    <w:lsdException w:name="Plain Table 3" w:uiPriority="43"/>
-    <w:lsdException w:name="Plain Table 4" w:uiPriority="44"/>
-    <w:lsdException w:name="Plain Table 5" w:uiPriority="45"/>
-    <w:lsdException w:name="Grid Table Light" w:uiPriority="40"/>
-    <w:lsdException w:name="Grid Table 1 Light" w:uiPriority="46"/>
-    <w:lsdException w:name="Grid Table 2" w:uiPriority="47"/>
-    <w:lsdException w:name="Grid Table 3" w:uiPriority="48"/>
-    <w:lsdException w:name="Grid Table 4" w:uiPriority="49"/>
-    <w:lsdException w:name="Grid Table 5 Dark" w:uiPriority="50"/>
-    <w:lsdException w:name="Grid Table 6 Colorful" w:uiPriority="51"/>
-    <w:lsdException w:name="Grid Table 7 Colorful" w:uiPriority="52"/>
-    <w:lsdException w:name="Grid Table 1 Light Accent 1" w:uiPriority="46"/>
-    <w:lsdException w:name="Grid Table 2 Accent 1" w:uiPriority="47"/>
-    <w:lsdException w:name="Grid Table 3 Accent 1" w:uiPriority="48"/>
-    <w:lsdException w:name="Grid Table 4 Accent 1" w:uiPriority="49"/>
-    <w:lsdException w:name="Grid Table 5 Dark Accent 1" w:uiPriority="50"/>
-    <w:lsdException w:name="Grid Table 6 Colorful Accent 1" w:uiPriority="51"/>
-    <w:lsdException w:name="Grid Table 7 Colorful Accent 1" w:uiPriority="52"/>
-    <w:lsdException w:name="Grid Table 1 Light Accent 2" w:uiPriority="46"/>
-    <w:lsdException w:name="Grid Table 2 Accent 2" w:uiPriority="47"/>
-    <w:lsdException w:name="Grid Table 3 Accent 2" w:uiPriority="48"/>
-    <w:lsdException w:name="Grid Table 4 Accent 2" w:uiPriority="49"/>
-    <w:lsdException w:name="Grid Table 5 Dark Accent 2" w:uiPriority="50"/>
-    <w:lsdException w:name="Grid Table 6 Colorful Accent 2" w:uiPriority="51"/>
-    <w:lsdException w:name="Grid Table 7 Colorful Accent 2" w:uiPriority="52"/>
-    <w:lsdException w:name="Grid Table 1 Light Accent 3" w:uiPriority="46"/>
-    <w:lsdException w:name="Grid Table 2 Accent 3" w:uiPriority="47"/>
-    <w:lsdException w:name="Grid Table 3 Accent 3" w:uiPriority="48"/>
-    <w:lsdException w:name="Grid Table 4 Accent 3" w:uiPriority="49"/>
-    <w:lsdException w:name="Grid Table 5 Dark Accent 3" w:uiPriority="50"/>
-    <w:lsdException w:name="Grid Table 6 Colorful Accent 3" w:uiPriority="51"/>
-    <w:lsdException w:name="Grid Table 7 Colorful Accent 3" w:uiPriority="52"/>
-    <w:lsdException w:name="Grid Table 1 Light Accent 4" w:uiPriority="46"/>
-    <w:lsdException w:name="Grid Table 2 Accent 4" w:uiPriority="47"/>
-    <w:lsdException w:name="Grid Table 3 Accent 4" w:uiPriority="48"/>
-    <w:lsdException w:name="Grid Table 4 Accent 4" w:uiPriority="49"/>
-    <w:lsdException w:name="Grid Table 5 Dark Accent 4" w:uiPriority="50"/>
-    <w:lsdException w:name="Grid Table 6 Colorful Accent 4" w:uiPriority="51"/>
-    <w:lsdException w:name="Grid Table 7 Colorful Accent 4" w:uiPriority="52"/>
-    <w:lsdException w:name="Grid Table 1 Light Accent 5" w:uiPriority="46"/>
-    <w:lsdException w:name="Grid Table 2 Accent 5" w:uiPriority="47"/>
-    <w:lsdException w:name="Grid Table 3 Accent 5" w:uiPriority="48"/>
-    <w:lsdException w:name="Grid Table 4 Accent 5" w:uiPriority="49"/>
-    <w:lsdException w:name="Grid Table 5 Dark Accent 5" w:uiPriority="50"/>
-    <w:lsdException w:name="Grid Table 6 Colorful Accent 5" w:uiPriority="51"/>
-    <w:lsdException w:name="Grid Table 7 Colorful Accent 5" w:uiPriority="52"/>
-    <w:lsdException w:name="Grid Table 1 Light Accent 6" w:uiPriority="46"/>
-    <w:lsdException w:name="Grid Table 2 Accent 6" w:uiPriority="47"/>
-    <w:lsdException w:name="Grid Table 3 Accent 6" w:uiPriority="48"/>
-    <w:lsdException w:name="Grid Table 4 Accent 6" w:uiPriority="49"/>
-    <w:lsdException w:name="Grid Table 5 Dark Accent 6" w:uiPriority="50"/>
-    <w:lsdException w:name="Grid Table 6 Colorful Accent 6" w:uiPriority="51"/>
-    <w:lsdException w:name="Grid Table 7 Colorful Accent 6" w:uiPriority="52"/>
-    <w:lsdException w:name="List Table 1 Light" w:uiPriority="46"/>
-    <w:lsdException w:name="List Table 2" w:uiPriority="47"/>
-    <w:lsdException w:name="List Table 3" w:uiPriority="48"/>
-    <w:lsdException w:name="List Table 4" w:uiPriority="49"/>
-    <w:lsdException w:name="List Table 5 Dark" w:uiPriority="50"/>
-    <w:lsdException w:name="List Table 6 Colorful" w:uiPriority="51"/>
-    <w:lsdException w:name="List Table 7 Colorful" w:uiPriority="52"/>
-    <w:lsdException w:name="List Table 1 Light Accent 1" w:uiPriority="46"/>
-    <w:lsdException w:name="List Table 2 Accent 1" w:uiPriority="47"/>
-    <w:lsdException w:name="List Table 3 Accent 1" w:uiPriority="48"/>
-    <w:lsdException w:name="List Table 4 Accent 1" w:uiPriority="49"/>
-    <w:lsdException w:name="List Table 5 Dark Accent 1" w:uiPriority="50"/>
-    <w:lsdException w:name="List Table 6 Colorful Accent 1" w:uiPriority="51"/>
-    <w:lsdException w:name="List Table 7 Colorful Accent 1" w:uiPriority="52"/>
-    <w:lsdException w:name="List Table 1 Light Accent 2" w:uiPriority="46"/>
-    <w:lsdException w:name="List Table 2 Accent 2" w:uiPriority="47"/>
-    <w:lsdException w:name="List Table 3 Accent 2" w:uiPriority="48"/>
-    <w:lsdException w:name="List Table 4 Accent 2" w:uiPriority="49"/>
-    <w:lsdException w:name="List Table 5 Dark Accent 2" w:uiPriority="50"/>
-    <w:lsdException w:name="List Table 6 Colorful Accent 2" w:uiPriority="51"/>
-    <w:lsdException w:name="List Table 7 Colorful Accent 2" w:uiPriority="52"/>
-    <w:lsdException w:name="List Table 1 Light Accent 3" w:uiPriority="46"/>
-    <w:lsdException w:name="List Table 2 Accent 3" w:uiPriority="47"/>
-    <w:lsdException w:name="List Table 3 Accent 3" w:uiPriority="48"/>
-    <w:lsdException w:name="List Table 4 Accent 3" w:uiPriority="49"/>
-    <w:lsdException w:name="List Table 5 Dark Accent 3" w:uiPriority="50"/>
-    <w:lsdException w:name="List Table 6 Colorful Accent 3" w:uiPriority="51"/>
-    <w:lsdException w:name="List Table 7 Colorful Accent 3" w:uiPriority="52"/>
-    <w:lsdException w:name="List Table 1 Light Accent 4" w:uiPriority="46"/>
-    <w:lsdException w:name="List Table 2 Accent 4" w:uiPriority="47"/>
-    <w:lsdException w:name="List Table 3 Accent 4" w:uiPriority="48"/>
-    <w:lsdException w:name="List Table 4 Accent 4" w:uiPriority="49"/>
-    <w:lsdException w:name="List Table 5 Dark Accent 4" w:uiPriority="50"/>
-    <w:lsdException w:name="List Table 6 Colorful Accent 4" w:uiPriority="51"/>
-    <w:lsdException w:name="List Table 7 Colorful Accent 4" w:uiPriority="52"/>
-    <w:lsdException w:name="List Table 1 Light Accent 5" w:uiPriority="46"/>
-    <w:lsdException w:name="List Table 2 Accent 5" w:uiPriority="47"/>
-    <w:lsdException w:name="List Table 3 Accent 5" w:uiPriority="48"/>
-    <w:lsdException w:name="List Table 4 Accent 5" w:uiPriority="49"/>
-    <w:lsdException w:name="List Table 5 Dark Accent 5" w:uiPriority="50"/>
-    <w:lsdException w:name="List Table 6 Colorful Accent 5" w:uiPriority="51"/>
-    <w:lsdException w:name="List Table 7 Colorful Accent 5" w:uiPriority="52"/>
-    <w:lsdException w:name="List Table 1 Light Accent 6" w:uiPriority="46"/>
-    <w:lsdException w:name="List Table 2 Accent 6" w:uiPriority="47"/>
-    <w:lsdException w:name="List Table 3 Accent 6" w:uiPriority="48"/>
-    <w:lsdException w:name="List Table 4 Accent 6" w:uiPriority="49"/>
-    <w:lsdException w:name="List Table 5 Dark Accent 6" w:uiPriority="50"/>
-    <w:lsdException w:name="List Table 6 Colorful Accent 6" w:uiPriority="51"/>
-    <w:lsdException w:name="List Table 7 Colorful Accent 6" w:uiPriority="52"/>
+  <w:latentStyles w:defLockedState="0" w:defUIPriority="99" w:defSemiHidden="1" w:defUnhideWhenUsed="1" w:defQFormat="0" w:count="267">
+    <w:lsdException w:name="Normal" w:semiHidden="0" w:uiPriority="0" w:unhideWhenUsed="0" w:qFormat="1"/>
+    <w:lsdException w:name="heading 1" w:semiHidden="0" w:uiPriority="9" w:unhideWhenUsed="0" w:qFormat="1"/>
+    <w:lsdException w:name="heading 2" w:uiPriority="9" w:qFormat="1"/>
+    <w:lsdException w:name="heading 3" w:uiPriority="9" w:qFormat="1"/>
+    <w:lsdException w:name="heading 4" w:uiPriority="9" w:qFormat="1"/>
+    <w:lsdException w:name="heading 5" w:uiPriority="9" w:qFormat="1"/>
+    <w:lsdException w:name="heading 6" w:uiPriority="9" w:qFormat="1"/>
+    <w:lsdException w:name="heading 7" w:uiPriority="9" w:qFormat="1"/>
+    <w:lsdException w:name="heading 8" w:uiPriority="9" w:qFormat="1"/>
+    <w:lsdException w:name="heading 9" w:uiPriority="9" w:qFormat="1"/>
+    <w:lsdException w:name="toc 1" w:uiPriority="39"/>
+    <w:lsdException w:name="toc 2" w:uiPriority="39"/>
+    <w:lsdException w:name="toc 3" w:uiPriority="39"/>
+    <w:lsdException w:name="toc 4" w:uiPriority="39"/>
+    <w:lsdException w:name="toc 5" w:uiPriority="39"/>
+    <w:lsdException w:name="toc 6" w:uiPriority="39"/>
+    <w:lsdException w:name="toc 7" w:uiPriority="39"/>
+    <w:lsdException w:name="toc 8" w:uiPriority="39"/>
+    <w:lsdException w:name="toc 9" w:uiPriority="39"/>
+    <w:lsdException w:name="caption" w:uiPriority="35" w:qFormat="1"/>
+    <w:lsdException w:name="Title" w:semiHidden="0" w:uiPriority="10" w:unhideWhenUsed="0" w:qFormat="1"/>
+    <w:lsdException w:name="Default Paragraph Font" w:uiPriority="1"/>
+    <w:lsdException w:name="Subtitle" w:semiHidden="0" w:uiPriority="11" w:unhideWhenUsed="0" w:qFormat="1"/>
+    <w:lsdException w:name="Strong" w:semiHidden="0" w:uiPriority="22" w:unhideWhenUsed="0" w:qFormat="1"/>
+    <w:lsdException w:name="Emphasis" w:semiHidden="0" w:uiPriority="20" w:unhideWhenUsed="0" w:qFormat="1"/>
+    <w:lsdException w:name="Table Grid" w:semiHidden="0" w:uiPriority="39" w:unhideWhenUsed="0"/>
+    <w:lsdException w:name="Placeholder Text" w:unhideWhenUsed="0"/>
+    <w:lsdException w:name="No Spacing" w:semiHidden="0" w:uiPriority="1" w:unhideWhenUsed="0" w:qFormat="1"/>
+    <w:lsdException w:name="Light Shading" w:semiHidden="0" w:uiPriority="60" w:unhideWhenUsed="0"/>
+    <w:lsdException w:name="Light List" w:semiHidden="0" w:uiPriority="61" w:unhideWhenUsed="0"/>
+    <w:lsdException w:name="Light Grid" w:semiHidden="0" w:uiPriority="62" w:unhideWhenUsed="0"/>
+    <w:lsdException w:name="Medium Shading 1" w:semiHidden="0" w:uiPriority="63" w:unhideWhenUsed="0"/>
+    <w:lsdException w:name="Medium Shading 2" w:semiHidden="0" w:uiPriority="64" w:unhideWhenUsed="0"/>
+    <w:lsdException w:name="Medium List 1" w:semiHidden="0" w:uiPriority="65" w:unhideWhenUsed="0"/>
+    <w:lsdException w:name="Medium List 2" w:semiHidden="0" w:uiPriority="66" w:unhideWhenUsed="0"/>
+    <w:lsdException w:name="Medium Grid 1" w:semiHidden="0" w:uiPriority="67" w:unhideWhenUsed="0"/>
+    <w:lsdException w:name="Medium Grid 2" w:semiHidden="0" w:uiPriority="68" w:unhideWhenUsed="0"/>
+    <w:lsdException w:name="Medium Grid 3" w:semiHidden="0" w:uiPriority="69" w:unhideWhenUsed="0"/>
+    <w:lsdException w:name="Dark List" w:semiHidden="0" w:uiPriority="70" w:unhideWhenUsed="0"/>
+    <w:lsdException w:name="Colorful Shading" w:semiHidden="0" w:uiPriority="71" w:unhideWhenUsed="0"/>
+    <w:lsdException w:name="Colorful List" w:semiHidden="0" w:uiPriority="72" w:unhideWhenUsed="0"/>
+    <w:lsdException w:name="Colorful Grid" w:semiHidden="0" w:uiPriority="73" w:unhideWhenUsed="0"/>
+    <w:lsdException w:name="Light Shading Accent 1" w:semiHidden="0" w:uiPriority="60" w:unhideWhenUsed="0"/>
+    <w:lsdException w:name="Light List Accent 1" w:semiHidden="0" w:uiPriority="61" w:unhideWhenUsed="0"/>
+    <w:lsdException w:name="Light Grid Accent 1" w:semiHidden="0" w:uiPriority="62" w:unhideWhenUsed="0"/>
+    <w:lsdException w:name="Medium Shading 1 Accent 1" w:semiHidden="0" w:uiPriority="63" w:unhideWhenUsed="0"/>
+    <w:lsdException w:name="Medium Shading 2 Accent 1" w:semiHidden="0" w:uiPriority="64" w:unhideWhenUsed="0"/>
+    <w:lsdException w:name="Medium List 1 Accent 1" w:semiHidden="0" w:uiPriority="65" w:unhideWhenUsed="0"/>
+    <w:lsdException w:name="Revision" w:unhideWhenUsed="0"/>
+    <w:lsdException w:name="List Paragraph" w:semiHidden="0" w:uiPriority="34" w:unhideWhenUsed="0" w:qFormat="1"/>
+    <w:lsdException w:name="Quote" w:semiHidden="0" w:uiPriority="29" w:unhideWhenUsed="0" w:qFormat="1"/>
+    <w:lsdException w:name="Intense Quote" w:semiHidden="0" w:uiPriority="30" w:unhideWhenUsed="0" w:qFormat="1"/>
+    <w:lsdException w:name="Medium List 2 Accent 1" w:semiHidden="0" w:uiPriority="66" w:unhideWhenUsed="0"/>
+    <w:lsdException w:name="Medium Grid 1 Accent 1" w:semiHidden="0" w:uiPriority="67" w:unhideWhenUsed="0"/>
+    <w:lsdException w:name="Medium Grid 2 Accent 1" w:semiHidden="0" w:uiPriority="68" w:unhideWhenUsed="0"/>
+    <w:lsdException w:name="Medium Grid 3 Accent 1" w:semiHidden="0" w:uiPriority="69" w:unhideWhenUsed="0"/>
+    <w:lsdException w:name="Dark List Accent 1" w:semiHidden="0" w:uiPriority="70" w:unhideWhenUsed="0"/>
+    <w:lsdException w:name="Colorful Shading Accent 1" w:semiHidden="0" w:uiPriority="71" w:unhideWhenUsed="0"/>
+    <w:lsdException w:name="Colorful List Accent 1" w:semiHidden="0" w:uiPriority="72" w:unhideWhenUsed="0"/>
+    <w:lsdException w:name="Colorful Grid Accent 1" w:semiHidden="0" w:uiPriority="73" w:unhideWhenUsed="0"/>
+    <w:lsdException w:name="Light Shading Accent 2" w:semiHidden="0" w:uiPriority="60" w:unhideWhenUsed="0"/>
+    <w:lsdException w:name="Light List Accent 2" w:semiHidden="0" w:uiPriority="61" w:unhideWhenUsed="0"/>
+    <w:lsdException w:name="Light Grid Accent 2" w:semiHidden="0" w:uiPriority="62" w:unhideWhenUsed="0"/>
+    <w:lsdException w:name="Medium Shading 1 Accent 2" w:semiHidden="0" w:uiPriority="63" w:unhideWhenUsed="0"/>
+    <w:lsdException w:name="Medium Shading 2 Accent 2" w:semiHidden="0" w:uiPriority="64" w:unhideWhenUsed="0"/>
+    <w:lsdException w:name="Medium List 1 Accent 2" w:semiHidden="0" w:uiPriority="65" w:unhideWhenUsed="0"/>
+    <w:lsdException w:name="Medium List 2 Accent 2" w:semiHidden="0" w:uiPriority="66" w:unhideWhenUsed="0"/>
+    <w:lsdException w:name="Medium Grid 1 Accent 2" w:semiHidden="0" w:uiPriority="67" w:unhideWhenUsed="0"/>
+    <w:lsdException w:name="Medium Grid 2 Accent 2" w:semiHidden="0" w:uiPriority="68" w:unhideWhenUsed="0"/>
+    <w:lsdException w:name="Medium Grid 3 Accent 2" w:semiHidden="0" w:uiPriority="69" w:unhideWhenUsed="0"/>
+    <w:lsdException w:name="Dark List Accent 2" w:semiHidden="0" w:uiPriority="70" w:unhideWhenUsed="0"/>
+    <w:lsdException w:name="Colorful Shading Accent 2" w:semiHidden="0" w:uiPriority="71" w:unhideWhenUsed="0"/>
+    <w:lsdException w:name="Colorful List Accent 2" w:semiHidden="0" w:uiPriority="72" w:unhideWhenUsed="0"/>
+    <w:lsdException w:name="Colorful Grid Accent 2" w:semiHidden="0" w:uiPriority="73" w:unhideWhenUsed="0"/>
+    <w:lsdException w:name="Light Shading Accent 3" w:semiHidden="0" w:uiPriority="60" w:unhideWhenUsed="0"/>
+    <w:lsdException w:name="Light List Accent 3" w:semiHidden="0" w:uiPriority="61" w:unhideWhenUsed="0"/>
+    <w:lsdException w:name="Light Grid Accent 3" w:semiHidden="0" w:uiPriority="62" w:unhideWhenUsed="0"/>
+    <w:lsdException w:name="Medium Shading 1 Accent 3" w:semiHidden="0" w:uiPriority="63" w:unhideWhenUsed="0"/>
+    <w:lsdException w:name="Medium Shading 2 Accent 3" w:semiHidden="0" w:uiPriority="64" w:unhideWhenUsed="0"/>
+    <w:lsdException w:name="Medium List 1 Accent 3" w:semiHidden="0" w:uiPriority="65" w:unhideWhenUsed="0"/>
+    <w:lsdException w:name="Medium List 2 Accent 3" w:semiHidden="0" w:uiPriority="66" w:unhideWhenUsed="0"/>
+    <w:lsdException w:name="Medium Grid 1 Accent 3" w:semiHidden="0" w:uiPriority="67" w:unhideWhenUsed="0"/>
+    <w:lsdException w:name="Medium Grid 2 Accent 3" w:semiHidden="0" w:uiPriority="68" w:unhideWhenUsed="0"/>
+    <w:lsdException w:name="Medium Grid 3 Accent 3" w:semiHidden="0" w:uiPriority="69" w:unhideWhenUsed="0"/>
+    <w:lsdException w:name="Dark List Accent 3" w:semiHidden="0" w:uiPriority="70" w:unhideWhenUsed="0"/>
+    <w:lsdException w:name="Colorful Shading Accent 3" w:semiHidden="0" w:uiPriority="71" w:unhideWhenUsed="0"/>
+    <w:lsdException w:name="Colorful List Accent 3" w:semiHidden="0" w:uiPriority="72" w:unhideWhenUsed="0"/>
+    <w:lsdException w:name="Colorful Grid Accent 3" w:semiHidden="0" w:uiPriority="73" w:unhideWhenUsed="0"/>
+    <w:lsdException w:name="Light Shading Accent 4" w:semiHidden="0" w:uiPriority="60" w:unhideWhenUsed="0"/>
+    <w:lsdException w:name="Light List Accent 4" w:semiHidden="0" w:uiPriority="61" w:unhideWhenUsed="0"/>
+    <w:lsdException w:name="Light Grid Accent 4" w:semiHidden="0" w:uiPriority="62" w:unhideWhenUsed="0"/>
+    <w:lsdException w:name="Medium Shading 1 Accent 4" w:semiHidden="0" w:uiPriority="63" w:unhideWhenUsed="0"/>
+    <w:lsdException w:name="Medium Shading 2 Accent 4" w:semiHidden="0" w:uiPriority="64" w:unhideWhenUsed="0"/>
+    <w:lsdException w:name="Medium List 1 Accent 4" w:semiHidden="0" w:uiPriority="65" w:unhideWhenUsed="0"/>
+    <w:lsdException w:name="Medium List 2 Accent 4" w:semiHidden="0" w:uiPriority="66" w:unhideWhenUsed="0"/>
+    <w:lsdException w:name="Medium Grid 1 Accent 4" w:semiHidden="0" w:uiPriority="67" w:unhideWhenUsed="0"/>
+    <w:lsdException w:name="Medium Grid 2 Accent 4" w:semiHidden="0" w:uiPriority="68" w:unhideWhenUsed="0"/>
+    <w:lsdException w:name="Medium Grid 3 Accent 4" w:semiHidden="0" w:uiPriority="69" w:unhideWhenUsed="0"/>
+    <w:lsdException w:name="Dark List Accent 4" w:semiHidden="0" w:uiPriority="70" w:unhideWhenUsed="0"/>
+    <w:lsdException w:name="Colorful Shading Accent 4" w:semiHidden="0" w:uiPriority="71" w:unhideWhenUsed="0"/>
+    <w:lsdException w:name="Colorful List Accent 4" w:semiHidden="0" w:uiPriority="72" w:unhideWhenUsed="0"/>
+    <w:lsdException w:name="Colorful Grid Accent 4" w:semiHidden="0" w:uiPriority="73" w:unhideWhenUsed="0"/>
+    <w:lsdException w:name="Light Shading Accent 5" w:semiHidden="0" w:uiPriority="60" w:unhideWhenUsed="0"/>
+    <w:lsdException w:name="Light List Accent 5" w:semiHidden="0" w:uiPriority="61" w:unhideWhenUsed="0"/>
+    <w:lsdException w:name="Light Grid Accent 5" w:semiHidden="0" w:uiPriority="62" w:unhideWhenUsed="0"/>
+    <w:lsdException w:name="Medium Shading 1 Accent 5" w:semiHidden="0" w:uiPriority="63" w:unhideWhenUsed="0"/>
+    <w:lsdException w:name="Medium Shading 2 Accent 5" w:semiHidden="0" w:uiPriority="64" w:unhideWhenUsed="0"/>
+    <w:lsdException w:name="Medium List 1 Accent 5" w:semiHidden="0" w:uiPriority="65" w:unhideWhenUsed="0"/>
+    <w:lsdException w:name="Medium List 2 Accent 5" w:semiHidden="0" w:uiPriority="66" w:unhideWhenUsed="0"/>
+    <w:lsdException w:name="Medium Grid 1 Accent 5" w:semiHidden="0" w:uiPriority="67" w:unhideWhenUsed="0"/>
+    <w:lsdException w:name="Medium Grid 2 Accent 5" w:semiHidden="0" w:uiPriority="68" w:unhideWhenUsed="0"/>
+    <w:lsdException w:name="Medium Grid 3 Accent 5" w:semiHidden="0" w:uiPriority="69" w:unhideWhenUsed="0"/>
+    <w:lsdException w:name="Dark List Accent 5" w:semiHidden="0" w:uiPriority="70" w:unhideWhenUsed="0"/>
+    <w:lsdException w:name="Colorful Shading Accent 5" w:semiHidden="0" w:uiPriority="71" w:unhideWhenUsed="0"/>
+    <w:lsdException w:name="Colorful List Accent 5" w:semiHidden="0" w:uiPriority="72" w:unhideWhenUsed="0"/>
+    <w:lsdException w:name="Colorful Grid Accent 5" w:semiHidden="0" w:uiPriority="73" w:unhideWhenUsed="0"/>
+    <w:lsdException w:name="Light Shading Accent 6" w:semiHidden="0" w:uiPriority="60" w:unhideWhenUsed="0"/>
+    <w:lsdException w:name="Light List Accent 6" w:semiHidden="0" w:uiPriority="61" w:unhideWhenUsed="0"/>
+    <w:lsdException w:name="Light Grid Accent 6" w:semiHidden="0" w:uiPriority="62" w:unhideWhenUsed="0"/>
+    <w:lsdException w:name="Medium Shading 1 Accent 6" w:semiHidden="0" w:uiPriority="63" w:unhideWhenUsed="0"/>
+    <w:lsdException w:name="Medium Shading 2 Accent 6" w:semiHidden="0" w:uiPriority="64" w:unhideWhenUsed="0"/>
+    <w:lsdException w:name="Medium List 1 Accent 6" w:semiHidden="0" w:uiPriority="65" w:unhideWhenUsed="0"/>
+    <w:lsdException w:name="Medium List 2 Accent 6" w:semiHidden="0" w:uiPriority="66" w:unhideWhenUsed="0"/>
+    <w:lsdException w:name="Medium Grid 1 Accent 6" w:semiHidden="0" w:uiPriority="67" w:unhideWhenUsed="0"/>
+    <w:lsdException w:name="Medium Grid 2 Accent 6" w:semiHidden="0" w:uiPriority="68" w:unhideWhenUsed="0"/>
+    <w:lsdException w:name="Medium Grid 3 Accent 6" w:semiHidden="0" w:uiPriority="69" w:unhideWhenUsed="0"/>
+    <w:lsdException w:name="Dark List Accent 6" w:semiHidden="0" w:uiPriority="70" w:unhideWhenUsed="0"/>
+    <w:lsdException w:name="Colorful Shading Accent 6" w:semiHidden="0" w:uiPriority="71" w:unhideWhenUsed="0"/>
+    <w:lsdException w:name="Colorful List Accent 6" w:semiHidden="0" w:uiPriority="72" w:unhideWhenUsed="0"/>
+    <w:lsdException w:name="Colorful Grid Accent 6" w:semiHidden="0" w:uiPriority="73" w:unhideWhenUsed="0"/>
+    <w:lsdException w:name="Subtle Emphasis" w:semiHidden="0" w:uiPriority="19" w:unhideWhenUsed="0" w:qFormat="1"/>
+    <w:lsdException w:name="Intense Emphasis" w:semiHidden="0" w:uiPriority="21" w:unhideWhenUsed="0" w:qFormat="1"/>
+    <w:lsdException w:name="Subtle Reference" w:semiHidden="0" w:uiPriority="31" w:unhideWhenUsed="0" w:qFormat="1"/>
+    <w:lsdException w:name="Intense Reference" w:semiHidden="0" w:uiPriority="32" w:unhideWhenUsed="0" w:qFormat="1"/>
+    <w:lsdException w:name="Book Title" w:semiHidden="0" w:uiPriority="33" w:unhideWhenUsed="0" w:qFormat="1"/>
+    <w:lsdException w:name="Bibliography" w:uiPriority="37"/>
+    <w:lsdException w:name="TOC Heading" w:uiPriority="39" w:qFormat="1"/>
   </w:latentStyles>
   <w:style w:type="paragraph" w:default="1" w:styleId="Normal">
     <w:name w:val="Normal"/>
@@ -7561,6 +8159,7 @@
       <w:spacing w:after="0" w:line="240" w:lineRule="auto"/>
     </w:pPr>
     <w:tblPr>
+      <w:tblInd w:w="0" w:type="dxa"/>
       <w:tblBorders>
         <w:top w:val="single" w:sz="4" w:space="0" w:color="auto"/>
         <w:left w:val="single" w:sz="4" w:space="0" w:color="auto"/>
@@ -7569,6 +8168,387 @@
         <w:insideH w:val="single" w:sz="4" w:space="0" w:color="auto"/>
         <w:insideV w:val="single" w:sz="4" w:space="0" w:color="auto"/>
       </w:tblBorders>
+      <w:tblCellMar>
+        <w:top w:w="0" w:type="dxa"/>
+        <w:left w:w="108" w:type="dxa"/>
+        <w:bottom w:w="0" w:type="dxa"/>
+        <w:right w:w="108" w:type="dxa"/>
+      </w:tblCellMar>
+    </w:tblPr>
+  </w:style>
+  <w:style w:type="paragraph" w:styleId="NoSpacing">
+    <w:name w:val="No Spacing"/>
+    <w:link w:val="NoSpacingChar"/>
+    <w:uiPriority w:val="1"/>
+    <w:qFormat/>
+    <w:rsid w:val="00025331"/>
+    <w:pPr>
+      <w:spacing w:after="0" w:line="240" w:lineRule="auto"/>
+    </w:pPr>
+    <w:rPr>
+      <w:rFonts w:eastAsiaTheme="minorEastAsia"/>
+      <w:lang w:val="en-US"/>
+    </w:rPr>
+  </w:style>
+  <w:style w:type="character" w:customStyle="1" w:styleId="NoSpacingChar">
+    <w:name w:val="No Spacing Char"/>
+    <w:basedOn w:val="DefaultParagraphFont"/>
+    <w:link w:val="NoSpacing"/>
+    <w:uiPriority w:val="1"/>
+    <w:rsid w:val="00025331"/>
+    <w:rPr>
+      <w:rFonts w:eastAsiaTheme="minorEastAsia"/>
+      <w:lang w:val="en-US"/>
+    </w:rPr>
+  </w:style>
+  <w:style w:type="character" w:customStyle="1" w:styleId="pl-k">
+    <w:name w:val="pl-k"/>
+    <w:basedOn w:val="DefaultParagraphFont"/>
+    <w:rsid w:val="00880955"/>
+  </w:style>
+  <w:style w:type="character" w:customStyle="1" w:styleId="pl-c1">
+    <w:name w:val="pl-c1"/>
+    <w:basedOn w:val="DefaultParagraphFont"/>
+    <w:rsid w:val="00880955"/>
+  </w:style>
+  <w:style w:type="character" w:customStyle="1" w:styleId="pl-s">
+    <w:name w:val="pl-s"/>
+    <w:basedOn w:val="DefaultParagraphFont"/>
+    <w:rsid w:val="00880955"/>
+  </w:style>
+  <w:style w:type="character" w:customStyle="1" w:styleId="pl-pds">
+    <w:name w:val="pl-pds"/>
+    <w:basedOn w:val="DefaultParagraphFont"/>
+    <w:rsid w:val="00880955"/>
+  </w:style>
+  <w:style w:type="paragraph" w:styleId="HTMLPreformatted">
+    <w:name w:val="HTML Preformatted"/>
+    <w:basedOn w:val="Normal"/>
+    <w:link w:val="HTMLPreformattedChar"/>
+    <w:uiPriority w:val="99"/>
+    <w:semiHidden/>
+    <w:unhideWhenUsed/>
+    <w:rsid w:val="00880955"/>
+    <w:pPr>
+      <w:tabs>
+        <w:tab w:val="left" w:pos="916"/>
+        <w:tab w:val="left" w:pos="1832"/>
+        <w:tab w:val="left" w:pos="2748"/>
+        <w:tab w:val="left" w:pos="3664"/>
+        <w:tab w:val="left" w:pos="4580"/>
+        <w:tab w:val="left" w:pos="5496"/>
+        <w:tab w:val="left" w:pos="6412"/>
+        <w:tab w:val="left" w:pos="7328"/>
+        <w:tab w:val="left" w:pos="8244"/>
+        <w:tab w:val="left" w:pos="9160"/>
+        <w:tab w:val="left" w:pos="10076"/>
+        <w:tab w:val="left" w:pos="10992"/>
+        <w:tab w:val="left" w:pos="11908"/>
+        <w:tab w:val="left" w:pos="12824"/>
+        <w:tab w:val="left" w:pos="13740"/>
+        <w:tab w:val="left" w:pos="14656"/>
+      </w:tabs>
+      <w:spacing w:after="0" w:line="240" w:lineRule="auto"/>
+    </w:pPr>
+    <w:rPr>
+      <w:rFonts w:ascii="Courier New" w:eastAsia="Times New Roman" w:hAnsi="Courier New" w:cs="Courier New"/>
+      <w:sz w:val="20"/>
+      <w:szCs w:val="20"/>
+      <w:lang w:eastAsia="en-GB"/>
+    </w:rPr>
+  </w:style>
+  <w:style w:type="character" w:customStyle="1" w:styleId="HTMLPreformattedChar">
+    <w:name w:val="HTML Preformatted Char"/>
+    <w:basedOn w:val="DefaultParagraphFont"/>
+    <w:link w:val="HTMLPreformatted"/>
+    <w:uiPriority w:val="99"/>
+    <w:semiHidden/>
+    <w:rsid w:val="00880955"/>
+    <w:rPr>
+      <w:rFonts w:ascii="Courier New" w:eastAsia="Times New Roman" w:hAnsi="Courier New" w:cs="Courier New"/>
+      <w:sz w:val="20"/>
+      <w:szCs w:val="20"/>
+      <w:lang w:eastAsia="en-GB"/>
+    </w:rPr>
+  </w:style>
+</w:styles>
+</file>
+
+<file path=word/stylesWithEffects.xml><?xml version="1.0" encoding="utf-8"?>
+<w:styles xmlns:wpc="http://schemas.microsoft.com/office/word/2010/wordprocessingCanvas" xmlns:mc="http://schemas.openxmlformats.org/markup-compatibility/2006" xmlns:o="urn:schemas-microsoft-com:office:office" xmlns:r="http://schemas.openxmlformats.org/officeDocument/2006/relationships" xmlns:m="http://schemas.openxmlformats.org/officeDocument/2006/math" xmlns:v="urn:schemas-microsoft-com:vml" xmlns:wp14="http://schemas.microsoft.com/office/word/2010/wordprocessingDrawing" xmlns:wp="http://schemas.openxmlformats.org/drawingml/2006/wordprocessingDrawing" xmlns:w10="urn:schemas-microsoft-com:office:word" xmlns:w="http://schemas.openxmlformats.org/wordprocessingml/2006/main" xmlns:w14="http://schemas.microsoft.com/office/word/2010/wordml" xmlns:wpg="http://schemas.microsoft.com/office/word/2010/wordprocessingGroup" xmlns:wpi="http://schemas.microsoft.com/office/word/2010/wordprocessingInk" xmlns:wne="http://schemas.microsoft.com/office/word/2006/wordml" xmlns:wps="http://schemas.microsoft.com/office/word/2010/wordprocessingShape" mc:Ignorable="w14 wp14">
+  <w:docDefaults>
+    <w:rPrDefault>
+      <w:rPr>
+        <w:rFonts w:asciiTheme="minorHAnsi" w:eastAsiaTheme="minorHAnsi" w:hAnsiTheme="minorHAnsi" w:cstheme="minorBidi"/>
+        <w:sz w:val="22"/>
+        <w:szCs w:val="22"/>
+        <w:lang w:val="en-GB" w:eastAsia="en-US" w:bidi="ar-SA"/>
+      </w:rPr>
+    </w:rPrDefault>
+    <w:pPrDefault>
+      <w:pPr>
+        <w:spacing w:after="160" w:line="259" w:lineRule="auto"/>
+      </w:pPr>
+    </w:pPrDefault>
+  </w:docDefaults>
+  <w:latentStyles w:defLockedState="0" w:defUIPriority="99" w:defSemiHidden="1" w:defUnhideWhenUsed="1" w:defQFormat="0" w:count="267">
+    <w:lsdException w:name="Normal" w:semiHidden="0" w:uiPriority="0" w:unhideWhenUsed="0" w:qFormat="1"/>
+    <w:lsdException w:name="heading 1" w:semiHidden="0" w:uiPriority="9" w:unhideWhenUsed="0" w:qFormat="1"/>
+    <w:lsdException w:name="heading 2" w:uiPriority="9" w:qFormat="1"/>
+    <w:lsdException w:name="heading 3" w:uiPriority="9" w:qFormat="1"/>
+    <w:lsdException w:name="heading 4" w:uiPriority="9" w:qFormat="1"/>
+    <w:lsdException w:name="heading 5" w:uiPriority="9" w:qFormat="1"/>
+    <w:lsdException w:name="heading 6" w:uiPriority="9" w:qFormat="1"/>
+    <w:lsdException w:name="heading 7" w:uiPriority="9" w:qFormat="1"/>
+    <w:lsdException w:name="heading 8" w:uiPriority="9" w:qFormat="1"/>
+    <w:lsdException w:name="heading 9" w:uiPriority="9" w:qFormat="1"/>
+    <w:lsdException w:name="toc 1" w:uiPriority="39"/>
+    <w:lsdException w:name="toc 2" w:uiPriority="39"/>
+    <w:lsdException w:name="toc 3" w:uiPriority="39"/>
+    <w:lsdException w:name="toc 4" w:uiPriority="39"/>
+    <w:lsdException w:name="toc 5" w:uiPriority="39"/>
+    <w:lsdException w:name="toc 6" w:uiPriority="39"/>
+    <w:lsdException w:name="toc 7" w:uiPriority="39"/>
+    <w:lsdException w:name="toc 8" w:uiPriority="39"/>
+    <w:lsdException w:name="toc 9" w:uiPriority="39"/>
+    <w:lsdException w:name="caption" w:uiPriority="35" w:qFormat="1"/>
+    <w:lsdException w:name="Title" w:semiHidden="0" w:uiPriority="10" w:unhideWhenUsed="0" w:qFormat="1"/>
+    <w:lsdException w:name="Default Paragraph Font" w:uiPriority="1"/>
+    <w:lsdException w:name="Subtitle" w:semiHidden="0" w:uiPriority="11" w:unhideWhenUsed="0" w:qFormat="1"/>
+    <w:lsdException w:name="Strong" w:semiHidden="0" w:uiPriority="22" w:unhideWhenUsed="0" w:qFormat="1"/>
+    <w:lsdException w:name="Emphasis" w:semiHidden="0" w:uiPriority="20" w:unhideWhenUsed="0" w:qFormat="1"/>
+    <w:lsdException w:name="Table Grid" w:semiHidden="0" w:uiPriority="39" w:unhideWhenUsed="0"/>
+    <w:lsdException w:name="Placeholder Text" w:unhideWhenUsed="0"/>
+    <w:lsdException w:name="No Spacing" w:semiHidden="0" w:uiPriority="1" w:unhideWhenUsed="0" w:qFormat="1"/>
+    <w:lsdException w:name="Light Shading" w:semiHidden="0" w:uiPriority="60" w:unhideWhenUsed="0"/>
+    <w:lsdException w:name="Light List" w:semiHidden="0" w:uiPriority="61" w:unhideWhenUsed="0"/>
+    <w:lsdException w:name="Light Grid" w:semiHidden="0" w:uiPriority="62" w:unhideWhenUsed="0"/>
+    <w:lsdException w:name="Medium Shading 1" w:semiHidden="0" w:uiPriority="63" w:unhideWhenUsed="0"/>
+    <w:lsdException w:name="Medium Shading 2" w:semiHidden="0" w:uiPriority="64" w:unhideWhenUsed="0"/>
+    <w:lsdException w:name="Medium List 1" w:semiHidden="0" w:uiPriority="65" w:unhideWhenUsed="0"/>
+    <w:lsdException w:name="Medium List 2" w:semiHidden="0" w:uiPriority="66" w:unhideWhenUsed="0"/>
+    <w:lsdException w:name="Medium Grid 1" w:semiHidden="0" w:uiPriority="67" w:unhideWhenUsed="0"/>
+    <w:lsdException w:name="Medium Grid 2" w:semiHidden="0" w:uiPriority="68" w:unhideWhenUsed="0"/>
+    <w:lsdException w:name="Medium Grid 3" w:semiHidden="0" w:uiPriority="69" w:unhideWhenUsed="0"/>
+    <w:lsdException w:name="Dark List" w:semiHidden="0" w:uiPriority="70" w:unhideWhenUsed="0"/>
+    <w:lsdException w:name="Colorful Shading" w:semiHidden="0" w:uiPriority="71" w:unhideWhenUsed="0"/>
+    <w:lsdException w:name="Colorful List" w:semiHidden="0" w:uiPriority="72" w:unhideWhenUsed="0"/>
+    <w:lsdException w:name="Colorful Grid" w:semiHidden="0" w:uiPriority="73" w:unhideWhenUsed="0"/>
+    <w:lsdException w:name="Light Shading Accent 1" w:semiHidden="0" w:uiPriority="60" w:unhideWhenUsed="0"/>
+    <w:lsdException w:name="Light List Accent 1" w:semiHidden="0" w:uiPriority="61" w:unhideWhenUsed="0"/>
+    <w:lsdException w:name="Light Grid Accent 1" w:semiHidden="0" w:uiPriority="62" w:unhideWhenUsed="0"/>
+    <w:lsdException w:name="Medium Shading 1 Accent 1" w:semiHidden="0" w:uiPriority="63" w:unhideWhenUsed="0"/>
+    <w:lsdException w:name="Medium Shading 2 Accent 1" w:semiHidden="0" w:uiPriority="64" w:unhideWhenUsed="0"/>
+    <w:lsdException w:name="Medium List 1 Accent 1" w:semiHidden="0" w:uiPriority="65" w:unhideWhenUsed="0"/>
+    <w:lsdException w:name="Revision" w:unhideWhenUsed="0"/>
+    <w:lsdException w:name="List Paragraph" w:semiHidden="0" w:uiPriority="34" w:unhideWhenUsed="0" w:qFormat="1"/>
+    <w:lsdException w:name="Quote" w:semiHidden="0" w:uiPriority="29" w:unhideWhenUsed="0" w:qFormat="1"/>
+    <w:lsdException w:name="Intense Quote" w:semiHidden="0" w:uiPriority="30" w:unhideWhenUsed="0" w:qFormat="1"/>
+    <w:lsdException w:name="Medium List 2 Accent 1" w:semiHidden="0" w:uiPriority="66" w:unhideWhenUsed="0"/>
+    <w:lsdException w:name="Medium Grid 1 Accent 1" w:semiHidden="0" w:uiPriority="67" w:unhideWhenUsed="0"/>
+    <w:lsdException w:name="Medium Grid 2 Accent 1" w:semiHidden="0" w:uiPriority="68" w:unhideWhenUsed="0"/>
+    <w:lsdException w:name="Medium Grid 3 Accent 1" w:semiHidden="0" w:uiPriority="69" w:unhideWhenUsed="0"/>
+    <w:lsdException w:name="Dark List Accent 1" w:semiHidden="0" w:uiPriority="70" w:unhideWhenUsed="0"/>
+    <w:lsdException w:name="Colorful Shading Accent 1" w:semiHidden="0" w:uiPriority="71" w:unhideWhenUsed="0"/>
+    <w:lsdException w:name="Colorful List Accent 1" w:semiHidden="0" w:uiPriority="72" w:unhideWhenUsed="0"/>
+    <w:lsdException w:name="Colorful Grid Accent 1" w:semiHidden="0" w:uiPriority="73" w:unhideWhenUsed="0"/>
+    <w:lsdException w:name="Light Shading Accent 2" w:semiHidden="0" w:uiPriority="60" w:unhideWhenUsed="0"/>
+    <w:lsdException w:name="Light List Accent 2" w:semiHidden="0" w:uiPriority="61" w:unhideWhenUsed="0"/>
+    <w:lsdException w:name="Light Grid Accent 2" w:semiHidden="0" w:uiPriority="62" w:unhideWhenUsed="0"/>
+    <w:lsdException w:name="Medium Shading 1 Accent 2" w:semiHidden="0" w:uiPriority="63" w:unhideWhenUsed="0"/>
+    <w:lsdException w:name="Medium Shading 2 Accent 2" w:semiHidden="0" w:uiPriority="64" w:unhideWhenUsed="0"/>
+    <w:lsdException w:name="Medium List 1 Accent 2" w:semiHidden="0" w:uiPriority="65" w:unhideWhenUsed="0"/>
+    <w:lsdException w:name="Medium List 2 Accent 2" w:semiHidden="0" w:uiPriority="66" w:unhideWhenUsed="0"/>
+    <w:lsdException w:name="Medium Grid 1 Accent 2" w:semiHidden="0" w:uiPriority="67" w:unhideWhenUsed="0"/>
+    <w:lsdException w:name="Medium Grid 2 Accent 2" w:semiHidden="0" w:uiPriority="68" w:unhideWhenUsed="0"/>
+    <w:lsdException w:name="Medium Grid 3 Accent 2" w:semiHidden="0" w:uiPriority="69" w:unhideWhenUsed="0"/>
+    <w:lsdException w:name="Dark List Accent 2" w:semiHidden="0" w:uiPriority="70" w:unhideWhenUsed="0"/>
+    <w:lsdException w:name="Colorful Shading Accent 2" w:semiHidden="0" w:uiPriority="71" w:unhideWhenUsed="0"/>
+    <w:lsdException w:name="Colorful List Accent 2" w:semiHidden="0" w:uiPriority="72" w:unhideWhenUsed="0"/>
+    <w:lsdException w:name="Colorful Grid Accent 2" w:semiHidden="0" w:uiPriority="73" w:unhideWhenUsed="0"/>
+    <w:lsdException w:name="Light Shading Accent 3" w:semiHidden="0" w:uiPriority="60" w:unhideWhenUsed="0"/>
+    <w:lsdException w:name="Light List Accent 3" w:semiHidden="0" w:uiPriority="61" w:unhideWhenUsed="0"/>
+    <w:lsdException w:name="Light Grid Accent 3" w:semiHidden="0" w:uiPriority="62" w:unhideWhenUsed="0"/>
+    <w:lsdException w:name="Medium Shading 1 Accent 3" w:semiHidden="0" w:uiPriority="63" w:unhideWhenUsed="0"/>
+    <w:lsdException w:name="Medium Shading 2 Accent 3" w:semiHidden="0" w:uiPriority="64" w:unhideWhenUsed="0"/>
+    <w:lsdException w:name="Medium List 1 Accent 3" w:semiHidden="0" w:uiPriority="65" w:unhideWhenUsed="0"/>
+    <w:lsdException w:name="Medium List 2 Accent 3" w:semiHidden="0" w:uiPriority="66" w:unhideWhenUsed="0"/>
+    <w:lsdException w:name="Medium Grid 1 Accent 3" w:semiHidden="0" w:uiPriority="67" w:unhideWhenUsed="0"/>
+    <w:lsdException w:name="Medium Grid 2 Accent 3" w:semiHidden="0" w:uiPriority="68" w:unhideWhenUsed="0"/>
+    <w:lsdException w:name="Medium Grid 3 Accent 3" w:semiHidden="0" w:uiPriority="69" w:unhideWhenUsed="0"/>
+    <w:lsdException w:name="Dark List Accent 3" w:semiHidden="0" w:uiPriority="70" w:unhideWhenUsed="0"/>
+    <w:lsdException w:name="Colorful Shading Accent 3" w:semiHidden="0" w:uiPriority="71" w:unhideWhenUsed="0"/>
+    <w:lsdException w:name="Colorful List Accent 3" w:semiHidden="0" w:uiPriority="72" w:unhideWhenUsed="0"/>
+    <w:lsdException w:name="Colorful Grid Accent 3" w:semiHidden="0" w:uiPriority="73" w:unhideWhenUsed="0"/>
+    <w:lsdException w:name="Light Shading Accent 4" w:semiHidden="0" w:uiPriority="60" w:unhideWhenUsed="0"/>
+    <w:lsdException w:name="Light List Accent 4" w:semiHidden="0" w:uiPriority="61" w:unhideWhenUsed="0"/>
+    <w:lsdException w:name="Light Grid Accent 4" w:semiHidden="0" w:uiPriority="62" w:unhideWhenUsed="0"/>
+    <w:lsdException w:name="Medium Shading 1 Accent 4" w:semiHidden="0" w:uiPriority="63" w:unhideWhenUsed="0"/>
+    <w:lsdException w:name="Medium Shading 2 Accent 4" w:semiHidden="0" w:uiPriority="64" w:unhideWhenUsed="0"/>
+    <w:lsdException w:name="Medium List 1 Accent 4" w:semiHidden="0" w:uiPriority="65" w:unhideWhenUsed="0"/>
+    <w:lsdException w:name="Medium List 2 Accent 4" w:semiHidden="0" w:uiPriority="66" w:unhideWhenUsed="0"/>
+    <w:lsdException w:name="Medium Grid 1 Accent 4" w:semiHidden="0" w:uiPriority="67" w:unhideWhenUsed="0"/>
+    <w:lsdException w:name="Medium Grid 2 Accent 4" w:semiHidden="0" w:uiPriority="68" w:unhideWhenUsed="0"/>
+    <w:lsdException w:name="Medium Grid 3 Accent 4" w:semiHidden="0" w:uiPriority="69" w:unhideWhenUsed="0"/>
+    <w:lsdException w:name="Dark List Accent 4" w:semiHidden="0" w:uiPriority="70" w:unhideWhenUsed="0"/>
+    <w:lsdException w:name="Colorful Shading Accent 4" w:semiHidden="0" w:uiPriority="71" w:unhideWhenUsed="0"/>
+    <w:lsdException w:name="Colorful List Accent 4" w:semiHidden="0" w:uiPriority="72" w:unhideWhenUsed="0"/>
+    <w:lsdException w:name="Colorful Grid Accent 4" w:semiHidden="0" w:uiPriority="73" w:unhideWhenUsed="0"/>
+    <w:lsdException w:name="Light Shading Accent 5" w:semiHidden="0" w:uiPriority="60" w:unhideWhenUsed="0"/>
+    <w:lsdException w:name="Light List Accent 5" w:semiHidden="0" w:uiPriority="61" w:unhideWhenUsed="0"/>
+    <w:lsdException w:name="Light Grid Accent 5" w:semiHidden="0" w:uiPriority="62" w:unhideWhenUsed="0"/>
+    <w:lsdException w:name="Medium Shading 1 Accent 5" w:semiHidden="0" w:uiPriority="63" w:unhideWhenUsed="0"/>
+    <w:lsdException w:name="Medium Shading 2 Accent 5" w:semiHidden="0" w:uiPriority="64" w:unhideWhenUsed="0"/>
+    <w:lsdException w:name="Medium List 1 Accent 5" w:semiHidden="0" w:uiPriority="65" w:unhideWhenUsed="0"/>
+    <w:lsdException w:name="Medium List 2 Accent 5" w:semiHidden="0" w:uiPriority="66" w:unhideWhenUsed="0"/>
+    <w:lsdException w:name="Medium Grid 1 Accent 5" w:semiHidden="0" w:uiPriority="67" w:unhideWhenUsed="0"/>
+    <w:lsdException w:name="Medium Grid 2 Accent 5" w:semiHidden="0" w:uiPriority="68" w:unhideWhenUsed="0"/>
+    <w:lsdException w:name="Medium Grid 3 Accent 5" w:semiHidden="0" w:uiPriority="69" w:unhideWhenUsed="0"/>
+    <w:lsdException w:name="Dark List Accent 5" w:semiHidden="0" w:uiPriority="70" w:unhideWhenUsed="0"/>
+    <w:lsdException w:name="Colorful Shading Accent 5" w:semiHidden="0" w:uiPriority="71" w:unhideWhenUsed="0"/>
+    <w:lsdException w:name="Colorful List Accent 5" w:semiHidden="0" w:uiPriority="72" w:unhideWhenUsed="0"/>
+    <w:lsdException w:name="Colorful Grid Accent 5" w:semiHidden="0" w:uiPriority="73" w:unhideWhenUsed="0"/>
+    <w:lsdException w:name="Light Shading Accent 6" w:semiHidden="0" w:uiPriority="60" w:unhideWhenUsed="0"/>
+    <w:lsdException w:name="Light List Accent 6" w:semiHidden="0" w:uiPriority="61" w:unhideWhenUsed="0"/>
+    <w:lsdException w:name="Light Grid Accent 6" w:semiHidden="0" w:uiPriority="62" w:unhideWhenUsed="0"/>
+    <w:lsdException w:name="Medium Shading 1 Accent 6" w:semiHidden="0" w:uiPriority="63" w:unhideWhenUsed="0"/>
+    <w:lsdException w:name="Medium Shading 2 Accent 6" w:semiHidden="0" w:uiPriority="64" w:unhideWhenUsed="0"/>
+    <w:lsdException w:name="Medium List 1 Accent 6" w:semiHidden="0" w:uiPriority="65" w:unhideWhenUsed="0"/>
+    <w:lsdException w:name="Medium List 2 Accent 6" w:semiHidden="0" w:uiPriority="66" w:unhideWhenUsed="0"/>
+    <w:lsdException w:name="Medium Grid 1 Accent 6" w:semiHidden="0" w:uiPriority="67" w:unhideWhenUsed="0"/>
+    <w:lsdException w:name="Medium Grid 2 Accent 6" w:semiHidden="0" w:uiPriority="68" w:unhideWhenUsed="0"/>
+    <w:lsdException w:name="Medium Grid 3 Accent 6" w:semiHidden="0" w:uiPriority="69" w:unhideWhenUsed="0"/>
+    <w:lsdException w:name="Dark List Accent 6" w:semiHidden="0" w:uiPriority="70" w:unhideWhenUsed="0"/>
+    <w:lsdException w:name="Colorful Shading Accent 6" w:semiHidden="0" w:uiPriority="71" w:unhideWhenUsed="0"/>
+    <w:lsdException w:name="Colorful List Accent 6" w:semiHidden="0" w:uiPriority="72" w:unhideWhenUsed="0"/>
+    <w:lsdException w:name="Colorful Grid Accent 6" w:semiHidden="0" w:uiPriority="73" w:unhideWhenUsed="0"/>
+    <w:lsdException w:name="Subtle Emphasis" w:semiHidden="0" w:uiPriority="19" w:unhideWhenUsed="0" w:qFormat="1"/>
+    <w:lsdException w:name="Intense Emphasis" w:semiHidden="0" w:uiPriority="21" w:unhideWhenUsed="0" w:qFormat="1"/>
+    <w:lsdException w:name="Subtle Reference" w:semiHidden="0" w:uiPriority="31" w:unhideWhenUsed="0" w:qFormat="1"/>
+    <w:lsdException w:name="Intense Reference" w:semiHidden="0" w:uiPriority="32" w:unhideWhenUsed="0" w:qFormat="1"/>
+    <w:lsdException w:name="Book Title" w:semiHidden="0" w:uiPriority="33" w:unhideWhenUsed="0" w:qFormat="1"/>
+    <w:lsdException w:name="Bibliography" w:uiPriority="37"/>
+    <w:lsdException w:name="TOC Heading" w:uiPriority="39" w:qFormat="1"/>
+  </w:latentStyles>
+  <w:style w:type="paragraph" w:default="1" w:styleId="Normal">
+    <w:name w:val="Normal"/>
+    <w:qFormat/>
+  </w:style>
+  <w:style w:type="character" w:default="1" w:styleId="DefaultParagraphFont">
+    <w:name w:val="Default Paragraph Font"/>
+    <w:uiPriority w:val="1"/>
+    <w:semiHidden/>
+    <w:unhideWhenUsed/>
+  </w:style>
+  <w:style w:type="table" w:default="1" w:styleId="TableNormal">
+    <w:name w:val="Normal Table"/>
+    <w:uiPriority w:val="99"/>
+    <w:semiHidden/>
+    <w:unhideWhenUsed/>
+    <w:tblPr>
+      <w:tblInd w:w="0" w:type="dxa"/>
+      <w:tblCellMar>
+        <w:top w:w="0" w:type="dxa"/>
+        <w:left w:w="108" w:type="dxa"/>
+        <w:bottom w:w="0" w:type="dxa"/>
+        <w:right w:w="108" w:type="dxa"/>
+      </w:tblCellMar>
+    </w:tblPr>
+  </w:style>
+  <w:style w:type="numbering" w:default="1" w:styleId="NoList">
+    <w:name w:val="No List"/>
+    <w:uiPriority w:val="99"/>
+    <w:semiHidden/>
+    <w:unhideWhenUsed/>
+  </w:style>
+  <w:style w:type="character" w:styleId="Hyperlink">
+    <w:name w:val="Hyperlink"/>
+    <w:basedOn w:val="DefaultParagraphFont"/>
+    <w:uiPriority w:val="99"/>
+    <w:unhideWhenUsed/>
+    <w:rsid w:val="00420DF8"/>
+    <w:rPr>
+      <w:color w:val="0563C1" w:themeColor="hyperlink"/>
+      <w:u w:val="single"/>
+    </w:rPr>
+  </w:style>
+  <w:style w:type="character" w:customStyle="1" w:styleId="UnresolvedMention">
+    <w:name w:val="Unresolved Mention"/>
+    <w:basedOn w:val="DefaultParagraphFont"/>
+    <w:uiPriority w:val="99"/>
+    <w:semiHidden/>
+    <w:unhideWhenUsed/>
+    <w:rsid w:val="00420DF8"/>
+    <w:rPr>
+      <w:color w:val="605E5C"/>
+      <w:shd w:val="clear" w:color="auto" w:fill="E1DFDD"/>
+    </w:rPr>
+  </w:style>
+  <w:style w:type="paragraph" w:styleId="BalloonText">
+    <w:name w:val="Balloon Text"/>
+    <w:basedOn w:val="Normal"/>
+    <w:link w:val="BalloonTextChar"/>
+    <w:uiPriority w:val="99"/>
+    <w:semiHidden/>
+    <w:unhideWhenUsed/>
+    <w:rsid w:val="00563616"/>
+    <w:pPr>
+      <w:spacing w:after="0" w:line="240" w:lineRule="auto"/>
+    </w:pPr>
+    <w:rPr>
+      <w:rFonts w:ascii="Segoe UI" w:hAnsi="Segoe UI" w:cs="Segoe UI"/>
+      <w:sz w:val="18"/>
+      <w:szCs w:val="18"/>
+    </w:rPr>
+  </w:style>
+  <w:style w:type="character" w:customStyle="1" w:styleId="BalloonTextChar">
+    <w:name w:val="Balloon Text Char"/>
+    <w:basedOn w:val="DefaultParagraphFont"/>
+    <w:link w:val="BalloonText"/>
+    <w:uiPriority w:val="99"/>
+    <w:semiHidden/>
+    <w:rsid w:val="00563616"/>
+    <w:rPr>
+      <w:rFonts w:ascii="Segoe UI" w:hAnsi="Segoe UI" w:cs="Segoe UI"/>
+      <w:sz w:val="18"/>
+      <w:szCs w:val="18"/>
+    </w:rPr>
+  </w:style>
+  <w:style w:type="paragraph" w:styleId="ListParagraph">
+    <w:name w:val="List Paragraph"/>
+    <w:basedOn w:val="Normal"/>
+    <w:uiPriority w:val="34"/>
+    <w:qFormat/>
+    <w:rsid w:val="006D77DF"/>
+    <w:pPr>
+      <w:ind w:left="720"/>
+      <w:contextualSpacing/>
+    </w:pPr>
+  </w:style>
+  <w:style w:type="table" w:styleId="TableGrid">
+    <w:name w:val="Table Grid"/>
+    <w:basedOn w:val="TableNormal"/>
+    <w:uiPriority w:val="39"/>
+    <w:rsid w:val="00E0667F"/>
+    <w:pPr>
+      <w:spacing w:after="0" w:line="240" w:lineRule="auto"/>
+    </w:pPr>
+    <w:tblPr>
+      <w:tblInd w:w="0" w:type="dxa"/>
+      <w:tblBorders>
+        <w:top w:val="single" w:sz="4" w:space="0" w:color="auto"/>
+        <w:left w:val="single" w:sz="4" w:space="0" w:color="auto"/>
+        <w:bottom w:val="single" w:sz="4" w:space="0" w:color="auto"/>
+        <w:right w:val="single" w:sz="4" w:space="0" w:color="auto"/>
+        <w:insideH w:val="single" w:sz="4" w:space="0" w:color="auto"/>
+        <w:insideV w:val="single" w:sz="4" w:space="0" w:color="auto"/>
+      </w:tblBorders>
+      <w:tblCellMar>
+        <w:top w:w="0" w:type="dxa"/>
+        <w:left w:w="108" w:type="dxa"/>
+        <w:bottom w:w="0" w:type="dxa"/>
+        <w:right w:w="108" w:type="dxa"/>
+      </w:tblCellMar>
     </w:tblPr>
   </w:style>
   <w:style w:type="paragraph" w:styleId="NoSpacing">
@@ -7712,7 +8692,7 @@
     </a:clrScheme>
     <a:fontScheme name="Office">
       <a:majorFont>
-        <a:latin typeface="Calibri Light" panose="020F0302020204030204"/>
+        <a:latin typeface="Calibri Light"/>
         <a:ea typeface=""/>
         <a:cs typeface=""/>
         <a:font script="Jpan" typeface="游ゴシック Light"/>
@@ -7764,7 +8744,7 @@
         <a:font script="Tfng" typeface="Ebrima"/>
       </a:majorFont>
       <a:minorFont>
-        <a:latin typeface="Calibri" panose="020F0502020204030204"/>
+        <a:latin typeface="Calibri"/>
         <a:ea typeface=""/>
         <a:cs typeface=""/>
         <a:font script="Jpan" typeface="游明朝"/>
@@ -7958,7 +8938,7 @@
   <a:extraClrSchemeLst/>
   <a:extLst>
     <a:ext uri="{05A4C25C-085E-4340-85A3-A5531E510DB2}">
-      <thm15:themeFamily xmlns:thm15="http://schemas.microsoft.com/office/thememl/2012/main" name="Office Theme" id="{62F939B6-93AF-4DB8-9C6B-D6C7DFDC589F}" vid="{4A3C46E8-61CC-4603-A589-7422A47A8E4A}"/>
+      <thm15:themeFamily xmlns:thm15="http://schemas.microsoft.com/office/thememl/2012/main" xmlns="" name="Office Theme" id="{62F939B6-93AF-4DB8-9C6B-D6C7DFDC589F}" vid="{4A3C46E8-61CC-4603-A589-7422A47A8E4A}"/>
     </a:ext>
   </a:extLst>
 </a:theme>

</xml_diff>